<commit_message>
remplacement version utilisateur et techinique
</commit_message>
<xml_diff>
--- a/document-annexe-consigne/Documentation Techinique/ASL - Documentation technique.docx
+++ b/document-annexe-consigne/Documentation Techinique/ASL - Documentation technique.docx
@@ -75,6 +75,45 @@
       <w:pPr>
         <w:pStyle w:val="En-ttedetabledesmatires"/>
       </w:pPr>
+      <w:r>
+        <w:t xml:space="preserve">Version la plus actuelle </w:t>
+      </w:r>
+      <w:r>
+        <w:t>(One</w:t>
+      </w:r>
+      <w:r>
+        <w:t xml:space="preserve"> </w:t>
+      </w:r>
+      <w:proofErr w:type="gramStart"/>
+      <w:r>
+        <w:t>Drive )</w:t>
+      </w:r>
+      <w:proofErr w:type="gramEnd"/>
+      <w:r>
+        <w:t xml:space="preserve"> : </w:t>
+      </w:r>
+    </w:p>
+    <w:p>
+      <w:pPr>
+        <w:rPr>
+          <w:lang w:eastAsia="fr-FR"/>
+        </w:rPr>
+      </w:pPr>
+      <w:hyperlink r:id="rId8" w:history="1">
+        <w:r>
+          <w:rPr>
+            <w:rStyle w:val="Lienhypertexte"/>
+            <w:lang w:eastAsia="fr-FR"/>
+          </w:rPr>
+          <w:t>https://1drv.ms/w/s!Agh0kdKkjackg0OZNq2ju1N7_Qmo?e=Aca6E8</w:t>
+        </w:r>
+      </w:hyperlink>
+      <w:r>
+        <w:rPr>
+          <w:lang w:eastAsia="fr-FR"/>
+        </w:rPr>
+        <w:t xml:space="preserve"> </w:t>
+      </w:r>
     </w:p>
     <w:sdt>
       <w:sdtPr>
@@ -128,7 +167,7 @@
           <w:r>
             <w:fldChar w:fldCharType="separate"/>
           </w:r>
-          <w:hyperlink w:anchor="_Toc72773428" w:history="1">
+          <w:hyperlink w:anchor="_Toc72811797" w:history="1">
             <w:r>
               <w:rPr>
                 <w:rStyle w:val="Lienhypertexte"/>
@@ -155,7 +194,7 @@
                 <w:noProof/>
                 <w:webHidden/>
               </w:rPr>
-              <w:instrText xml:space="preserve"> PAGEREF _Toc72773428 \h </w:instrText>
+              <w:instrText xml:space="preserve"> PAGEREF _Toc72811797 \h </w:instrText>
             </w:r>
             <w:r>
               <w:rPr>
@@ -201,7 +240,7 @@
               <w:lang w:eastAsia="fr-FR"/>
             </w:rPr>
           </w:pPr>
-          <w:hyperlink w:anchor="_Toc72773429" w:history="1">
+          <w:hyperlink w:anchor="_Toc72811798" w:history="1">
             <w:r>
               <w:rPr>
                 <w:rStyle w:val="Lienhypertexte"/>
@@ -245,7 +284,7 @@
                 <w:noProof/>
                 <w:webHidden/>
               </w:rPr>
-              <w:instrText xml:space="preserve"> PAGEREF _Toc72773429 \h </w:instrText>
+              <w:instrText xml:space="preserve"> PAGEREF _Toc72811798 \h </w:instrText>
             </w:r>
             <w:r>
               <w:rPr>
@@ -291,7 +330,7 @@
               <w:lang w:eastAsia="fr-FR"/>
             </w:rPr>
           </w:pPr>
-          <w:hyperlink w:anchor="_Toc72773430" w:history="1">
+          <w:hyperlink w:anchor="_Toc72811799" w:history="1">
             <w:r>
               <w:rPr>
                 <w:rStyle w:val="Lienhypertexte"/>
@@ -335,7 +374,7 @@
                 <w:noProof/>
                 <w:webHidden/>
               </w:rPr>
-              <w:instrText xml:space="preserve"> PAGEREF _Toc72773430 \h </w:instrText>
+              <w:instrText xml:space="preserve"> PAGEREF _Toc72811799 \h </w:instrText>
             </w:r>
             <w:r>
               <w:rPr>
@@ -381,7 +420,7 @@
               <w:lang w:eastAsia="fr-FR"/>
             </w:rPr>
           </w:pPr>
-          <w:hyperlink w:anchor="_Toc72773431" w:history="1">
+          <w:hyperlink w:anchor="_Toc72811800" w:history="1">
             <w:r>
               <w:rPr>
                 <w:rStyle w:val="Lienhypertexte"/>
@@ -404,7 +443,7 @@
                 <w:rStyle w:val="Lienhypertexte"/>
                 <w:noProof/>
               </w:rPr>
-              <w:t>Fonction C# Class</w:t>
+              <w:t>C# DAO Main activity</w:t>
             </w:r>
             <w:r>
               <w:rPr>
@@ -425,7 +464,7 @@
                 <w:noProof/>
                 <w:webHidden/>
               </w:rPr>
-              <w:instrText xml:space="preserve"> PAGEREF _Toc72773431 \h </w:instrText>
+              <w:instrText xml:space="preserve"> PAGEREF _Toc72811800 \h </w:instrText>
             </w:r>
             <w:r>
               <w:rPr>
@@ -446,6 +485,456 @@
                 <w:webHidden/>
               </w:rPr>
               <w:t>4</w:t>
+            </w:r>
+            <w:r>
+              <w:rPr>
+                <w:noProof/>
+                <w:webHidden/>
+              </w:rPr>
+              <w:fldChar w:fldCharType="end"/>
+            </w:r>
+          </w:hyperlink>
+        </w:p>
+        <w:p>
+          <w:pPr>
+            <w:pStyle w:val="TM3"/>
+            <w:tabs>
+              <w:tab w:val="left" w:pos="1100"/>
+              <w:tab w:val="right" w:leader="dot" w:pos="9062"/>
+            </w:tabs>
+            <w:rPr>
+              <w:rFonts w:asciiTheme="minorHAnsi" w:eastAsiaTheme="minorEastAsia" w:hAnsiTheme="minorHAnsi"/>
+              <w:noProof/>
+              <w:color w:val="auto"/>
+              <w:sz w:val="22"/>
+              <w:lang w:eastAsia="fr-FR"/>
+            </w:rPr>
+          </w:pPr>
+          <w:hyperlink w:anchor="_Toc72811801" w:history="1">
+            <w:r>
+              <w:rPr>
+                <w:rStyle w:val="Lienhypertexte"/>
+                <w:noProof/>
+              </w:rPr>
+              <w:t>a)</w:t>
+            </w:r>
+            <w:r>
+              <w:rPr>
+                <w:rFonts w:asciiTheme="minorHAnsi" w:eastAsiaTheme="minorEastAsia" w:hAnsiTheme="minorHAnsi"/>
+                <w:noProof/>
+                <w:color w:val="auto"/>
+                <w:sz w:val="22"/>
+                <w:lang w:eastAsia="fr-FR"/>
+              </w:rPr>
+              <w:tab/>
+            </w:r>
+            <w:r>
+              <w:rPr>
+                <w:rStyle w:val="Lienhypertexte"/>
+                <w:noProof/>
+              </w:rPr>
+              <w:t>Ateliers</w:t>
+            </w:r>
+            <w:r>
+              <w:rPr>
+                <w:noProof/>
+                <w:webHidden/>
+              </w:rPr>
+              <w:tab/>
+            </w:r>
+            <w:r>
+              <w:rPr>
+                <w:noProof/>
+                <w:webHidden/>
+              </w:rPr>
+              <w:fldChar w:fldCharType="begin"/>
+            </w:r>
+            <w:r>
+              <w:rPr>
+                <w:noProof/>
+                <w:webHidden/>
+              </w:rPr>
+              <w:instrText xml:space="preserve"> PAGEREF _Toc72811801 \h </w:instrText>
+            </w:r>
+            <w:r>
+              <w:rPr>
+                <w:noProof/>
+                <w:webHidden/>
+              </w:rPr>
+            </w:r>
+            <w:r>
+              <w:rPr>
+                <w:noProof/>
+                <w:webHidden/>
+              </w:rPr>
+              <w:fldChar w:fldCharType="separate"/>
+            </w:r>
+            <w:r>
+              <w:rPr>
+                <w:noProof/>
+                <w:webHidden/>
+              </w:rPr>
+              <w:t>4</w:t>
+            </w:r>
+            <w:r>
+              <w:rPr>
+                <w:noProof/>
+                <w:webHidden/>
+              </w:rPr>
+              <w:fldChar w:fldCharType="end"/>
+            </w:r>
+          </w:hyperlink>
+        </w:p>
+        <w:p>
+          <w:pPr>
+            <w:pStyle w:val="TM3"/>
+            <w:tabs>
+              <w:tab w:val="left" w:pos="1100"/>
+              <w:tab w:val="right" w:leader="dot" w:pos="9062"/>
+            </w:tabs>
+            <w:rPr>
+              <w:rFonts w:asciiTheme="minorHAnsi" w:eastAsiaTheme="minorEastAsia" w:hAnsiTheme="minorHAnsi"/>
+              <w:noProof/>
+              <w:color w:val="auto"/>
+              <w:sz w:val="22"/>
+              <w:lang w:eastAsia="fr-FR"/>
+            </w:rPr>
+          </w:pPr>
+          <w:hyperlink w:anchor="_Toc72811802" w:history="1">
+            <w:r>
+              <w:rPr>
+                <w:rStyle w:val="Lienhypertexte"/>
+                <w:noProof/>
+              </w:rPr>
+              <w:t>b)</w:t>
+            </w:r>
+            <w:r>
+              <w:rPr>
+                <w:rFonts w:asciiTheme="minorHAnsi" w:eastAsiaTheme="minorEastAsia" w:hAnsiTheme="minorHAnsi"/>
+                <w:noProof/>
+                <w:color w:val="auto"/>
+                <w:sz w:val="22"/>
+                <w:lang w:eastAsia="fr-FR"/>
+              </w:rPr>
+              <w:tab/>
+            </w:r>
+            <w:r>
+              <w:rPr>
+                <w:rStyle w:val="Lienhypertexte"/>
+                <w:noProof/>
+              </w:rPr>
+              <w:t>Stand</w:t>
+            </w:r>
+            <w:r>
+              <w:rPr>
+                <w:noProof/>
+                <w:webHidden/>
+              </w:rPr>
+              <w:tab/>
+            </w:r>
+            <w:r>
+              <w:rPr>
+                <w:noProof/>
+                <w:webHidden/>
+              </w:rPr>
+              <w:fldChar w:fldCharType="begin"/>
+            </w:r>
+            <w:r>
+              <w:rPr>
+                <w:noProof/>
+                <w:webHidden/>
+              </w:rPr>
+              <w:instrText xml:space="preserve"> PAGEREF _Toc72811802 \h </w:instrText>
+            </w:r>
+            <w:r>
+              <w:rPr>
+                <w:noProof/>
+                <w:webHidden/>
+              </w:rPr>
+            </w:r>
+            <w:r>
+              <w:rPr>
+                <w:noProof/>
+                <w:webHidden/>
+              </w:rPr>
+              <w:fldChar w:fldCharType="separate"/>
+            </w:r>
+            <w:r>
+              <w:rPr>
+                <w:noProof/>
+                <w:webHidden/>
+              </w:rPr>
+              <w:t>4</w:t>
+            </w:r>
+            <w:r>
+              <w:rPr>
+                <w:noProof/>
+                <w:webHidden/>
+              </w:rPr>
+              <w:fldChar w:fldCharType="end"/>
+            </w:r>
+          </w:hyperlink>
+        </w:p>
+        <w:p>
+          <w:pPr>
+            <w:pStyle w:val="TM3"/>
+            <w:tabs>
+              <w:tab w:val="left" w:pos="1100"/>
+              <w:tab w:val="right" w:leader="dot" w:pos="9062"/>
+            </w:tabs>
+            <w:rPr>
+              <w:rFonts w:asciiTheme="minorHAnsi" w:eastAsiaTheme="minorEastAsia" w:hAnsiTheme="minorHAnsi"/>
+              <w:noProof/>
+              <w:color w:val="auto"/>
+              <w:sz w:val="22"/>
+              <w:lang w:eastAsia="fr-FR"/>
+            </w:rPr>
+          </w:pPr>
+          <w:hyperlink w:anchor="_Toc72811803" w:history="1">
+            <w:r>
+              <w:rPr>
+                <w:rStyle w:val="Lienhypertexte"/>
+                <w:noProof/>
+              </w:rPr>
+              <w:t>c)</w:t>
+            </w:r>
+            <w:r>
+              <w:rPr>
+                <w:rFonts w:asciiTheme="minorHAnsi" w:eastAsiaTheme="minorEastAsia" w:hAnsiTheme="minorHAnsi"/>
+                <w:noProof/>
+                <w:color w:val="auto"/>
+                <w:sz w:val="22"/>
+                <w:lang w:eastAsia="fr-FR"/>
+              </w:rPr>
+              <w:tab/>
+            </w:r>
+            <w:r>
+              <w:rPr>
+                <w:rStyle w:val="Lienhypertexte"/>
+                <w:noProof/>
+              </w:rPr>
+              <w:t>Inscription</w:t>
+            </w:r>
+            <w:r>
+              <w:rPr>
+                <w:noProof/>
+                <w:webHidden/>
+              </w:rPr>
+              <w:tab/>
+            </w:r>
+            <w:r>
+              <w:rPr>
+                <w:noProof/>
+                <w:webHidden/>
+              </w:rPr>
+              <w:fldChar w:fldCharType="begin"/>
+            </w:r>
+            <w:r>
+              <w:rPr>
+                <w:noProof/>
+                <w:webHidden/>
+              </w:rPr>
+              <w:instrText xml:space="preserve"> PAGEREF _Toc72811803 \h </w:instrText>
+            </w:r>
+            <w:r>
+              <w:rPr>
+                <w:noProof/>
+                <w:webHidden/>
+              </w:rPr>
+            </w:r>
+            <w:r>
+              <w:rPr>
+                <w:noProof/>
+                <w:webHidden/>
+              </w:rPr>
+              <w:fldChar w:fldCharType="separate"/>
+            </w:r>
+            <w:r>
+              <w:rPr>
+                <w:noProof/>
+                <w:webHidden/>
+              </w:rPr>
+              <w:t>4</w:t>
+            </w:r>
+            <w:r>
+              <w:rPr>
+                <w:noProof/>
+                <w:webHidden/>
+              </w:rPr>
+              <w:fldChar w:fldCharType="end"/>
+            </w:r>
+          </w:hyperlink>
+        </w:p>
+        <w:p>
+          <w:pPr>
+            <w:pStyle w:val="TM3"/>
+            <w:tabs>
+              <w:tab w:val="left" w:pos="1100"/>
+              <w:tab w:val="right" w:leader="dot" w:pos="9062"/>
+            </w:tabs>
+            <w:rPr>
+              <w:rFonts w:asciiTheme="minorHAnsi" w:eastAsiaTheme="minorEastAsia" w:hAnsiTheme="minorHAnsi"/>
+              <w:noProof/>
+              <w:color w:val="auto"/>
+              <w:sz w:val="22"/>
+              <w:lang w:eastAsia="fr-FR"/>
+            </w:rPr>
+          </w:pPr>
+          <w:hyperlink w:anchor="_Toc72811804" w:history="1">
+            <w:r>
+              <w:rPr>
+                <w:rStyle w:val="Lienhypertexte"/>
+                <w:noProof/>
+              </w:rPr>
+              <w:t>d)</w:t>
+            </w:r>
+            <w:r>
+              <w:rPr>
+                <w:rFonts w:asciiTheme="minorHAnsi" w:eastAsiaTheme="minorEastAsia" w:hAnsiTheme="minorHAnsi"/>
+                <w:noProof/>
+                <w:color w:val="auto"/>
+                <w:sz w:val="22"/>
+                <w:lang w:eastAsia="fr-FR"/>
+              </w:rPr>
+              <w:tab/>
+            </w:r>
+            <w:r>
+              <w:rPr>
+                <w:rStyle w:val="Lienhypertexte"/>
+                <w:noProof/>
+              </w:rPr>
+              <w:t>Liste</w:t>
+            </w:r>
+            <w:r>
+              <w:rPr>
+                <w:noProof/>
+                <w:webHidden/>
+              </w:rPr>
+              <w:tab/>
+            </w:r>
+            <w:r>
+              <w:rPr>
+                <w:noProof/>
+                <w:webHidden/>
+              </w:rPr>
+              <w:fldChar w:fldCharType="begin"/>
+            </w:r>
+            <w:r>
+              <w:rPr>
+                <w:noProof/>
+                <w:webHidden/>
+              </w:rPr>
+              <w:instrText xml:space="preserve"> PAGEREF _Toc72811804 \h </w:instrText>
+            </w:r>
+            <w:r>
+              <w:rPr>
+                <w:noProof/>
+                <w:webHidden/>
+              </w:rPr>
+            </w:r>
+            <w:r>
+              <w:rPr>
+                <w:noProof/>
+                <w:webHidden/>
+              </w:rPr>
+              <w:fldChar w:fldCharType="separate"/>
+            </w:r>
+            <w:r>
+              <w:rPr>
+                <w:noProof/>
+                <w:webHidden/>
+              </w:rPr>
+              <w:t>5</w:t>
+            </w:r>
+            <w:r>
+              <w:rPr>
+                <w:noProof/>
+                <w:webHidden/>
+              </w:rPr>
+              <w:fldChar w:fldCharType="end"/>
+            </w:r>
+          </w:hyperlink>
+        </w:p>
+        <w:p>
+          <w:pPr>
+            <w:pStyle w:val="TM3"/>
+            <w:tabs>
+              <w:tab w:val="left" w:pos="1100"/>
+              <w:tab w:val="right" w:leader="dot" w:pos="9062"/>
+            </w:tabs>
+            <w:rPr>
+              <w:rFonts w:asciiTheme="minorHAnsi" w:eastAsiaTheme="minorEastAsia" w:hAnsiTheme="minorHAnsi"/>
+              <w:noProof/>
+              <w:color w:val="auto"/>
+              <w:sz w:val="22"/>
+              <w:lang w:eastAsia="fr-FR"/>
+            </w:rPr>
+          </w:pPr>
+          <w:hyperlink w:anchor="_Toc72811805" w:history="1">
+            <w:r>
+              <w:rPr>
+                <w:rStyle w:val="Lienhypertexte"/>
+                <w:noProof/>
+              </w:rPr>
+              <w:t>e)</w:t>
+            </w:r>
+            <w:r>
+              <w:rPr>
+                <w:rFonts w:asciiTheme="minorHAnsi" w:eastAsiaTheme="minorEastAsia" w:hAnsiTheme="minorHAnsi"/>
+                <w:noProof/>
+                <w:color w:val="auto"/>
+                <w:sz w:val="22"/>
+                <w:lang w:eastAsia="fr-FR"/>
+              </w:rPr>
+              <w:tab/>
+            </w:r>
+            <w:r>
+              <w:rPr>
+                <w:rStyle w:val="Lienhypertexte"/>
+                <w:noProof/>
+              </w:rPr>
+              <w:t>Partenaire</w:t>
+            </w:r>
+            <w:r>
+              <w:rPr>
+                <w:noProof/>
+                <w:webHidden/>
+              </w:rPr>
+              <w:tab/>
+            </w:r>
+            <w:r>
+              <w:rPr>
+                <w:noProof/>
+                <w:webHidden/>
+              </w:rPr>
+              <w:fldChar w:fldCharType="begin"/>
+            </w:r>
+            <w:r>
+              <w:rPr>
+                <w:noProof/>
+                <w:webHidden/>
+              </w:rPr>
+              <w:instrText xml:space="preserve"> PAGEREF _Toc72811805 \h </w:instrText>
+            </w:r>
+            <w:r>
+              <w:rPr>
+                <w:noProof/>
+                <w:webHidden/>
+              </w:rPr>
+            </w:r>
+            <w:r>
+              <w:rPr>
+                <w:noProof/>
+                <w:webHidden/>
+              </w:rPr>
+              <w:fldChar w:fldCharType="separate"/>
+            </w:r>
+            <w:r>
+              <w:rPr>
+                <w:noProof/>
+                <w:webHidden/>
+              </w:rPr>
+              <w:t>5</w:t>
             </w:r>
             <w:r>
               <w:rPr>
@@ -471,7 +960,7 @@
               <w:lang w:eastAsia="fr-FR"/>
             </w:rPr>
           </w:pPr>
-          <w:hyperlink w:anchor="_Toc72773432" w:history="1">
+          <w:hyperlink w:anchor="_Toc72811806" w:history="1">
             <w:r>
               <w:rPr>
                 <w:rStyle w:val="Lienhypertexte"/>
@@ -494,6 +983,456 @@
                 <w:rStyle w:val="Lienhypertexte"/>
                 <w:noProof/>
               </w:rPr>
+              <w:t>C# Class</w:t>
+            </w:r>
+            <w:r>
+              <w:rPr>
+                <w:noProof/>
+                <w:webHidden/>
+              </w:rPr>
+              <w:tab/>
+            </w:r>
+            <w:r>
+              <w:rPr>
+                <w:noProof/>
+                <w:webHidden/>
+              </w:rPr>
+              <w:fldChar w:fldCharType="begin"/>
+            </w:r>
+            <w:r>
+              <w:rPr>
+                <w:noProof/>
+                <w:webHidden/>
+              </w:rPr>
+              <w:instrText xml:space="preserve"> PAGEREF _Toc72811806 \h </w:instrText>
+            </w:r>
+            <w:r>
+              <w:rPr>
+                <w:noProof/>
+                <w:webHidden/>
+              </w:rPr>
+            </w:r>
+            <w:r>
+              <w:rPr>
+                <w:noProof/>
+                <w:webHidden/>
+              </w:rPr>
+              <w:fldChar w:fldCharType="separate"/>
+            </w:r>
+            <w:r>
+              <w:rPr>
+                <w:noProof/>
+                <w:webHidden/>
+              </w:rPr>
+              <w:t>6</w:t>
+            </w:r>
+            <w:r>
+              <w:rPr>
+                <w:noProof/>
+                <w:webHidden/>
+              </w:rPr>
+              <w:fldChar w:fldCharType="end"/>
+            </w:r>
+          </w:hyperlink>
+        </w:p>
+        <w:p>
+          <w:pPr>
+            <w:pStyle w:val="TM3"/>
+            <w:tabs>
+              <w:tab w:val="left" w:pos="1100"/>
+              <w:tab w:val="right" w:leader="dot" w:pos="9062"/>
+            </w:tabs>
+            <w:rPr>
+              <w:rFonts w:asciiTheme="minorHAnsi" w:eastAsiaTheme="minorEastAsia" w:hAnsiTheme="minorHAnsi"/>
+              <w:noProof/>
+              <w:color w:val="auto"/>
+              <w:sz w:val="22"/>
+              <w:lang w:eastAsia="fr-FR"/>
+            </w:rPr>
+          </w:pPr>
+          <w:hyperlink w:anchor="_Toc72811807" w:history="1">
+            <w:r>
+              <w:rPr>
+                <w:rStyle w:val="Lienhypertexte"/>
+                <w:noProof/>
+              </w:rPr>
+              <w:t>g)</w:t>
+            </w:r>
+            <w:r>
+              <w:rPr>
+                <w:rFonts w:asciiTheme="minorHAnsi" w:eastAsiaTheme="minorEastAsia" w:hAnsiTheme="minorHAnsi"/>
+                <w:noProof/>
+                <w:color w:val="auto"/>
+                <w:sz w:val="22"/>
+                <w:lang w:eastAsia="fr-FR"/>
+              </w:rPr>
+              <w:tab/>
+            </w:r>
+            <w:r>
+              <w:rPr>
+                <w:rStyle w:val="Lienhypertexte"/>
+                <w:noProof/>
+              </w:rPr>
+              <w:t>Atelier</w:t>
+            </w:r>
+            <w:r>
+              <w:rPr>
+                <w:noProof/>
+                <w:webHidden/>
+              </w:rPr>
+              <w:tab/>
+            </w:r>
+            <w:r>
+              <w:rPr>
+                <w:noProof/>
+                <w:webHidden/>
+              </w:rPr>
+              <w:fldChar w:fldCharType="begin"/>
+            </w:r>
+            <w:r>
+              <w:rPr>
+                <w:noProof/>
+                <w:webHidden/>
+              </w:rPr>
+              <w:instrText xml:space="preserve"> PAGEREF _Toc72811807 \h </w:instrText>
+            </w:r>
+            <w:r>
+              <w:rPr>
+                <w:noProof/>
+                <w:webHidden/>
+              </w:rPr>
+            </w:r>
+            <w:r>
+              <w:rPr>
+                <w:noProof/>
+                <w:webHidden/>
+              </w:rPr>
+              <w:fldChar w:fldCharType="separate"/>
+            </w:r>
+            <w:r>
+              <w:rPr>
+                <w:noProof/>
+                <w:webHidden/>
+              </w:rPr>
+              <w:t>6</w:t>
+            </w:r>
+            <w:r>
+              <w:rPr>
+                <w:noProof/>
+                <w:webHidden/>
+              </w:rPr>
+              <w:fldChar w:fldCharType="end"/>
+            </w:r>
+          </w:hyperlink>
+        </w:p>
+        <w:p>
+          <w:pPr>
+            <w:pStyle w:val="TM3"/>
+            <w:tabs>
+              <w:tab w:val="left" w:pos="1100"/>
+              <w:tab w:val="right" w:leader="dot" w:pos="9062"/>
+            </w:tabs>
+            <w:rPr>
+              <w:rFonts w:asciiTheme="minorHAnsi" w:eastAsiaTheme="minorEastAsia" w:hAnsiTheme="minorHAnsi"/>
+              <w:noProof/>
+              <w:color w:val="auto"/>
+              <w:sz w:val="22"/>
+              <w:lang w:eastAsia="fr-FR"/>
+            </w:rPr>
+          </w:pPr>
+          <w:hyperlink w:anchor="_Toc72811808" w:history="1">
+            <w:r>
+              <w:rPr>
+                <w:rStyle w:val="Lienhypertexte"/>
+                <w:noProof/>
+              </w:rPr>
+              <w:t>h)</w:t>
+            </w:r>
+            <w:r>
+              <w:rPr>
+                <w:rFonts w:asciiTheme="minorHAnsi" w:eastAsiaTheme="minorEastAsia" w:hAnsiTheme="minorHAnsi"/>
+                <w:noProof/>
+                <w:color w:val="auto"/>
+                <w:sz w:val="22"/>
+                <w:lang w:eastAsia="fr-FR"/>
+              </w:rPr>
+              <w:tab/>
+            </w:r>
+            <w:r>
+              <w:rPr>
+                <w:rStyle w:val="Lienhypertexte"/>
+                <w:noProof/>
+              </w:rPr>
+              <w:t>Stand</w:t>
+            </w:r>
+            <w:r>
+              <w:rPr>
+                <w:noProof/>
+                <w:webHidden/>
+              </w:rPr>
+              <w:tab/>
+            </w:r>
+            <w:r>
+              <w:rPr>
+                <w:noProof/>
+                <w:webHidden/>
+              </w:rPr>
+              <w:fldChar w:fldCharType="begin"/>
+            </w:r>
+            <w:r>
+              <w:rPr>
+                <w:noProof/>
+                <w:webHidden/>
+              </w:rPr>
+              <w:instrText xml:space="preserve"> PAGEREF _Toc72811808 \h </w:instrText>
+            </w:r>
+            <w:r>
+              <w:rPr>
+                <w:noProof/>
+                <w:webHidden/>
+              </w:rPr>
+            </w:r>
+            <w:r>
+              <w:rPr>
+                <w:noProof/>
+                <w:webHidden/>
+              </w:rPr>
+              <w:fldChar w:fldCharType="separate"/>
+            </w:r>
+            <w:r>
+              <w:rPr>
+                <w:noProof/>
+                <w:webHidden/>
+              </w:rPr>
+              <w:t>6</w:t>
+            </w:r>
+            <w:r>
+              <w:rPr>
+                <w:noProof/>
+                <w:webHidden/>
+              </w:rPr>
+              <w:fldChar w:fldCharType="end"/>
+            </w:r>
+          </w:hyperlink>
+        </w:p>
+        <w:p>
+          <w:pPr>
+            <w:pStyle w:val="TM3"/>
+            <w:tabs>
+              <w:tab w:val="left" w:pos="1100"/>
+              <w:tab w:val="right" w:leader="dot" w:pos="9062"/>
+            </w:tabs>
+            <w:rPr>
+              <w:rFonts w:asciiTheme="minorHAnsi" w:eastAsiaTheme="minorEastAsia" w:hAnsiTheme="minorHAnsi"/>
+              <w:noProof/>
+              <w:color w:val="auto"/>
+              <w:sz w:val="22"/>
+              <w:lang w:eastAsia="fr-FR"/>
+            </w:rPr>
+          </w:pPr>
+          <w:hyperlink w:anchor="_Toc72811809" w:history="1">
+            <w:r>
+              <w:rPr>
+                <w:rStyle w:val="Lienhypertexte"/>
+                <w:noProof/>
+              </w:rPr>
+              <w:t>i)</w:t>
+            </w:r>
+            <w:r>
+              <w:rPr>
+                <w:rFonts w:asciiTheme="minorHAnsi" w:eastAsiaTheme="minorEastAsia" w:hAnsiTheme="minorHAnsi"/>
+                <w:noProof/>
+                <w:color w:val="auto"/>
+                <w:sz w:val="22"/>
+                <w:lang w:eastAsia="fr-FR"/>
+              </w:rPr>
+              <w:tab/>
+            </w:r>
+            <w:r>
+              <w:rPr>
+                <w:rStyle w:val="Lienhypertexte"/>
+                <w:noProof/>
+              </w:rPr>
+              <w:t>Participant</w:t>
+            </w:r>
+            <w:r>
+              <w:rPr>
+                <w:noProof/>
+                <w:webHidden/>
+              </w:rPr>
+              <w:tab/>
+            </w:r>
+            <w:r>
+              <w:rPr>
+                <w:noProof/>
+                <w:webHidden/>
+              </w:rPr>
+              <w:fldChar w:fldCharType="begin"/>
+            </w:r>
+            <w:r>
+              <w:rPr>
+                <w:noProof/>
+                <w:webHidden/>
+              </w:rPr>
+              <w:instrText xml:space="preserve"> PAGEREF _Toc72811809 \h </w:instrText>
+            </w:r>
+            <w:r>
+              <w:rPr>
+                <w:noProof/>
+                <w:webHidden/>
+              </w:rPr>
+            </w:r>
+            <w:r>
+              <w:rPr>
+                <w:noProof/>
+                <w:webHidden/>
+              </w:rPr>
+              <w:fldChar w:fldCharType="separate"/>
+            </w:r>
+            <w:r>
+              <w:rPr>
+                <w:noProof/>
+                <w:webHidden/>
+              </w:rPr>
+              <w:t>6</w:t>
+            </w:r>
+            <w:r>
+              <w:rPr>
+                <w:noProof/>
+                <w:webHidden/>
+              </w:rPr>
+              <w:fldChar w:fldCharType="end"/>
+            </w:r>
+          </w:hyperlink>
+        </w:p>
+        <w:p>
+          <w:pPr>
+            <w:pStyle w:val="TM3"/>
+            <w:tabs>
+              <w:tab w:val="left" w:pos="1100"/>
+              <w:tab w:val="right" w:leader="dot" w:pos="9062"/>
+            </w:tabs>
+            <w:rPr>
+              <w:rFonts w:asciiTheme="minorHAnsi" w:eastAsiaTheme="minorEastAsia" w:hAnsiTheme="minorHAnsi"/>
+              <w:noProof/>
+              <w:color w:val="auto"/>
+              <w:sz w:val="22"/>
+              <w:lang w:eastAsia="fr-FR"/>
+            </w:rPr>
+          </w:pPr>
+          <w:hyperlink w:anchor="_Toc72811810" w:history="1">
+            <w:r>
+              <w:rPr>
+                <w:rStyle w:val="Lienhypertexte"/>
+                <w:noProof/>
+              </w:rPr>
+              <w:t>j)</w:t>
+            </w:r>
+            <w:r>
+              <w:rPr>
+                <w:rFonts w:asciiTheme="minorHAnsi" w:eastAsiaTheme="minorEastAsia" w:hAnsiTheme="minorHAnsi"/>
+                <w:noProof/>
+                <w:color w:val="auto"/>
+                <w:sz w:val="22"/>
+                <w:lang w:eastAsia="fr-FR"/>
+              </w:rPr>
+              <w:tab/>
+            </w:r>
+            <w:r>
+              <w:rPr>
+                <w:rStyle w:val="Lienhypertexte"/>
+                <w:noProof/>
+              </w:rPr>
+              <w:t>Bénévoles</w:t>
+            </w:r>
+            <w:r>
+              <w:rPr>
+                <w:noProof/>
+                <w:webHidden/>
+              </w:rPr>
+              <w:tab/>
+            </w:r>
+            <w:r>
+              <w:rPr>
+                <w:noProof/>
+                <w:webHidden/>
+              </w:rPr>
+              <w:fldChar w:fldCharType="begin"/>
+            </w:r>
+            <w:r>
+              <w:rPr>
+                <w:noProof/>
+                <w:webHidden/>
+              </w:rPr>
+              <w:instrText xml:space="preserve"> PAGEREF _Toc72811810 \h </w:instrText>
+            </w:r>
+            <w:r>
+              <w:rPr>
+                <w:noProof/>
+                <w:webHidden/>
+              </w:rPr>
+            </w:r>
+            <w:r>
+              <w:rPr>
+                <w:noProof/>
+                <w:webHidden/>
+              </w:rPr>
+              <w:fldChar w:fldCharType="separate"/>
+            </w:r>
+            <w:r>
+              <w:rPr>
+                <w:noProof/>
+                <w:webHidden/>
+              </w:rPr>
+              <w:t>10</w:t>
+            </w:r>
+            <w:r>
+              <w:rPr>
+                <w:noProof/>
+                <w:webHidden/>
+              </w:rPr>
+              <w:fldChar w:fldCharType="end"/>
+            </w:r>
+          </w:hyperlink>
+        </w:p>
+        <w:p>
+          <w:pPr>
+            <w:pStyle w:val="TM2"/>
+            <w:tabs>
+              <w:tab w:val="left" w:pos="880"/>
+              <w:tab w:val="right" w:leader="dot" w:pos="9062"/>
+            </w:tabs>
+            <w:rPr>
+              <w:rFonts w:asciiTheme="minorHAnsi" w:eastAsiaTheme="minorEastAsia" w:hAnsiTheme="minorHAnsi"/>
+              <w:noProof/>
+              <w:color w:val="auto"/>
+              <w:sz w:val="22"/>
+              <w:lang w:eastAsia="fr-FR"/>
+            </w:rPr>
+          </w:pPr>
+          <w:hyperlink w:anchor="_Toc72811811" w:history="1">
+            <w:r>
+              <w:rPr>
+                <w:rStyle w:val="Lienhypertexte"/>
+                <w:noProof/>
+              </w:rPr>
+              <w:t>V.</w:t>
+            </w:r>
+            <w:r>
+              <w:rPr>
+                <w:rFonts w:asciiTheme="minorHAnsi" w:eastAsiaTheme="minorEastAsia" w:hAnsiTheme="minorHAnsi"/>
+                <w:noProof/>
+                <w:color w:val="auto"/>
+                <w:sz w:val="22"/>
+                <w:lang w:eastAsia="fr-FR"/>
+              </w:rPr>
+              <w:tab/>
+            </w:r>
+            <w:r>
+              <w:rPr>
+                <w:rStyle w:val="Lienhypertexte"/>
+                <w:noProof/>
+              </w:rPr>
               <w:t>Fonction C# DAO</w:t>
             </w:r>
             <w:r>
@@ -515,7 +1454,7 @@
                 <w:noProof/>
                 <w:webHidden/>
               </w:rPr>
-              <w:instrText xml:space="preserve"> PAGEREF _Toc72773432 \h </w:instrText>
+              <w:instrText xml:space="preserve"> PAGEREF _Toc72811811 \h </w:instrText>
             </w:r>
             <w:r>
               <w:rPr>
@@ -535,7 +1474,277 @@
                 <w:noProof/>
                 <w:webHidden/>
               </w:rPr>
-              <w:t>5</w:t>
+              <w:t>11</w:t>
+            </w:r>
+            <w:r>
+              <w:rPr>
+                <w:noProof/>
+                <w:webHidden/>
+              </w:rPr>
+              <w:fldChar w:fldCharType="end"/>
+            </w:r>
+          </w:hyperlink>
+        </w:p>
+        <w:p>
+          <w:pPr>
+            <w:pStyle w:val="TM3"/>
+            <w:tabs>
+              <w:tab w:val="left" w:pos="1100"/>
+              <w:tab w:val="right" w:leader="dot" w:pos="9062"/>
+            </w:tabs>
+            <w:rPr>
+              <w:rFonts w:asciiTheme="minorHAnsi" w:eastAsiaTheme="minorEastAsia" w:hAnsiTheme="minorHAnsi"/>
+              <w:noProof/>
+              <w:color w:val="auto"/>
+              <w:sz w:val="22"/>
+              <w:lang w:eastAsia="fr-FR"/>
+            </w:rPr>
+          </w:pPr>
+          <w:hyperlink w:anchor="_Toc72811812" w:history="1">
+            <w:r>
+              <w:rPr>
+                <w:rStyle w:val="Lienhypertexte"/>
+                <w:noProof/>
+              </w:rPr>
+              <w:t>a)</w:t>
+            </w:r>
+            <w:r>
+              <w:rPr>
+                <w:rFonts w:asciiTheme="minorHAnsi" w:eastAsiaTheme="minorEastAsia" w:hAnsiTheme="minorHAnsi"/>
+                <w:noProof/>
+                <w:color w:val="auto"/>
+                <w:sz w:val="22"/>
+                <w:lang w:eastAsia="fr-FR"/>
+              </w:rPr>
+              <w:tab/>
+            </w:r>
+            <w:r>
+              <w:rPr>
+                <w:rStyle w:val="Lienhypertexte"/>
+                <w:noProof/>
+              </w:rPr>
+              <w:t>DAOAtelier</w:t>
+            </w:r>
+            <w:r>
+              <w:rPr>
+                <w:noProof/>
+                <w:webHidden/>
+              </w:rPr>
+              <w:tab/>
+            </w:r>
+            <w:r>
+              <w:rPr>
+                <w:noProof/>
+                <w:webHidden/>
+              </w:rPr>
+              <w:fldChar w:fldCharType="begin"/>
+            </w:r>
+            <w:r>
+              <w:rPr>
+                <w:noProof/>
+                <w:webHidden/>
+              </w:rPr>
+              <w:instrText xml:space="preserve"> PAGEREF _Toc72811812 \h </w:instrText>
+            </w:r>
+            <w:r>
+              <w:rPr>
+                <w:noProof/>
+                <w:webHidden/>
+              </w:rPr>
+            </w:r>
+            <w:r>
+              <w:rPr>
+                <w:noProof/>
+                <w:webHidden/>
+              </w:rPr>
+              <w:fldChar w:fldCharType="separate"/>
+            </w:r>
+            <w:r>
+              <w:rPr>
+                <w:noProof/>
+                <w:webHidden/>
+              </w:rPr>
+              <w:t>11</w:t>
+            </w:r>
+            <w:r>
+              <w:rPr>
+                <w:noProof/>
+                <w:webHidden/>
+              </w:rPr>
+              <w:fldChar w:fldCharType="end"/>
+            </w:r>
+          </w:hyperlink>
+        </w:p>
+        <w:p>
+          <w:pPr>
+            <w:pStyle w:val="TM3"/>
+            <w:tabs>
+              <w:tab w:val="left" w:pos="1100"/>
+              <w:tab w:val="right" w:leader="dot" w:pos="9062"/>
+            </w:tabs>
+            <w:rPr>
+              <w:rFonts w:asciiTheme="minorHAnsi" w:eastAsiaTheme="minorEastAsia" w:hAnsiTheme="minorHAnsi"/>
+              <w:noProof/>
+              <w:color w:val="auto"/>
+              <w:sz w:val="22"/>
+              <w:lang w:eastAsia="fr-FR"/>
+            </w:rPr>
+          </w:pPr>
+          <w:hyperlink w:anchor="_Toc72811813" w:history="1">
+            <w:r>
+              <w:rPr>
+                <w:rStyle w:val="Lienhypertexte"/>
+                <w:noProof/>
+              </w:rPr>
+              <w:t>b)</w:t>
+            </w:r>
+            <w:r>
+              <w:rPr>
+                <w:rFonts w:asciiTheme="minorHAnsi" w:eastAsiaTheme="minorEastAsia" w:hAnsiTheme="minorHAnsi"/>
+                <w:noProof/>
+                <w:color w:val="auto"/>
+                <w:sz w:val="22"/>
+                <w:lang w:eastAsia="fr-FR"/>
+              </w:rPr>
+              <w:tab/>
+            </w:r>
+            <w:r>
+              <w:rPr>
+                <w:rStyle w:val="Lienhypertexte"/>
+                <w:noProof/>
+              </w:rPr>
+              <w:t>DAOStand</w:t>
+            </w:r>
+            <w:r>
+              <w:rPr>
+                <w:noProof/>
+                <w:webHidden/>
+              </w:rPr>
+              <w:tab/>
+            </w:r>
+            <w:r>
+              <w:rPr>
+                <w:noProof/>
+                <w:webHidden/>
+              </w:rPr>
+              <w:fldChar w:fldCharType="begin"/>
+            </w:r>
+            <w:r>
+              <w:rPr>
+                <w:noProof/>
+                <w:webHidden/>
+              </w:rPr>
+              <w:instrText xml:space="preserve"> PAGEREF _Toc72811813 \h </w:instrText>
+            </w:r>
+            <w:r>
+              <w:rPr>
+                <w:noProof/>
+                <w:webHidden/>
+              </w:rPr>
+            </w:r>
+            <w:r>
+              <w:rPr>
+                <w:noProof/>
+                <w:webHidden/>
+              </w:rPr>
+              <w:fldChar w:fldCharType="separate"/>
+            </w:r>
+            <w:r>
+              <w:rPr>
+                <w:noProof/>
+                <w:webHidden/>
+              </w:rPr>
+              <w:t>11</w:t>
+            </w:r>
+            <w:r>
+              <w:rPr>
+                <w:noProof/>
+                <w:webHidden/>
+              </w:rPr>
+              <w:fldChar w:fldCharType="end"/>
+            </w:r>
+          </w:hyperlink>
+        </w:p>
+        <w:p>
+          <w:pPr>
+            <w:pStyle w:val="TM3"/>
+            <w:tabs>
+              <w:tab w:val="left" w:pos="1100"/>
+              <w:tab w:val="right" w:leader="dot" w:pos="9062"/>
+            </w:tabs>
+            <w:rPr>
+              <w:rFonts w:asciiTheme="minorHAnsi" w:eastAsiaTheme="minorEastAsia" w:hAnsiTheme="minorHAnsi"/>
+              <w:noProof/>
+              <w:color w:val="auto"/>
+              <w:sz w:val="22"/>
+              <w:lang w:eastAsia="fr-FR"/>
+            </w:rPr>
+          </w:pPr>
+          <w:hyperlink w:anchor="_Toc72811814" w:history="1">
+            <w:r>
+              <w:rPr>
+                <w:rStyle w:val="Lienhypertexte"/>
+                <w:noProof/>
+              </w:rPr>
+              <w:t>c)</w:t>
+            </w:r>
+            <w:r>
+              <w:rPr>
+                <w:rFonts w:asciiTheme="minorHAnsi" w:eastAsiaTheme="minorEastAsia" w:hAnsiTheme="minorHAnsi"/>
+                <w:noProof/>
+                <w:color w:val="auto"/>
+                <w:sz w:val="22"/>
+                <w:lang w:eastAsia="fr-FR"/>
+              </w:rPr>
+              <w:tab/>
+            </w:r>
+            <w:r>
+              <w:rPr>
+                <w:rStyle w:val="Lienhypertexte"/>
+                <w:noProof/>
+              </w:rPr>
+              <w:t>DAOParticipant</w:t>
+            </w:r>
+            <w:r>
+              <w:rPr>
+                <w:noProof/>
+                <w:webHidden/>
+              </w:rPr>
+              <w:tab/>
+            </w:r>
+            <w:r>
+              <w:rPr>
+                <w:noProof/>
+                <w:webHidden/>
+              </w:rPr>
+              <w:fldChar w:fldCharType="begin"/>
+            </w:r>
+            <w:r>
+              <w:rPr>
+                <w:noProof/>
+                <w:webHidden/>
+              </w:rPr>
+              <w:instrText xml:space="preserve"> PAGEREF _Toc72811814 \h </w:instrText>
+            </w:r>
+            <w:r>
+              <w:rPr>
+                <w:noProof/>
+                <w:webHidden/>
+              </w:rPr>
+            </w:r>
+            <w:r>
+              <w:rPr>
+                <w:noProof/>
+                <w:webHidden/>
+              </w:rPr>
+              <w:fldChar w:fldCharType="separate"/>
+            </w:r>
+            <w:r>
+              <w:rPr>
+                <w:noProof/>
+                <w:webHidden/>
+              </w:rPr>
+              <w:t>12</w:t>
             </w:r>
             <w:r>
               <w:rPr>
@@ -567,7 +1776,7 @@
       <w:pPr>
         <w:pStyle w:val="Titre1"/>
       </w:pPr>
-      <w:bookmarkStart w:id="1" w:name="_Toc72773428"/>
+      <w:bookmarkStart w:id="1" w:name="_Toc72811797"/>
       <w:r>
         <w:t>Présentation de l’application</w:t>
       </w:r>
@@ -580,7 +1789,7 @@
       <w:pPr>
         <w:pStyle w:val="Titre2"/>
       </w:pPr>
-      <w:bookmarkStart w:id="2" w:name="_Toc72773429"/>
+      <w:bookmarkStart w:id="2" w:name="_Toc72811798"/>
       <w:r>
         <w:t xml:space="preserve">Architecture et </w:t>
       </w:r>
@@ -598,7 +1807,7 @@
       <w:pPr>
         <w:pStyle w:val="Titre2"/>
       </w:pPr>
-      <w:bookmarkStart w:id="3" w:name="_Toc72773430"/>
+      <w:bookmarkStart w:id="3" w:name="_Toc72811799"/>
       <w:r>
         <w:lastRenderedPageBreak/>
         <w:t>Base de données</w:t>
@@ -610,22 +1819,590 @@
     </w:p>
     <w:p>
       <w:pPr>
-        <w:jc w:val="both"/>
+        <w:rPr>
+          <w:rFonts w:eastAsiaTheme="majorEastAsia" w:cstheme="majorBidi"/>
+          <w:b/>
+          <w:color w:val="F4B083" w:themeColor="accent2" w:themeTint="99"/>
+          <w:sz w:val="32"/>
+          <w:szCs w:val="26"/>
+          <w:u w:val="single"/>
+        </w:rPr>
       </w:pPr>
       <w:r>
         <w:br w:type="page"/>
       </w:r>
     </w:p>
+    <w:p>
+      <w:pPr>
+        <w:pStyle w:val="Titre2"/>
+      </w:pPr>
+      <w:bookmarkStart w:id="4" w:name="_Toc72811800"/>
+      <w:r>
+        <w:lastRenderedPageBreak/>
+        <w:t xml:space="preserve">C# DAO Main </w:t>
+      </w:r>
+      <w:proofErr w:type="spellStart"/>
+      <w:r>
+        <w:t>activity</w:t>
+      </w:r>
+      <w:bookmarkEnd w:id="4"/>
+      <w:proofErr w:type="spellEnd"/>
+      <w:r>
+        <w:t xml:space="preserve">       </w:t>
+      </w:r>
+    </w:p>
     <w:p/>
     <w:p>
       <w:pPr>
+        <w:pStyle w:val="Titre3"/>
+      </w:pPr>
+      <w:bookmarkStart w:id="5" w:name="_Toc72811801"/>
+      <w:r>
+        <w:t>Ateliers</w:t>
+      </w:r>
+      <w:bookmarkEnd w:id="5"/>
+    </w:p>
+    <w:p/>
+    <w:p>
+      <w:pPr>
+        <w:pStyle w:val="Titre3"/>
+      </w:pPr>
+      <w:bookmarkStart w:id="6" w:name="_Toc72811802"/>
+      <w:r>
+        <w:t>Stand</w:t>
+      </w:r>
+      <w:bookmarkEnd w:id="6"/>
+    </w:p>
+    <w:p/>
+    <w:p>
+      <w:pPr>
+        <w:pStyle w:val="Titre3"/>
+      </w:pPr>
+      <w:bookmarkStart w:id="7" w:name="_Toc72811803"/>
+      <w:r>
+        <w:t>Inscription</w:t>
+      </w:r>
+      <w:bookmarkEnd w:id="7"/>
+      <w:r>
+        <w:t xml:space="preserve"> </w:t>
+      </w:r>
+    </w:p>
+    <w:p>
+      <w:r>
+        <w:rPr>
+          <w:noProof/>
+        </w:rPr>
+        <w:drawing>
+          <wp:inline distT="0" distB="0" distL="0" distR="0" wp14:anchorId="550DC5CD" wp14:editId="5EC5375D">
+            <wp:extent cx="5760720" cy="671830"/>
+            <wp:effectExtent l="0" t="0" r="0" b="0"/>
+            <wp:docPr id="23" name="Image 23"/>
+            <wp:cNvGraphicFramePr>
+              <a:graphicFrameLocks xmlns:a="http://schemas.openxmlformats.org/drawingml/2006/main" noChangeAspect="1"/>
+            </wp:cNvGraphicFramePr>
+            <a:graphic xmlns:a="http://schemas.openxmlformats.org/drawingml/2006/main">
+              <a:graphicData uri="http://schemas.openxmlformats.org/drawingml/2006/picture">
+                <pic:pic xmlns:pic="http://schemas.openxmlformats.org/drawingml/2006/picture">
+                  <pic:nvPicPr>
+                    <pic:cNvPr id="1" name=""/>
+                    <pic:cNvPicPr/>
+                  </pic:nvPicPr>
+                  <pic:blipFill>
+                    <a:blip r:embed="rId9"/>
+                    <a:stretch>
+                      <a:fillRect/>
+                    </a:stretch>
+                  </pic:blipFill>
+                  <pic:spPr>
+                    <a:xfrm>
+                      <a:off x="0" y="0"/>
+                      <a:ext cx="5760720" cy="671830"/>
+                    </a:xfrm>
+                    <a:prstGeom prst="rect">
+                      <a:avLst/>
+                    </a:prstGeom>
+                  </pic:spPr>
+                </pic:pic>
+              </a:graphicData>
+            </a:graphic>
+          </wp:inline>
+        </w:drawing>
+      </w:r>
+    </w:p>
+    <w:p>
+      <w:proofErr w:type="spellStart"/>
+      <w:proofErr w:type="gramStart"/>
+      <w:r>
+        <w:t>tabPageInscription</w:t>
+      </w:r>
+      <w:proofErr w:type="gramEnd"/>
+      <w:r>
+        <w:t>_Enter</w:t>
+      </w:r>
+      <w:proofErr w:type="spellEnd"/>
+      <w:r>
+        <w:t>(…) : s’active</w:t>
+      </w:r>
+      <w:r>
+        <w:t xml:space="preserve"> en entrant dans la page du formulaire</w:t>
+      </w:r>
+      <w:r>
+        <w:t xml:space="preserve">. </w:t>
+      </w:r>
+    </w:p>
+    <w:p>
+      <w:r>
+        <w:t>Est utilis</w:t>
+      </w:r>
+      <w:r>
+        <w:t>é</w:t>
+      </w:r>
+      <w:r>
+        <w:t xml:space="preserve"> pour insérer </w:t>
+      </w:r>
+      <w:r>
+        <w:t>les données</w:t>
+      </w:r>
+      <w:r>
+        <w:t xml:space="preserve"> dans les différents s</w:t>
+      </w:r>
+      <w:r>
+        <w:t>electe</w:t>
+      </w:r>
+      <w:r>
+        <w:t xml:space="preserve"> dès l’entrée dans la page. </w:t>
+      </w:r>
+    </w:p>
+    <w:p>
+      <w:r>
+        <w:rPr>
+          <w:noProof/>
+        </w:rPr>
+        <w:drawing>
+          <wp:inline distT="0" distB="0" distL="0" distR="0" wp14:anchorId="4224BE78" wp14:editId="5BBD8AD4">
+            <wp:extent cx="5762625" cy="1133475"/>
+            <wp:effectExtent l="0" t="0" r="9525" b="9525"/>
+            <wp:docPr id="21" name="Image 21"/>
+            <wp:cNvGraphicFramePr>
+              <a:graphicFrameLocks xmlns:a="http://schemas.openxmlformats.org/drawingml/2006/main" noChangeAspect="1"/>
+            </wp:cNvGraphicFramePr>
+            <a:graphic xmlns:a="http://schemas.openxmlformats.org/drawingml/2006/main">
+              <a:graphicData uri="http://schemas.openxmlformats.org/drawingml/2006/picture">
+                <pic:pic xmlns:pic="http://schemas.openxmlformats.org/drawingml/2006/picture">
+                  <pic:nvPicPr>
+                    <pic:cNvPr id="0" name="Picture 13"/>
+                    <pic:cNvPicPr>
+                      <a:picLocks noChangeAspect="1" noChangeArrowheads="1"/>
+                    </pic:cNvPicPr>
+                  </pic:nvPicPr>
+                  <pic:blipFill>
+                    <a:blip r:embed="rId10">
+                      <a:extLst>
+                        <a:ext uri="{28A0092B-C50C-407E-A947-70E740481C1C}">
+                          <a14:useLocalDpi xmlns:a14="http://schemas.microsoft.com/office/drawing/2010/main" val="0"/>
+                        </a:ext>
+                      </a:extLst>
+                    </a:blip>
+                    <a:srcRect/>
+                    <a:stretch>
+                      <a:fillRect/>
+                    </a:stretch>
+                  </pic:blipFill>
+                  <pic:spPr bwMode="auto">
+                    <a:xfrm>
+                      <a:off x="0" y="0"/>
+                      <a:ext cx="5762625" cy="1133475"/>
+                    </a:xfrm>
+                    <a:prstGeom prst="rect">
+                      <a:avLst/>
+                    </a:prstGeom>
+                    <a:noFill/>
+                    <a:ln>
+                      <a:noFill/>
+                    </a:ln>
+                  </pic:spPr>
+                </pic:pic>
+              </a:graphicData>
+            </a:graphic>
+          </wp:inline>
+        </w:drawing>
+      </w:r>
+    </w:p>
+    <w:p>
+      <w:proofErr w:type="spellStart"/>
+      <w:r>
+        <w:t>Btn_inscriptionModifier_</w:t>
+      </w:r>
+      <w:proofErr w:type="gramStart"/>
+      <w:r>
+        <w:t>Click</w:t>
+      </w:r>
+      <w:proofErr w:type="spellEnd"/>
+      <w:r>
+        <w:t>( …</w:t>
+      </w:r>
+      <w:proofErr w:type="gramEnd"/>
+      <w:r>
+        <w:t xml:space="preserve"> ) : </w:t>
+      </w:r>
+      <w:r>
+        <w:t>s’active au</w:t>
+      </w:r>
+      <w:r>
+        <w:t>x</w:t>
+      </w:r>
+      <w:r>
+        <w:t xml:space="preserve"> clique</w:t>
+      </w:r>
+      <w:r>
+        <w:t>s</w:t>
+      </w:r>
+      <w:r>
+        <w:t xml:space="preserve"> sur le bouton. E</w:t>
+      </w:r>
+      <w:r>
+        <w:t>st utilis</w:t>
+      </w:r>
+      <w:r>
+        <w:t>é</w:t>
+      </w:r>
+      <w:r>
+        <w:t xml:space="preserve"> pour crée </w:t>
+      </w:r>
+      <w:r>
+        <w:t>où</w:t>
+      </w:r>
+      <w:r>
+        <w:t xml:space="preserve"> modifier un participant, bénévoles ou </w:t>
+      </w:r>
+      <w:r>
+        <w:t>intervenant, en local et en BDD</w:t>
+      </w:r>
+      <w:r>
+        <w:t>.</w:t>
+      </w:r>
+    </w:p>
+    <w:p/>
+    <w:p>
+      <w:proofErr w:type="spellStart"/>
+      <w:r>
+        <w:t>Cbx_inscriptionModifNom_</w:t>
+      </w:r>
+      <w:proofErr w:type="gramStart"/>
+      <w:r>
+        <w:t>SelectedIndexChanged</w:t>
+      </w:r>
+      <w:proofErr w:type="spellEnd"/>
+      <w:r>
+        <w:t>(</w:t>
+      </w:r>
+      <w:proofErr w:type="gramEnd"/>
+      <w:r>
+        <w:t>…)</w:t>
+      </w:r>
+      <w:r>
+        <w:t xml:space="preserve"> : </w:t>
+      </w:r>
+      <w:r>
+        <w:t xml:space="preserve">s’active au changement d’indexe. Est </w:t>
+      </w:r>
+      <w:r>
+        <w:t xml:space="preserve">utiliser pour </w:t>
+      </w:r>
+      <w:r>
+        <w:t xml:space="preserve">savoir quel participant et </w:t>
+      </w:r>
+      <w:r>
+        <w:t>sélectionné et renseigné c’est donné dans les champs du formulaire… ou permets de s</w:t>
+      </w:r>
+      <w:r>
+        <w:t>é</w:t>
+      </w:r>
+      <w:r>
+        <w:t xml:space="preserve">lectionnée la création d’un nouveau participant si l’index 0 est sélectionné. </w:t>
+      </w:r>
+    </w:p>
+    <w:p/>
+    <w:p>
+      <w:proofErr w:type="spellStart"/>
+      <w:proofErr w:type="gramStart"/>
+      <w:r>
+        <w:t>cbx</w:t>
+      </w:r>
+      <w:proofErr w:type="gramEnd"/>
+      <w:r>
+        <w:t>_modifInscreptionType_SelectedIndexChanged</w:t>
+      </w:r>
+      <w:proofErr w:type="spellEnd"/>
+      <w:r>
+        <w:t xml:space="preserve">(…) ; </w:t>
+      </w:r>
+      <w:r>
+        <w:t>s’active au changement d’indexe</w:t>
+      </w:r>
+      <w:r>
+        <w:t xml:space="preserve">. Est utilisé pour savoir </w:t>
+      </w:r>
+      <w:r>
+        <w:t xml:space="preserve">si le type bénévole est sélectionné, auquel cas le formulaire ajoute </w:t>
+      </w:r>
+      <w:r>
+        <w:t>un champ</w:t>
+      </w:r>
+      <w:r>
+        <w:t xml:space="preserve">. </w:t>
+      </w:r>
+    </w:p>
+    <w:p/>
+    <w:p>
+      <w:pPr>
+        <w:pStyle w:val="Titre3"/>
+      </w:pPr>
+      <w:bookmarkStart w:id="8" w:name="_Toc72811804"/>
+      <w:r>
+        <w:lastRenderedPageBreak/>
+        <w:t>Liste</w:t>
+      </w:r>
+      <w:bookmarkEnd w:id="8"/>
+      <w:r>
+        <w:t xml:space="preserve"> </w:t>
+      </w:r>
+    </w:p>
+    <w:p>
+      <w:r>
+        <w:rPr>
+          <w:noProof/>
+        </w:rPr>
+        <w:drawing>
+          <wp:inline distT="0" distB="0" distL="0" distR="0" wp14:anchorId="4C6DEF47" wp14:editId="0F19727D">
+            <wp:extent cx="5762625" cy="1085850"/>
+            <wp:effectExtent l="0" t="0" r="9525" b="0"/>
+            <wp:docPr id="22" name="Image 22"/>
+            <wp:cNvGraphicFramePr>
+              <a:graphicFrameLocks xmlns:a="http://schemas.openxmlformats.org/drawingml/2006/main" noChangeAspect="1"/>
+            </wp:cNvGraphicFramePr>
+            <a:graphic xmlns:a="http://schemas.openxmlformats.org/drawingml/2006/main">
+              <a:graphicData uri="http://schemas.openxmlformats.org/drawingml/2006/picture">
+                <pic:pic xmlns:pic="http://schemas.openxmlformats.org/drawingml/2006/picture">
+                  <pic:nvPicPr>
+                    <pic:cNvPr id="0" name="Picture 14"/>
+                    <pic:cNvPicPr>
+                      <a:picLocks noChangeAspect="1" noChangeArrowheads="1"/>
+                    </pic:cNvPicPr>
+                  </pic:nvPicPr>
+                  <pic:blipFill>
+                    <a:blip r:embed="rId11">
+                      <a:extLst>
+                        <a:ext uri="{28A0092B-C50C-407E-A947-70E740481C1C}">
+                          <a14:useLocalDpi xmlns:a14="http://schemas.microsoft.com/office/drawing/2010/main" val="0"/>
+                        </a:ext>
+                      </a:extLst>
+                    </a:blip>
+                    <a:srcRect/>
+                    <a:stretch>
+                      <a:fillRect/>
+                    </a:stretch>
+                  </pic:blipFill>
+                  <pic:spPr bwMode="auto">
+                    <a:xfrm>
+                      <a:off x="0" y="0"/>
+                      <a:ext cx="5762625" cy="1085850"/>
+                    </a:xfrm>
+                    <a:prstGeom prst="rect">
+                      <a:avLst/>
+                    </a:prstGeom>
+                    <a:noFill/>
+                    <a:ln>
+                      <a:noFill/>
+                    </a:ln>
+                  </pic:spPr>
+                </pic:pic>
+              </a:graphicData>
+            </a:graphic>
+          </wp:inline>
+        </w:drawing>
+      </w:r>
+    </w:p>
+    <w:p>
+      <w:proofErr w:type="spellStart"/>
+      <w:proofErr w:type="gramStart"/>
+      <w:r>
+        <w:t>tabPageListeParticipant</w:t>
+      </w:r>
+      <w:proofErr w:type="gramEnd"/>
+      <w:r>
+        <w:t>_Enter</w:t>
+      </w:r>
+      <w:proofErr w:type="spellEnd"/>
+      <w:r>
+        <w:t>(</w:t>
+      </w:r>
+      <w:r>
+        <w:t>…</w:t>
+      </w:r>
+      <w:r>
+        <w:t xml:space="preserve">) : </w:t>
+      </w:r>
+      <w:r>
+        <w:t>s’active en entrant dans la page du formulaire</w:t>
+      </w:r>
+      <w:r>
+        <w:t>. Est utilis</w:t>
+      </w:r>
+      <w:r>
+        <w:t>é</w:t>
+      </w:r>
+      <w:r>
+        <w:t xml:space="preserve"> pour </w:t>
+      </w:r>
+      <w:r>
+        <w:t xml:space="preserve">insérer les données dans </w:t>
+      </w:r>
+      <w:r>
+        <w:t>le</w:t>
+      </w:r>
+      <w:r>
+        <w:t xml:space="preserve"> s</w:t>
+      </w:r>
+      <w:r>
+        <w:t>élect</w:t>
+      </w:r>
+      <w:r>
+        <w:t xml:space="preserve"> « </w:t>
+      </w:r>
+      <w:proofErr w:type="spellStart"/>
+      <w:r>
+        <w:t>cbx_choix_liste_Participant</w:t>
+      </w:r>
+      <w:proofErr w:type="spellEnd"/>
+      <w:r>
+        <w:t xml:space="preserve"> » </w:t>
+      </w:r>
+      <w:r>
+        <w:t>dès l’entrée dans la page.</w:t>
+      </w:r>
+    </w:p>
+    <w:p/>
+    <w:p>
+      <w:proofErr w:type="spellStart"/>
+      <w:proofErr w:type="gramStart"/>
+      <w:r>
+        <w:t>tabPageListeParticipant</w:t>
+      </w:r>
+      <w:proofErr w:type="gramEnd"/>
+      <w:r>
+        <w:t>_Click</w:t>
+      </w:r>
+      <w:proofErr w:type="spellEnd"/>
+      <w:r>
+        <w:t>(</w:t>
+      </w:r>
+      <w:r>
+        <w:t>…</w:t>
+      </w:r>
+      <w:r>
+        <w:t xml:space="preserve">) : </w:t>
+      </w:r>
+      <w:r>
+        <w:t>est une erreur</w:t>
+      </w:r>
+      <w:r>
+        <w:t xml:space="preserve"> ( miss clique) </w:t>
+      </w:r>
+    </w:p>
+    <w:p>
+      <w:proofErr w:type="spellStart"/>
+      <w:proofErr w:type="gramStart"/>
+      <w:r>
+        <w:t>cbx</w:t>
+      </w:r>
+      <w:proofErr w:type="gramEnd"/>
+      <w:r>
+        <w:t>_choix_liste_Participant_SelectedIndexChanged</w:t>
+      </w:r>
+      <w:proofErr w:type="spellEnd"/>
+      <w:r>
+        <w:t>(</w:t>
+      </w:r>
+      <w:r>
+        <w:t>…</w:t>
+      </w:r>
+      <w:r>
+        <w:t xml:space="preserve">) : </w:t>
+      </w:r>
+      <w:r>
+        <w:t>s’active au changement d’index</w:t>
+      </w:r>
+      <w:r>
+        <w:t>.</w:t>
+      </w:r>
+      <w:r>
+        <w:t xml:space="preserve">  </w:t>
+      </w:r>
+      <w:r>
+        <w:t>E</w:t>
+      </w:r>
+      <w:r>
+        <w:t xml:space="preserve">st utilisé pour </w:t>
+      </w:r>
+      <w:r>
+        <w:t>alimenter</w:t>
+      </w:r>
+      <w:r>
+        <w:t xml:space="preserve"> le</w:t>
+      </w:r>
+      <w:r>
+        <w:t xml:space="preserve"> Data Gris </w:t>
+      </w:r>
+      <w:proofErr w:type="spellStart"/>
+      <w:r>
+        <w:t>View</w:t>
+      </w:r>
+      <w:proofErr w:type="spellEnd"/>
+      <w:r>
+        <w:t xml:space="preserve"> (</w:t>
+      </w:r>
+      <w:proofErr w:type="spellStart"/>
+      <w:r>
+        <w:t>DGV_ListeParticipant</w:t>
+      </w:r>
+      <w:proofErr w:type="spellEnd"/>
+      <w:r>
+        <w:t>)</w:t>
+      </w:r>
+      <w:r>
+        <w:t xml:space="preserve"> en fonction de la liste sélectionnée. </w:t>
+      </w:r>
+    </w:p>
+    <w:p>
+      <w:pPr>
+        <w:pStyle w:val="Titre3"/>
+      </w:pPr>
+      <w:bookmarkStart w:id="9" w:name="_Toc72811805"/>
+      <w:r>
+        <w:t>Partenaire</w:t>
+      </w:r>
+      <w:bookmarkEnd w:id="9"/>
+      <w:r>
+        <w:t xml:space="preserve"> </w:t>
+      </w:r>
+    </w:p>
+    <w:p/>
+    <w:p>
+      <w:pPr>
+        <w:pStyle w:val="Titre3"/>
+      </w:pPr>
+      <w:r>
+        <w:br w:type="page"/>
+      </w:r>
+    </w:p>
+    <w:p>
+      <w:pPr>
         <w:pStyle w:val="Titre2"/>
       </w:pPr>
-      <w:bookmarkStart w:id="4" w:name="_Toc72773431"/>
-      <w:r>
-        <w:t xml:space="preserve">Fonction </w:t>
-      </w:r>
-      <w:r>
+      <w:bookmarkStart w:id="10" w:name="_Toc72811806"/>
+      <w:r>
+        <w:lastRenderedPageBreak/>
         <w:t>C#</w:t>
       </w:r>
       <w:r>
@@ -634,31 +2411,1323 @@
       <w:r>
         <w:t>Class</w:t>
       </w:r>
-      <w:bookmarkEnd w:id="4"/>
-    </w:p>
-    <w:p>
-      <w:pPr>
-        <w:rPr>
-          <w:rFonts w:cs="Segoe UI"/>
-          <w:bCs/>
-          <w:color w:val="4472C4" w:themeColor="accent1"/>
-          <w:szCs w:val="30"/>
-          <w:shd w:val="clear" w:color="auto" w:fill="FFFFFF"/>
-        </w:rPr>
-      </w:pPr>
-      <w:r>
+      <w:bookmarkEnd w:id="10"/>
+    </w:p>
+    <w:p>
+      <w:pPr>
         <w:rPr>
           <w:b/>
           <w:bCs/>
         </w:rPr>
+      </w:pPr>
+    </w:p>
+    <w:p>
+      <w:pPr>
+        <w:pStyle w:val="Titre3"/>
+      </w:pPr>
+      <w:bookmarkStart w:id="11" w:name="_Toc72811807"/>
+      <w:r>
+        <w:t>Atelier</w:t>
+      </w:r>
+      <w:bookmarkEnd w:id="11"/>
+    </w:p>
+    <w:p/>
+    <w:p>
+      <w:pPr>
+        <w:pStyle w:val="Titre3"/>
+      </w:pPr>
+      <w:bookmarkStart w:id="12" w:name="_Toc72811808"/>
+      <w:r>
+        <w:t>Stand</w:t>
+      </w:r>
+      <w:bookmarkEnd w:id="12"/>
+    </w:p>
+    <w:p/>
+    <w:p>
+      <w:pPr>
+        <w:pStyle w:val="Titre3"/>
+      </w:pPr>
+      <w:bookmarkStart w:id="13" w:name="_Toc72811809"/>
+      <w:r>
+        <w:t>Participant</w:t>
+      </w:r>
+      <w:bookmarkEnd w:id="13"/>
+      <w:r>
+        <w:t xml:space="preserve"> </w:t>
+      </w:r>
+    </w:p>
+    <w:p>
+      <w:r>
+        <w:t xml:space="preserve">Attribue : </w:t>
+      </w:r>
+    </w:p>
+    <w:p>
+      <w:r>
+        <w:rPr>
+          <w:noProof/>
+        </w:rPr>
+        <w:drawing>
+          <wp:inline distT="0" distB="0" distL="0" distR="0" wp14:anchorId="221F94D7" wp14:editId="435D033A">
+            <wp:extent cx="5572125" cy="1934124"/>
+            <wp:effectExtent l="0" t="0" r="0" b="9525"/>
+            <wp:docPr id="1" name="Image 1"/>
+            <wp:cNvGraphicFramePr>
+              <a:graphicFrameLocks xmlns:a="http://schemas.openxmlformats.org/drawingml/2006/main" noChangeAspect="1"/>
+            </wp:cNvGraphicFramePr>
+            <a:graphic xmlns:a="http://schemas.openxmlformats.org/drawingml/2006/main">
+              <a:graphicData uri="http://schemas.openxmlformats.org/drawingml/2006/picture">
+                <pic:pic xmlns:pic="http://schemas.openxmlformats.org/drawingml/2006/picture">
+                  <pic:nvPicPr>
+                    <pic:cNvPr id="0" name="Picture 1"/>
+                    <pic:cNvPicPr>
+                      <a:picLocks noChangeAspect="1" noChangeArrowheads="1"/>
+                    </pic:cNvPicPr>
+                  </pic:nvPicPr>
+                  <pic:blipFill>
+                    <a:blip r:embed="rId12">
+                      <a:extLst>
+                        <a:ext uri="{28A0092B-C50C-407E-A947-70E740481C1C}">
+                          <a14:useLocalDpi xmlns:a14="http://schemas.microsoft.com/office/drawing/2010/main" val="0"/>
+                        </a:ext>
+                      </a:extLst>
+                    </a:blip>
+                    <a:srcRect/>
+                    <a:stretch>
+                      <a:fillRect/>
+                    </a:stretch>
+                  </pic:blipFill>
+                  <pic:spPr bwMode="auto">
+                    <a:xfrm>
+                      <a:off x="0" y="0"/>
+                      <a:ext cx="5677924" cy="1970847"/>
+                    </a:xfrm>
+                    <a:prstGeom prst="rect">
+                      <a:avLst/>
+                    </a:prstGeom>
+                    <a:noFill/>
+                    <a:ln>
+                      <a:noFill/>
+                    </a:ln>
+                  </pic:spPr>
+                </pic:pic>
+              </a:graphicData>
+            </a:graphic>
+          </wp:inline>
+        </w:drawing>
+      </w:r>
+    </w:p>
+    <w:p>
+      <w:r>
+        <w:t xml:space="preserve">Constructeur : </w:t>
+      </w:r>
+    </w:p>
+    <w:p>
+      <w:r>
+        <w:t xml:space="preserve">Il existe sous </w:t>
+      </w:r>
+      <w:r>
+        <w:t>4</w:t>
+      </w:r>
+      <w:r>
+        <w:t xml:space="preserve"> formes </w:t>
+      </w:r>
+      <w:r>
+        <w:t>(redéfinition)</w:t>
+      </w:r>
+      <w:r>
+        <w:t xml:space="preserve"> </w:t>
+      </w:r>
+      <w:r>
+        <w:t xml:space="preserve">pour </w:t>
+      </w:r>
+      <w:r>
+        <w:t>faire du polymorphisme en fonction</w:t>
+      </w:r>
+      <w:r>
+        <w:t xml:space="preserve"> du nombre d’attribue donnée </w:t>
+      </w:r>
+    </w:p>
+    <w:p>
+      <w:r>
+        <w:rPr>
+          <w:noProof/>
+        </w:rPr>
+        <w:drawing>
+          <wp:inline distT="0" distB="0" distL="0" distR="0" wp14:anchorId="01C467E1" wp14:editId="79926B49">
+            <wp:extent cx="5753100" cy="933450"/>
+            <wp:effectExtent l="0" t="0" r="0" b="0"/>
+            <wp:docPr id="2" name="Image 2"/>
+            <wp:cNvGraphicFramePr>
+              <a:graphicFrameLocks xmlns:a="http://schemas.openxmlformats.org/drawingml/2006/main" noChangeAspect="1"/>
+            </wp:cNvGraphicFramePr>
+            <a:graphic xmlns:a="http://schemas.openxmlformats.org/drawingml/2006/main">
+              <a:graphicData uri="http://schemas.openxmlformats.org/drawingml/2006/picture">
+                <pic:pic xmlns:pic="http://schemas.openxmlformats.org/drawingml/2006/picture">
+                  <pic:nvPicPr>
+                    <pic:cNvPr id="0" name="Picture 2"/>
+                    <pic:cNvPicPr>
+                      <a:picLocks noChangeAspect="1" noChangeArrowheads="1"/>
+                    </pic:cNvPicPr>
+                  </pic:nvPicPr>
+                  <pic:blipFill>
+                    <a:blip r:embed="rId13">
+                      <a:extLst>
+                        <a:ext uri="{28A0092B-C50C-407E-A947-70E740481C1C}">
+                          <a14:useLocalDpi xmlns:a14="http://schemas.microsoft.com/office/drawing/2010/main" val="0"/>
+                        </a:ext>
+                      </a:extLst>
+                    </a:blip>
+                    <a:srcRect/>
+                    <a:stretch>
+                      <a:fillRect/>
+                    </a:stretch>
+                  </pic:blipFill>
+                  <pic:spPr bwMode="auto">
+                    <a:xfrm>
+                      <a:off x="0" y="0"/>
+                      <a:ext cx="5753100" cy="933450"/>
+                    </a:xfrm>
+                    <a:prstGeom prst="rect">
+                      <a:avLst/>
+                    </a:prstGeom>
+                    <a:noFill/>
+                    <a:ln>
+                      <a:noFill/>
+                    </a:ln>
+                  </pic:spPr>
+                </pic:pic>
+              </a:graphicData>
+            </a:graphic>
+          </wp:inline>
+        </w:drawing>
+      </w:r>
+    </w:p>
+    <w:p>
+      <w:r>
+        <w:t>Actuellement l</w:t>
+      </w:r>
+      <w:r>
+        <w:t>a dernière redéfinition est inutile</w:t>
+      </w:r>
+      <w:r>
+        <w:t>,</w:t>
+      </w:r>
+      <w:r>
+        <w:t xml:space="preserve"> car </w:t>
+      </w:r>
+      <w:proofErr w:type="spellStart"/>
+      <w:r>
+        <w:t>nbParticipant</w:t>
+      </w:r>
+      <w:proofErr w:type="spellEnd"/>
+      <w:r>
+        <w:t xml:space="preserve"> n’est pas utilis</w:t>
+      </w:r>
+      <w:r>
+        <w:t>é</w:t>
+      </w:r>
+      <w:r>
+        <w:t xml:space="preserve">. </w:t>
+      </w:r>
+    </w:p>
+    <w:p/>
+    <w:p/>
+    <w:p/>
+    <w:p/>
+    <w:p/>
+    <w:p/>
+    <w:p/>
+    <w:p/>
+    <w:p/>
+    <w:p>
+      <w:pPr>
+        <w:pStyle w:val="Sous-sous-Titre"/>
+        <w:numPr>
+          <w:ilvl w:val="0"/>
+          <w:numId w:val="0"/>
+        </w:numPr>
+        <w:ind w:left="720" w:hanging="360"/>
+      </w:pPr>
+      <w:r>
+        <w:rPr>
+          <w:noProof/>
+        </w:rPr>
+        <w:drawing>
+          <wp:inline distT="0" distB="0" distL="0" distR="0" wp14:anchorId="670A14E8" wp14:editId="7D7FF38B">
+            <wp:extent cx="5753100" cy="2681612"/>
+            <wp:effectExtent l="0" t="0" r="0" b="4445"/>
+            <wp:docPr id="3" name="Image 3"/>
+            <wp:cNvGraphicFramePr>
+              <a:graphicFrameLocks xmlns:a="http://schemas.openxmlformats.org/drawingml/2006/main" noChangeAspect="1"/>
+            </wp:cNvGraphicFramePr>
+            <a:graphic xmlns:a="http://schemas.openxmlformats.org/drawingml/2006/main">
+              <a:graphicData uri="http://schemas.openxmlformats.org/drawingml/2006/picture">
+                <pic:pic xmlns:pic="http://schemas.openxmlformats.org/drawingml/2006/picture">
+                  <pic:nvPicPr>
+                    <pic:cNvPr id="0" name="Picture 3"/>
+                    <pic:cNvPicPr>
+                      <a:picLocks noChangeAspect="1" noChangeArrowheads="1"/>
+                    </pic:cNvPicPr>
+                  </pic:nvPicPr>
+                  <pic:blipFill>
+                    <a:blip r:embed="rId14">
+                      <a:extLst>
+                        <a:ext uri="{28A0092B-C50C-407E-A947-70E740481C1C}">
+                          <a14:useLocalDpi xmlns:a14="http://schemas.microsoft.com/office/drawing/2010/main" val="0"/>
+                        </a:ext>
+                      </a:extLst>
+                    </a:blip>
+                    <a:srcRect/>
+                    <a:stretch>
+                      <a:fillRect/>
+                    </a:stretch>
+                  </pic:blipFill>
+                  <pic:spPr bwMode="auto">
+                    <a:xfrm>
+                      <a:off x="0" y="0"/>
+                      <a:ext cx="5861097" cy="2731951"/>
+                    </a:xfrm>
+                    <a:prstGeom prst="rect">
+                      <a:avLst/>
+                    </a:prstGeom>
+                    <a:noFill/>
+                    <a:ln>
+                      <a:noFill/>
+                    </a:ln>
+                  </pic:spPr>
+                </pic:pic>
+              </a:graphicData>
+            </a:graphic>
+          </wp:inline>
+        </w:drawing>
+      </w:r>
+    </w:p>
+    <w:p>
+      <w:pPr>
+        <w:ind w:firstLine="360"/>
+      </w:pPr>
+      <w:r>
+        <w:t>Permet de lire ou écrire les données des attribu</w:t>
+      </w:r>
+      <w:r>
+        <w:t>t</w:t>
+      </w:r>
+      <w:r>
+        <w:t xml:space="preserve">s. </w:t>
+      </w:r>
+    </w:p>
+    <w:p>
+      <w:pPr>
+        <w:pStyle w:val="Sous-sous-Titre"/>
+        <w:numPr>
+          <w:ilvl w:val="0"/>
+          <w:numId w:val="0"/>
+        </w:numPr>
+        <w:ind w:left="720" w:hanging="360"/>
+      </w:pPr>
+    </w:p>
+    <w:p>
+      <w:pPr>
+        <w:pStyle w:val="Sous-sous-Titre"/>
+        <w:numPr>
+          <w:ilvl w:val="0"/>
+          <w:numId w:val="0"/>
+        </w:numPr>
+        <w:ind w:left="720" w:hanging="360"/>
+      </w:pPr>
+      <w:r>
+        <w:rPr>
+          <w:noProof/>
+        </w:rPr>
+        <w:drawing>
+          <wp:inline distT="0" distB="0" distL="0" distR="0" wp14:anchorId="1C87A691" wp14:editId="0BB036ED">
+            <wp:extent cx="5724525" cy="3174461"/>
+            <wp:effectExtent l="0" t="0" r="0" b="6985"/>
+            <wp:docPr id="4" name="Image 4"/>
+            <wp:cNvGraphicFramePr>
+              <a:graphicFrameLocks xmlns:a="http://schemas.openxmlformats.org/drawingml/2006/main" noChangeAspect="1"/>
+            </wp:cNvGraphicFramePr>
+            <a:graphic xmlns:a="http://schemas.openxmlformats.org/drawingml/2006/main">
+              <a:graphicData uri="http://schemas.openxmlformats.org/drawingml/2006/picture">
+                <pic:pic xmlns:pic="http://schemas.openxmlformats.org/drawingml/2006/picture">
+                  <pic:nvPicPr>
+                    <pic:cNvPr id="0" name="Picture 4"/>
+                    <pic:cNvPicPr>
+                      <a:picLocks noChangeAspect="1" noChangeArrowheads="1"/>
+                    </pic:cNvPicPr>
+                  </pic:nvPicPr>
+                  <pic:blipFill rotWithShape="1">
+                    <a:blip r:embed="rId15">
+                      <a:extLst>
+                        <a:ext uri="{28A0092B-C50C-407E-A947-70E740481C1C}">
+                          <a14:useLocalDpi xmlns:a14="http://schemas.microsoft.com/office/drawing/2010/main" val="0"/>
+                        </a:ext>
+                      </a:extLst>
+                    </a:blip>
+                    <a:srcRect r="67165" b="26190"/>
+                    <a:stretch/>
+                  </pic:blipFill>
+                  <pic:spPr bwMode="auto">
+                    <a:xfrm>
+                      <a:off x="0" y="0"/>
+                      <a:ext cx="5768922" cy="3199081"/>
+                    </a:xfrm>
+                    <a:prstGeom prst="rect">
+                      <a:avLst/>
+                    </a:prstGeom>
+                    <a:noFill/>
+                    <a:ln>
+                      <a:noFill/>
+                    </a:ln>
+                    <a:extLst>
+                      <a:ext uri="{53640926-AAD7-44D8-BBD7-CCE9431645EC}">
+                        <a14:shadowObscured xmlns:a14="http://schemas.microsoft.com/office/drawing/2010/main"/>
+                      </a:ext>
+                    </a:extLst>
+                  </pic:spPr>
+                </pic:pic>
+              </a:graphicData>
+            </a:graphic>
+          </wp:inline>
+        </w:drawing>
+      </w:r>
+      <w:r>
+        <w:t xml:space="preserve"> </w:t>
+      </w:r>
+    </w:p>
+    <w:p>
+      <w:proofErr w:type="spellStart"/>
+      <w:proofErr w:type="gramStart"/>
+      <w:r>
+        <w:t>participantAtelier</w:t>
+      </w:r>
+      <w:proofErr w:type="spellEnd"/>
+      <w:r>
+        <w:t>(</w:t>
+      </w:r>
+      <w:proofErr w:type="gramEnd"/>
+      <w:r>
+        <w:t>)</w:t>
+      </w:r>
+      <w:r>
+        <w:t xml:space="preserve"> : le participant </w:t>
+      </w:r>
+      <w:r>
+        <w:t>sélectionné</w:t>
+      </w:r>
+      <w:r>
+        <w:t xml:space="preserve"> est ajout</w:t>
+      </w:r>
+      <w:r>
+        <w:t>é</w:t>
+      </w:r>
+      <w:r>
+        <w:t xml:space="preserve"> </w:t>
+      </w:r>
+      <w:r>
+        <w:t>à</w:t>
+      </w:r>
+      <w:r>
+        <w:t xml:space="preserve"> chaque atelier de sa liste d’ateliers. </w:t>
+      </w:r>
+    </w:p>
+    <w:p>
+      <w:proofErr w:type="spellStart"/>
+      <w:proofErr w:type="gramStart"/>
+      <w:r>
+        <w:lastRenderedPageBreak/>
+        <w:t>ajouterAtelier</w:t>
+      </w:r>
+      <w:proofErr w:type="spellEnd"/>
+      <w:r>
+        <w:t>(</w:t>
+      </w:r>
+      <w:proofErr w:type="gramEnd"/>
+      <w:r>
+        <w:t>)</w:t>
+      </w:r>
+      <w:r>
+        <w:t xml:space="preserve"> : </w:t>
+      </w:r>
+      <w:r>
+        <w:t xml:space="preserve">on ajoute un atelier </w:t>
+      </w:r>
+      <w:r>
+        <w:t>à</w:t>
+      </w:r>
+      <w:r>
+        <w:t xml:space="preserve"> la collection « </w:t>
+      </w:r>
+      <w:proofErr w:type="spellStart"/>
+      <w:r>
+        <w:t>lesAtelier</w:t>
+      </w:r>
+      <w:proofErr w:type="spellEnd"/>
+      <w:r>
+        <w:t xml:space="preserve"> ». </w:t>
+      </w:r>
+    </w:p>
+    <w:p>
+      <w:proofErr w:type="spellStart"/>
+      <w:proofErr w:type="gramStart"/>
+      <w:r>
+        <w:t>supprimerAtelier</w:t>
+      </w:r>
+      <w:proofErr w:type="spellEnd"/>
+      <w:r>
+        <w:t>(</w:t>
+      </w:r>
+      <w:proofErr w:type="gramEnd"/>
+      <w:r>
+        <w:t>)</w:t>
+      </w:r>
+      <w:r>
+        <w:t xml:space="preserve"> : </w:t>
+      </w:r>
+      <w:r>
+        <w:t xml:space="preserve">on </w:t>
+      </w:r>
+      <w:r>
+        <w:t>supprime</w:t>
+      </w:r>
+      <w:r>
+        <w:t xml:space="preserve"> un atelier </w:t>
+      </w:r>
+      <w:r>
+        <w:t>de</w:t>
+      </w:r>
+      <w:r>
+        <w:t xml:space="preserve"> la collection « </w:t>
+      </w:r>
+      <w:proofErr w:type="spellStart"/>
+      <w:r>
+        <w:t>lesAtelier</w:t>
+      </w:r>
+      <w:proofErr w:type="spellEnd"/>
+      <w:r>
+        <w:t> ».</w:t>
+      </w:r>
+    </w:p>
+    <w:p>
+      <w:r>
+        <w:rPr>
+          <w:noProof/>
+        </w:rPr>
+        <w:drawing>
+          <wp:inline distT="0" distB="0" distL="0" distR="0" wp14:anchorId="5A99BB65" wp14:editId="698E1B56">
+            <wp:extent cx="5753100" cy="714375"/>
+            <wp:effectExtent l="0" t="0" r="0" b="9525"/>
+            <wp:docPr id="12" name="Image 12"/>
+            <wp:cNvGraphicFramePr>
+              <a:graphicFrameLocks xmlns:a="http://schemas.openxmlformats.org/drawingml/2006/main" noChangeAspect="1"/>
+            </wp:cNvGraphicFramePr>
+            <a:graphic xmlns:a="http://schemas.openxmlformats.org/drawingml/2006/main">
+              <a:graphicData uri="http://schemas.openxmlformats.org/drawingml/2006/picture">
+                <pic:pic xmlns:pic="http://schemas.openxmlformats.org/drawingml/2006/picture">
+                  <pic:nvPicPr>
+                    <pic:cNvPr id="0" name="Picture 4"/>
+                    <pic:cNvPicPr>
+                      <a:picLocks noChangeAspect="1" noChangeArrowheads="1"/>
+                    </pic:cNvPicPr>
+                  </pic:nvPicPr>
+                  <pic:blipFill>
+                    <a:blip r:embed="rId16">
+                      <a:extLst>
+                        <a:ext uri="{28A0092B-C50C-407E-A947-70E740481C1C}">
+                          <a14:useLocalDpi xmlns:a14="http://schemas.microsoft.com/office/drawing/2010/main" val="0"/>
+                        </a:ext>
+                      </a:extLst>
+                    </a:blip>
+                    <a:srcRect/>
+                    <a:stretch>
+                      <a:fillRect/>
+                    </a:stretch>
+                  </pic:blipFill>
+                  <pic:spPr bwMode="auto">
+                    <a:xfrm>
+                      <a:off x="0" y="0"/>
+                      <a:ext cx="5753100" cy="714375"/>
+                    </a:xfrm>
+                    <a:prstGeom prst="rect">
+                      <a:avLst/>
+                    </a:prstGeom>
+                    <a:noFill/>
+                    <a:ln>
+                      <a:noFill/>
+                    </a:ln>
+                  </pic:spPr>
+                </pic:pic>
+              </a:graphicData>
+            </a:graphic>
+          </wp:inline>
+        </w:drawing>
+      </w:r>
+    </w:p>
+    <w:p/>
+    <w:p>
+      <w:r>
+        <w:rPr>
+          <w:noProof/>
+        </w:rPr>
+        <w:drawing>
+          <wp:inline distT="0" distB="0" distL="0" distR="0" wp14:anchorId="1FC8F583" wp14:editId="60C0DEDF">
+            <wp:extent cx="4591050" cy="866775"/>
+            <wp:effectExtent l="0" t="0" r="0" b="9525"/>
+            <wp:docPr id="5" name="Image 5"/>
+            <wp:cNvGraphicFramePr>
+              <a:graphicFrameLocks xmlns:a="http://schemas.openxmlformats.org/drawingml/2006/main" noChangeAspect="1"/>
+            </wp:cNvGraphicFramePr>
+            <a:graphic xmlns:a="http://schemas.openxmlformats.org/drawingml/2006/main">
+              <a:graphicData uri="http://schemas.openxmlformats.org/drawingml/2006/picture">
+                <pic:pic xmlns:pic="http://schemas.openxmlformats.org/drawingml/2006/picture">
+                  <pic:nvPicPr>
+                    <pic:cNvPr id="0" name="Picture 5"/>
+                    <pic:cNvPicPr>
+                      <a:picLocks noChangeAspect="1" noChangeArrowheads="1"/>
+                    </pic:cNvPicPr>
+                  </pic:nvPicPr>
+                  <pic:blipFill>
+                    <a:blip r:embed="rId17">
+                      <a:extLst>
+                        <a:ext uri="{28A0092B-C50C-407E-A947-70E740481C1C}">
+                          <a14:useLocalDpi xmlns:a14="http://schemas.microsoft.com/office/drawing/2010/main" val="0"/>
+                        </a:ext>
+                      </a:extLst>
+                    </a:blip>
+                    <a:srcRect/>
+                    <a:stretch>
+                      <a:fillRect/>
+                    </a:stretch>
+                  </pic:blipFill>
+                  <pic:spPr bwMode="auto">
+                    <a:xfrm>
+                      <a:off x="0" y="0"/>
+                      <a:ext cx="4591050" cy="866775"/>
+                    </a:xfrm>
+                    <a:prstGeom prst="rect">
+                      <a:avLst/>
+                    </a:prstGeom>
+                    <a:noFill/>
+                    <a:ln>
+                      <a:noFill/>
+                    </a:ln>
+                  </pic:spPr>
+                </pic:pic>
+              </a:graphicData>
+            </a:graphic>
+          </wp:inline>
+        </w:drawing>
+      </w:r>
+    </w:p>
+    <w:p>
+      <w:proofErr w:type="spellStart"/>
+      <w:proofErr w:type="gramStart"/>
+      <w:r>
+        <w:t>allParticipant</w:t>
+      </w:r>
+      <w:proofErr w:type="spellEnd"/>
+      <w:r>
+        <w:t>(</w:t>
+      </w:r>
+      <w:proofErr w:type="gramEnd"/>
+      <w:r>
+        <w:t xml:space="preserve">) : récupère la collection de tous les participants existant en </w:t>
+      </w:r>
+      <w:proofErr w:type="spellStart"/>
+      <w:r>
+        <w:t>bdd</w:t>
+      </w:r>
+      <w:proofErr w:type="spellEnd"/>
+      <w:r>
+        <w:t xml:space="preserve">. </w:t>
+      </w:r>
+    </w:p>
+    <w:p/>
+    <w:p>
+      <w:r>
+        <w:rPr>
+          <w:noProof/>
+        </w:rPr>
+        <w:drawing>
+          <wp:inline distT="0" distB="0" distL="0" distR="0" wp14:anchorId="5F301B26" wp14:editId="0F4126D0">
+            <wp:extent cx="4486275" cy="2487327"/>
+            <wp:effectExtent l="0" t="0" r="0" b="8255"/>
+            <wp:docPr id="7" name="Image 7"/>
+            <wp:cNvGraphicFramePr>
+              <a:graphicFrameLocks xmlns:a="http://schemas.openxmlformats.org/drawingml/2006/main" noChangeAspect="1"/>
+            </wp:cNvGraphicFramePr>
+            <a:graphic xmlns:a="http://schemas.openxmlformats.org/drawingml/2006/main">
+              <a:graphicData uri="http://schemas.openxmlformats.org/drawingml/2006/picture">
+                <pic:pic xmlns:pic="http://schemas.openxmlformats.org/drawingml/2006/picture">
+                  <pic:nvPicPr>
+                    <pic:cNvPr id="0" name="Picture 7"/>
+                    <pic:cNvPicPr>
+                      <a:picLocks noChangeAspect="1" noChangeArrowheads="1"/>
+                    </pic:cNvPicPr>
+                  </pic:nvPicPr>
+                  <pic:blipFill rotWithShape="1">
+                    <a:blip r:embed="rId18">
+                      <a:extLst>
+                        <a:ext uri="{28A0092B-C50C-407E-A947-70E740481C1C}">
+                          <a14:useLocalDpi xmlns:a14="http://schemas.microsoft.com/office/drawing/2010/main" val="0"/>
+                        </a:ext>
+                      </a:extLst>
+                    </a:blip>
+                    <a:srcRect r="74361"/>
+                    <a:stretch/>
+                  </pic:blipFill>
+                  <pic:spPr bwMode="auto">
+                    <a:xfrm>
+                      <a:off x="0" y="0"/>
+                      <a:ext cx="4542070" cy="2518261"/>
+                    </a:xfrm>
+                    <a:prstGeom prst="rect">
+                      <a:avLst/>
+                    </a:prstGeom>
+                    <a:noFill/>
+                    <a:ln>
+                      <a:noFill/>
+                    </a:ln>
+                    <a:extLst>
+                      <a:ext uri="{53640926-AAD7-44D8-BBD7-CCE9431645EC}">
+                        <a14:shadowObscured xmlns:a14="http://schemas.microsoft.com/office/drawing/2010/main"/>
+                      </a:ext>
+                    </a:extLst>
+                  </pic:spPr>
+                </pic:pic>
+              </a:graphicData>
+            </a:graphic>
+          </wp:inline>
+        </w:drawing>
+      </w:r>
+    </w:p>
+    <w:p>
+      <w:proofErr w:type="spellStart"/>
+      <w:proofErr w:type="gramStart"/>
+      <w:r>
+        <w:t>ajoutdbParticipant</w:t>
+      </w:r>
+      <w:proofErr w:type="spellEnd"/>
+      <w:r>
+        <w:t>(</w:t>
+      </w:r>
+      <w:proofErr w:type="gramEnd"/>
+      <w:r>
+        <w:t xml:space="preserve">) : </w:t>
+      </w:r>
+      <w:r>
+        <w:t xml:space="preserve">appel une fonction de </w:t>
+      </w:r>
+      <w:proofErr w:type="spellStart"/>
+      <w:r>
+        <w:t>DAOParticipant</w:t>
+      </w:r>
+      <w:proofErr w:type="spellEnd"/>
+      <w:r>
+        <w:t xml:space="preserve"> pour ajouter une occurrence a la table </w:t>
+      </w:r>
+      <w:r>
+        <w:t>participant</w:t>
+      </w:r>
+      <w:r>
+        <w:t>s</w:t>
+      </w:r>
+      <w:r>
+        <w:t xml:space="preserve"> ( le participant</w:t>
+      </w:r>
+      <w:r>
+        <w:t>,</w:t>
+      </w:r>
+      <w:r>
+        <w:t xml:space="preserve"> </w:t>
+      </w:r>
+      <w:r>
+        <w:t xml:space="preserve">intervenant </w:t>
+      </w:r>
+      <w:r>
+        <w:t>ou bénévole</w:t>
+      </w:r>
+      <w:r>
+        <w:t xml:space="preserve"> qui appel</w:t>
+      </w:r>
+      <w:r>
+        <w:t>le</w:t>
+      </w:r>
+      <w:r>
+        <w:t xml:space="preserve"> la fonction) </w:t>
+      </w:r>
+    </w:p>
+    <w:p>
+      <w:proofErr w:type="spellStart"/>
+      <w:proofErr w:type="gramStart"/>
+      <w:r>
+        <w:t>updateID</w:t>
+      </w:r>
+      <w:proofErr w:type="spellEnd"/>
+      <w:r>
+        <w:t>(</w:t>
+      </w:r>
+      <w:proofErr w:type="gramEnd"/>
+      <w:r>
+        <w:t xml:space="preserve">) : update </w:t>
+      </w:r>
+      <w:proofErr w:type="spellStart"/>
+      <w:r>
+        <w:t>l’id</w:t>
+      </w:r>
+      <w:proofErr w:type="spellEnd"/>
+      <w:r>
+        <w:t xml:space="preserve"> local du dernier inscrit pour qu’il correspondant </w:t>
+      </w:r>
+      <w:proofErr w:type="spellStart"/>
+      <w:r>
+        <w:t>a</w:t>
+      </w:r>
+      <w:proofErr w:type="spellEnd"/>
+      <w:r>
+        <w:t xml:space="preserve"> </w:t>
+      </w:r>
+      <w:proofErr w:type="spellStart"/>
+      <w:r>
+        <w:t>l’id</w:t>
+      </w:r>
+      <w:proofErr w:type="spellEnd"/>
+      <w:r>
+        <w:t xml:space="preserve"> en </w:t>
+      </w:r>
+      <w:proofErr w:type="spellStart"/>
+      <w:r>
+        <w:t>bdd</w:t>
+      </w:r>
+      <w:proofErr w:type="spellEnd"/>
+      <w:r>
+        <w:t xml:space="preserve">. </w:t>
+      </w:r>
+    </w:p>
+    <w:p>
+      <w:r>
         <w:br w:type="page"/>
       </w:r>
     </w:p>
+    <w:p/>
+    <w:p>
+      <w:r>
+        <w:rPr>
+          <w:noProof/>
+        </w:rPr>
+        <w:drawing>
+          <wp:inline distT="0" distB="0" distL="0" distR="0" wp14:anchorId="1A61C479" wp14:editId="6C281FDC">
+            <wp:extent cx="4438650" cy="1700325"/>
+            <wp:effectExtent l="0" t="0" r="0" b="0"/>
+            <wp:docPr id="8" name="Image 8"/>
+            <wp:cNvGraphicFramePr>
+              <a:graphicFrameLocks xmlns:a="http://schemas.openxmlformats.org/drawingml/2006/main" noChangeAspect="1"/>
+            </wp:cNvGraphicFramePr>
+            <a:graphic xmlns:a="http://schemas.openxmlformats.org/drawingml/2006/main">
+              <a:graphicData uri="http://schemas.openxmlformats.org/drawingml/2006/picture">
+                <pic:pic xmlns:pic="http://schemas.openxmlformats.org/drawingml/2006/picture">
+                  <pic:nvPicPr>
+                    <pic:cNvPr id="0" name="Picture 8"/>
+                    <pic:cNvPicPr>
+                      <a:picLocks noChangeAspect="1" noChangeArrowheads="1"/>
+                    </pic:cNvPicPr>
+                  </pic:nvPicPr>
+                  <pic:blipFill rotWithShape="1">
+                    <a:blip r:embed="rId19">
+                      <a:extLst>
+                        <a:ext uri="{28A0092B-C50C-407E-A947-70E740481C1C}">
+                          <a14:useLocalDpi xmlns:a14="http://schemas.microsoft.com/office/drawing/2010/main" val="0"/>
+                        </a:ext>
+                      </a:extLst>
+                    </a:blip>
+                    <a:srcRect t="-16692" r="76296"/>
+                    <a:stretch/>
+                  </pic:blipFill>
+                  <pic:spPr bwMode="auto">
+                    <a:xfrm>
+                      <a:off x="0" y="0"/>
+                      <a:ext cx="4527465" cy="1734348"/>
+                    </a:xfrm>
+                    <a:prstGeom prst="rect">
+                      <a:avLst/>
+                    </a:prstGeom>
+                    <a:noFill/>
+                    <a:ln>
+                      <a:noFill/>
+                    </a:ln>
+                    <a:extLst>
+                      <a:ext uri="{53640926-AAD7-44D8-BBD7-CCE9431645EC}">
+                        <a14:shadowObscured xmlns:a14="http://schemas.microsoft.com/office/drawing/2010/main"/>
+                      </a:ext>
+                    </a:extLst>
+                  </pic:spPr>
+                </pic:pic>
+              </a:graphicData>
+            </a:graphic>
+          </wp:inline>
+        </w:drawing>
+      </w:r>
+    </w:p>
+    <w:p>
+      <w:proofErr w:type="spellStart"/>
+      <w:proofErr w:type="gramStart"/>
+      <w:r>
+        <w:t>modifParticipant</w:t>
+      </w:r>
+      <w:proofErr w:type="spellEnd"/>
+      <w:r>
+        <w:t>(</w:t>
+      </w:r>
+      <w:proofErr w:type="gramEnd"/>
+      <w:r>
+        <w:t xml:space="preserve">) : </w:t>
+      </w:r>
+      <w:r>
+        <w:t>appel</w:t>
+      </w:r>
+      <w:r>
+        <w:t>le</w:t>
+      </w:r>
+      <w:r>
+        <w:t xml:space="preserve"> une fonction de </w:t>
+      </w:r>
+      <w:proofErr w:type="spellStart"/>
+      <w:r>
+        <w:t>DAOParticipant</w:t>
+      </w:r>
+      <w:proofErr w:type="spellEnd"/>
+      <w:r>
+        <w:t xml:space="preserve"> pour modifier (update) une occurrence d’un participant ( ou </w:t>
+      </w:r>
+      <w:proofErr w:type="spellStart"/>
+      <w:r>
+        <w:t>benevole</w:t>
+      </w:r>
+      <w:proofErr w:type="spellEnd"/>
+      <w:r>
+        <w:t xml:space="preserve"> ou intervenant) en </w:t>
+      </w:r>
+      <w:proofErr w:type="spellStart"/>
+      <w:r>
+        <w:t>bdd</w:t>
+      </w:r>
+      <w:proofErr w:type="spellEnd"/>
+      <w:r>
+        <w:t xml:space="preserve"> (table participants)</w:t>
+      </w:r>
+      <w:r>
+        <w:t>.</w:t>
+      </w:r>
+    </w:p>
+    <w:p>
+      <w:r>
+        <w:rPr>
+          <w:noProof/>
+        </w:rPr>
+        <w:drawing>
+          <wp:inline distT="0" distB="0" distL="0" distR="0" wp14:anchorId="2A273EE8" wp14:editId="139530A2">
+            <wp:extent cx="4400550" cy="1566271"/>
+            <wp:effectExtent l="0" t="0" r="0" b="0"/>
+            <wp:docPr id="6" name="Image 6"/>
+            <wp:cNvGraphicFramePr>
+              <a:graphicFrameLocks xmlns:a="http://schemas.openxmlformats.org/drawingml/2006/main" noChangeAspect="1"/>
+            </wp:cNvGraphicFramePr>
+            <a:graphic xmlns:a="http://schemas.openxmlformats.org/drawingml/2006/main">
+              <a:graphicData uri="http://schemas.openxmlformats.org/drawingml/2006/picture">
+                <pic:pic xmlns:pic="http://schemas.openxmlformats.org/drawingml/2006/picture">
+                  <pic:nvPicPr>
+                    <pic:cNvPr id="0" name="Picture 6"/>
+                    <pic:cNvPicPr>
+                      <a:picLocks noChangeAspect="1" noChangeArrowheads="1"/>
+                    </pic:cNvPicPr>
+                  </pic:nvPicPr>
+                  <pic:blipFill rotWithShape="1">
+                    <a:blip r:embed="rId20">
+                      <a:extLst>
+                        <a:ext uri="{28A0092B-C50C-407E-A947-70E740481C1C}">
+                          <a14:useLocalDpi xmlns:a14="http://schemas.microsoft.com/office/drawing/2010/main" val="0"/>
+                        </a:ext>
+                      </a:extLst>
+                    </a:blip>
+                    <a:srcRect t="-27962" r="70834"/>
+                    <a:stretch/>
+                  </pic:blipFill>
+                  <pic:spPr bwMode="auto">
+                    <a:xfrm>
+                      <a:off x="0" y="0"/>
+                      <a:ext cx="4400550" cy="1566271"/>
+                    </a:xfrm>
+                    <a:prstGeom prst="rect">
+                      <a:avLst/>
+                    </a:prstGeom>
+                    <a:noFill/>
+                    <a:ln>
+                      <a:noFill/>
+                    </a:ln>
+                    <a:extLst>
+                      <a:ext uri="{53640926-AAD7-44D8-BBD7-CCE9431645EC}">
+                        <a14:shadowObscured xmlns:a14="http://schemas.microsoft.com/office/drawing/2010/main"/>
+                      </a:ext>
+                    </a:extLst>
+                  </pic:spPr>
+                </pic:pic>
+              </a:graphicData>
+            </a:graphic>
+          </wp:inline>
+        </w:drawing>
+      </w:r>
+    </w:p>
+    <w:p>
+      <w:proofErr w:type="spellStart"/>
+      <w:proofErr w:type="gramStart"/>
+      <w:r>
+        <w:t>dbParticipe</w:t>
+      </w:r>
+      <w:proofErr w:type="spellEnd"/>
+      <w:r>
+        <w:t>(</w:t>
+      </w:r>
+      <w:proofErr w:type="gramEnd"/>
+      <w:r>
+        <w:t xml:space="preserve">) : appel une fonction de </w:t>
+      </w:r>
+      <w:proofErr w:type="spellStart"/>
+      <w:r>
+        <w:t>DAO</w:t>
+      </w:r>
+      <w:r>
+        <w:t>P</w:t>
+      </w:r>
+      <w:r>
+        <w:t>articipant</w:t>
+      </w:r>
+      <w:proofErr w:type="spellEnd"/>
+      <w:r>
+        <w:t xml:space="preserve"> pour modifier</w:t>
+      </w:r>
+      <w:r>
+        <w:t>, supprimé</w:t>
+      </w:r>
+      <w:r>
+        <w:t xml:space="preserve"> ou crée une </w:t>
+      </w:r>
+      <w:r>
+        <w:t xml:space="preserve">ou plusieurs </w:t>
+      </w:r>
+      <w:r>
+        <w:t>occurrence</w:t>
+      </w:r>
+      <w:r>
+        <w:t>s dans la table participer</w:t>
+      </w:r>
+      <w:r>
+        <w:t>.</w:t>
+      </w:r>
+    </w:p>
+    <w:p>
+      <w:r>
+        <w:br w:type="page"/>
+      </w:r>
+    </w:p>
+    <w:p/>
+    <w:p>
+      <w:pPr>
+        <w:pStyle w:val="Titre3"/>
+      </w:pPr>
+      <w:bookmarkStart w:id="14" w:name="_Toc72811810"/>
+      <w:r>
+        <w:t>Bénévoles</w:t>
+      </w:r>
+      <w:bookmarkEnd w:id="14"/>
+    </w:p>
+    <w:p>
+      <w:pPr>
+        <w:pStyle w:val="Sous-sous-Titre"/>
+        <w:numPr>
+          <w:ilvl w:val="0"/>
+          <w:numId w:val="0"/>
+        </w:numPr>
+        <w:ind w:left="720" w:hanging="360"/>
+      </w:pPr>
+      <w:r>
+        <w:rPr>
+          <w:noProof/>
+        </w:rPr>
+        <w:drawing>
+          <wp:inline distT="0" distB="0" distL="0" distR="0" wp14:anchorId="176633D1" wp14:editId="190B4858">
+            <wp:extent cx="1638300" cy="571500"/>
+            <wp:effectExtent l="0" t="0" r="0" b="0"/>
+            <wp:docPr id="15" name="Image 15"/>
+            <wp:cNvGraphicFramePr>
+              <a:graphicFrameLocks xmlns:a="http://schemas.openxmlformats.org/drawingml/2006/main" noChangeAspect="1"/>
+            </wp:cNvGraphicFramePr>
+            <a:graphic xmlns:a="http://schemas.openxmlformats.org/drawingml/2006/main">
+              <a:graphicData uri="http://schemas.openxmlformats.org/drawingml/2006/picture">
+                <pic:pic xmlns:pic="http://schemas.openxmlformats.org/drawingml/2006/picture">
+                  <pic:nvPicPr>
+                    <pic:cNvPr id="0" name="Picture 7"/>
+                    <pic:cNvPicPr>
+                      <a:picLocks noChangeAspect="1" noChangeArrowheads="1"/>
+                    </pic:cNvPicPr>
+                  </pic:nvPicPr>
+                  <pic:blipFill>
+                    <a:blip r:embed="rId21">
+                      <a:extLst>
+                        <a:ext uri="{28A0092B-C50C-407E-A947-70E740481C1C}">
+                          <a14:useLocalDpi xmlns:a14="http://schemas.microsoft.com/office/drawing/2010/main" val="0"/>
+                        </a:ext>
+                      </a:extLst>
+                    </a:blip>
+                    <a:srcRect/>
+                    <a:stretch>
+                      <a:fillRect/>
+                    </a:stretch>
+                  </pic:blipFill>
+                  <pic:spPr bwMode="auto">
+                    <a:xfrm>
+                      <a:off x="0" y="0"/>
+                      <a:ext cx="1638300" cy="571500"/>
+                    </a:xfrm>
+                    <a:prstGeom prst="rect">
+                      <a:avLst/>
+                    </a:prstGeom>
+                    <a:noFill/>
+                    <a:ln>
+                      <a:noFill/>
+                    </a:ln>
+                  </pic:spPr>
+                </pic:pic>
+              </a:graphicData>
+            </a:graphic>
+          </wp:inline>
+        </w:drawing>
+      </w:r>
+    </w:p>
+    <w:p>
+      <w:r>
+        <w:rPr>
+          <w:noProof/>
+        </w:rPr>
+        <w:drawing>
+          <wp:inline distT="0" distB="0" distL="0" distR="0" wp14:anchorId="43E42711" wp14:editId="36682888">
+            <wp:extent cx="2505075" cy="4162425"/>
+            <wp:effectExtent l="0" t="0" r="9525" b="9525"/>
+            <wp:docPr id="13" name="Image 13"/>
+            <wp:cNvGraphicFramePr>
+              <a:graphicFrameLocks xmlns:a="http://schemas.openxmlformats.org/drawingml/2006/main" noChangeAspect="1"/>
+            </wp:cNvGraphicFramePr>
+            <a:graphic xmlns:a="http://schemas.openxmlformats.org/drawingml/2006/main">
+              <a:graphicData uri="http://schemas.openxmlformats.org/drawingml/2006/picture">
+                <pic:pic xmlns:pic="http://schemas.openxmlformats.org/drawingml/2006/picture">
+                  <pic:nvPicPr>
+                    <pic:cNvPr id="0" name="Picture 5"/>
+                    <pic:cNvPicPr>
+                      <a:picLocks noChangeAspect="1" noChangeArrowheads="1"/>
+                    </pic:cNvPicPr>
+                  </pic:nvPicPr>
+                  <pic:blipFill>
+                    <a:blip r:embed="rId22">
+                      <a:extLst>
+                        <a:ext uri="{28A0092B-C50C-407E-A947-70E740481C1C}">
+                          <a14:useLocalDpi xmlns:a14="http://schemas.microsoft.com/office/drawing/2010/main" val="0"/>
+                        </a:ext>
+                      </a:extLst>
+                    </a:blip>
+                    <a:srcRect/>
+                    <a:stretch>
+                      <a:fillRect/>
+                    </a:stretch>
+                  </pic:blipFill>
+                  <pic:spPr bwMode="auto">
+                    <a:xfrm>
+                      <a:off x="0" y="0"/>
+                      <a:ext cx="2505075" cy="4162425"/>
+                    </a:xfrm>
+                    <a:prstGeom prst="rect">
+                      <a:avLst/>
+                    </a:prstGeom>
+                    <a:noFill/>
+                    <a:ln>
+                      <a:noFill/>
+                    </a:ln>
+                  </pic:spPr>
+                </pic:pic>
+              </a:graphicData>
+            </a:graphic>
+          </wp:inline>
+        </w:drawing>
+      </w:r>
+    </w:p>
+    <w:p>
+      <w:r>
+        <w:t xml:space="preserve">2 </w:t>
+      </w:r>
+      <w:r>
+        <w:t>constructeurs</w:t>
+      </w:r>
+      <w:r>
+        <w:t xml:space="preserve">, pour </w:t>
+      </w:r>
+      <w:r>
+        <w:t>initier</w:t>
+      </w:r>
+      <w:r>
+        <w:t xml:space="preserve"> un bénévole vide (</w:t>
+      </w:r>
+      <w:r>
+        <w:t>pour des besoin</w:t>
+      </w:r>
+      <w:r>
+        <w:t>s,</w:t>
+      </w:r>
+      <w:r>
+        <w:t xml:space="preserve"> pratique dans les fonctions liée</w:t>
+      </w:r>
+      <w:r>
+        <w:t>s</w:t>
+      </w:r>
+      <w:r>
+        <w:t xml:space="preserve"> avec participant) ou avec toute</w:t>
+      </w:r>
+      <w:r>
+        <w:t>s</w:t>
+      </w:r>
+      <w:r>
+        <w:t xml:space="preserve"> les information</w:t>
+      </w:r>
+      <w:r>
+        <w:t>s</w:t>
+      </w:r>
+      <w:r>
+        <w:t xml:space="preserve"> de base </w:t>
+      </w:r>
+      <w:r>
+        <w:t>nécessaire a la construction d’un participant (constructeur le moins compl</w:t>
+      </w:r>
+      <w:r>
+        <w:t>et</w:t>
+      </w:r>
+      <w:r>
+        <w:t>,</w:t>
+      </w:r>
+      <w:r>
+        <w:t xml:space="preserve"> </w:t>
+      </w:r>
+      <w:r>
+        <w:t>omis</w:t>
+      </w:r>
+      <w:r>
+        <w:t xml:space="preserve"> le constructeur sans </w:t>
+      </w:r>
+      <w:r>
+        <w:t xml:space="preserve">attribue) </w:t>
+      </w:r>
+      <w:r>
+        <w:t>+ l’attribue unique des bénévole</w:t>
+      </w:r>
+      <w:r>
+        <w:t>s</w:t>
+      </w:r>
+      <w:r>
+        <w:t xml:space="preserve"> </w:t>
+      </w:r>
+      <w:r>
+        <w:t xml:space="preserve"> </w:t>
+      </w:r>
+    </w:p>
+    <w:p>
+      <w:r>
+        <w:rPr>
+          <w:noProof/>
+        </w:rPr>
+        <w:drawing>
+          <wp:inline distT="0" distB="0" distL="0" distR="0" wp14:anchorId="2A956AD9" wp14:editId="447FDC07">
+            <wp:extent cx="4495800" cy="752475"/>
+            <wp:effectExtent l="0" t="0" r="0" b="9525"/>
+            <wp:docPr id="14" name="Image 14"/>
+            <wp:cNvGraphicFramePr>
+              <a:graphicFrameLocks xmlns:a="http://schemas.openxmlformats.org/drawingml/2006/main" noChangeAspect="1"/>
+            </wp:cNvGraphicFramePr>
+            <a:graphic xmlns:a="http://schemas.openxmlformats.org/drawingml/2006/main">
+              <a:graphicData uri="http://schemas.openxmlformats.org/drawingml/2006/picture">
+                <pic:pic xmlns:pic="http://schemas.openxmlformats.org/drawingml/2006/picture">
+                  <pic:nvPicPr>
+                    <pic:cNvPr id="0" name="Picture 6"/>
+                    <pic:cNvPicPr>
+                      <a:picLocks noChangeAspect="1" noChangeArrowheads="1"/>
+                    </pic:cNvPicPr>
+                  </pic:nvPicPr>
+                  <pic:blipFill>
+                    <a:blip r:embed="rId23">
+                      <a:extLst>
+                        <a:ext uri="{28A0092B-C50C-407E-A947-70E740481C1C}">
+                          <a14:useLocalDpi xmlns:a14="http://schemas.microsoft.com/office/drawing/2010/main" val="0"/>
+                        </a:ext>
+                      </a:extLst>
+                    </a:blip>
+                    <a:srcRect/>
+                    <a:stretch>
+                      <a:fillRect/>
+                    </a:stretch>
+                  </pic:blipFill>
+                  <pic:spPr bwMode="auto">
+                    <a:xfrm>
+                      <a:off x="0" y="0"/>
+                      <a:ext cx="4495800" cy="752475"/>
+                    </a:xfrm>
+                    <a:prstGeom prst="rect">
+                      <a:avLst/>
+                    </a:prstGeom>
+                    <a:noFill/>
+                    <a:ln>
+                      <a:noFill/>
+                    </a:ln>
+                  </pic:spPr>
+                </pic:pic>
+              </a:graphicData>
+            </a:graphic>
+          </wp:inline>
+        </w:drawing>
+      </w:r>
+    </w:p>
+    <w:p>
+      <w:r>
+        <w:t>Pour valoris</w:t>
+      </w:r>
+      <w:r>
+        <w:t>er</w:t>
+      </w:r>
+      <w:r>
+        <w:t xml:space="preserve"> ou </w:t>
+      </w:r>
+      <w:r>
+        <w:t xml:space="preserve">observer la valeur de </w:t>
+      </w:r>
+      <w:proofErr w:type="gramStart"/>
+      <w:r>
+        <w:t>« </w:t>
+      </w:r>
+      <w:r>
+        <w:t>email</w:t>
+      </w:r>
+      <w:r>
+        <w:t> »</w:t>
+      </w:r>
+      <w:proofErr w:type="gramEnd"/>
+      <w:r>
+        <w:t xml:space="preserve">. </w:t>
+      </w:r>
+    </w:p>
+    <w:p>
+      <w:r>
+        <w:br w:type="page"/>
+      </w:r>
+    </w:p>
     <w:p>
       <w:pPr>
         <w:pStyle w:val="Titre2"/>
       </w:pPr>
-      <w:bookmarkStart w:id="5" w:name="_Toc72773432"/>
+      <w:bookmarkStart w:id="15" w:name="_Toc72811811"/>
       <w:r>
         <w:lastRenderedPageBreak/>
         <w:t xml:space="preserve">Fonction C# </w:t>
@@ -666,13 +3735,348 @@
       <w:r>
         <w:t>DAO</w:t>
       </w:r>
-      <w:bookmarkEnd w:id="5"/>
+      <w:bookmarkEnd w:id="15"/>
       <w:r>
         <w:t xml:space="preserve"> </w:t>
       </w:r>
     </w:p>
+    <w:p/>
+    <w:p>
+      <w:pPr>
+        <w:pStyle w:val="Titre3"/>
+        <w:numPr>
+          <w:ilvl w:val="0"/>
+          <w:numId w:val="10"/>
+        </w:numPr>
+      </w:pPr>
+      <w:bookmarkStart w:id="16" w:name="_Toc72811812"/>
+      <w:proofErr w:type="spellStart"/>
+      <w:r>
+        <w:t>DAO</w:t>
+      </w:r>
+      <w:r>
+        <w:t>Atelier</w:t>
+      </w:r>
+      <w:bookmarkEnd w:id="16"/>
+      <w:proofErr w:type="spellEnd"/>
+    </w:p>
+    <w:p>
+      <w:r>
+        <w:rPr>
+          <w:noProof/>
+        </w:rPr>
+        <w:drawing>
+          <wp:inline distT="0" distB="0" distL="0" distR="0" wp14:anchorId="2779C216" wp14:editId="460D5486">
+            <wp:extent cx="5753100" cy="685800"/>
+            <wp:effectExtent l="0" t="0" r="0" b="0"/>
+            <wp:docPr id="19" name="Image 19"/>
+            <wp:cNvGraphicFramePr>
+              <a:graphicFrameLocks xmlns:a="http://schemas.openxmlformats.org/drawingml/2006/main" noChangeAspect="1"/>
+            </wp:cNvGraphicFramePr>
+            <a:graphic xmlns:a="http://schemas.openxmlformats.org/drawingml/2006/main">
+              <a:graphicData uri="http://schemas.openxmlformats.org/drawingml/2006/picture">
+                <pic:pic xmlns:pic="http://schemas.openxmlformats.org/drawingml/2006/picture">
+                  <pic:nvPicPr>
+                    <pic:cNvPr id="0" name="Picture 11"/>
+                    <pic:cNvPicPr>
+                      <a:picLocks noChangeAspect="1" noChangeArrowheads="1"/>
+                    </pic:cNvPicPr>
+                  </pic:nvPicPr>
+                  <pic:blipFill>
+                    <a:blip r:embed="rId24">
+                      <a:extLst>
+                        <a:ext uri="{28A0092B-C50C-407E-A947-70E740481C1C}">
+                          <a14:useLocalDpi xmlns:a14="http://schemas.microsoft.com/office/drawing/2010/main" val="0"/>
+                        </a:ext>
+                      </a:extLst>
+                    </a:blip>
+                    <a:srcRect/>
+                    <a:stretch>
+                      <a:fillRect/>
+                    </a:stretch>
+                  </pic:blipFill>
+                  <pic:spPr bwMode="auto">
+                    <a:xfrm>
+                      <a:off x="0" y="0"/>
+                      <a:ext cx="5753100" cy="685800"/>
+                    </a:xfrm>
+                    <a:prstGeom prst="rect">
+                      <a:avLst/>
+                    </a:prstGeom>
+                    <a:noFill/>
+                    <a:ln>
+                      <a:noFill/>
+                    </a:ln>
+                  </pic:spPr>
+                </pic:pic>
+              </a:graphicData>
+            </a:graphic>
+          </wp:inline>
+        </w:drawing>
+      </w:r>
+    </w:p>
+    <w:p>
+      <w:r>
+        <w:rPr>
+          <w:noProof/>
+        </w:rPr>
+        <w:drawing>
+          <wp:inline distT="0" distB="0" distL="0" distR="0" wp14:anchorId="3AFB85BB" wp14:editId="234D10C1">
+            <wp:extent cx="5762625" cy="733425"/>
+            <wp:effectExtent l="0" t="0" r="9525" b="9525"/>
+            <wp:docPr id="20" name="Image 20"/>
+            <wp:cNvGraphicFramePr>
+              <a:graphicFrameLocks xmlns:a="http://schemas.openxmlformats.org/drawingml/2006/main" noChangeAspect="1"/>
+            </wp:cNvGraphicFramePr>
+            <a:graphic xmlns:a="http://schemas.openxmlformats.org/drawingml/2006/main">
+              <a:graphicData uri="http://schemas.openxmlformats.org/drawingml/2006/picture">
+                <pic:pic xmlns:pic="http://schemas.openxmlformats.org/drawingml/2006/picture">
+                  <pic:nvPicPr>
+                    <pic:cNvPr id="0" name="Picture 12"/>
+                    <pic:cNvPicPr>
+                      <a:picLocks noChangeAspect="1" noChangeArrowheads="1"/>
+                    </pic:cNvPicPr>
+                  </pic:nvPicPr>
+                  <pic:blipFill>
+                    <a:blip r:embed="rId25">
+                      <a:extLst>
+                        <a:ext uri="{28A0092B-C50C-407E-A947-70E740481C1C}">
+                          <a14:useLocalDpi xmlns:a14="http://schemas.microsoft.com/office/drawing/2010/main" val="0"/>
+                        </a:ext>
+                      </a:extLst>
+                    </a:blip>
+                    <a:srcRect/>
+                    <a:stretch>
+                      <a:fillRect/>
+                    </a:stretch>
+                  </pic:blipFill>
+                  <pic:spPr bwMode="auto">
+                    <a:xfrm>
+                      <a:off x="0" y="0"/>
+                      <a:ext cx="5762625" cy="733425"/>
+                    </a:xfrm>
+                    <a:prstGeom prst="rect">
+                      <a:avLst/>
+                    </a:prstGeom>
+                    <a:noFill/>
+                    <a:ln>
+                      <a:noFill/>
+                    </a:ln>
+                  </pic:spPr>
+                </pic:pic>
+              </a:graphicData>
+            </a:graphic>
+          </wp:inline>
+        </w:drawing>
+      </w:r>
+    </w:p>
+    <w:p>
+      <w:pPr>
+        <w:pStyle w:val="Titre3"/>
+      </w:pPr>
+      <w:bookmarkStart w:id="17" w:name="_Toc72811813"/>
+      <w:proofErr w:type="spellStart"/>
+      <w:r>
+        <w:t>DAO</w:t>
+      </w:r>
+      <w:r>
+        <w:t>Stand</w:t>
+      </w:r>
+      <w:bookmarkEnd w:id="17"/>
+      <w:proofErr w:type="spellEnd"/>
+    </w:p>
+    <w:p>
+      <w:r>
+        <w:br w:type="page"/>
+      </w:r>
+    </w:p>
+    <w:p/>
+    <w:p>
+      <w:pPr>
+        <w:pStyle w:val="Titre3"/>
+      </w:pPr>
+      <w:bookmarkStart w:id="18" w:name="_Toc72811814"/>
+      <w:proofErr w:type="spellStart"/>
+      <w:r>
+        <w:t>DAO</w:t>
+      </w:r>
+      <w:r>
+        <w:t>Participant</w:t>
+      </w:r>
+      <w:bookmarkEnd w:id="18"/>
+      <w:proofErr w:type="spellEnd"/>
+      <w:r>
+        <w:t xml:space="preserve"> </w:t>
+      </w:r>
+    </w:p>
+    <w:p>
+      <w:r>
+        <w:rPr>
+          <w:noProof/>
+        </w:rPr>
+        <w:drawing>
+          <wp:inline distT="0" distB="0" distL="0" distR="0" wp14:anchorId="06E91E65" wp14:editId="59B6FE05">
+            <wp:extent cx="5753100" cy="561975"/>
+            <wp:effectExtent l="0" t="0" r="0" b="9525"/>
+            <wp:docPr id="16" name="Image 16"/>
+            <wp:cNvGraphicFramePr>
+              <a:graphicFrameLocks xmlns:a="http://schemas.openxmlformats.org/drawingml/2006/main" noChangeAspect="1"/>
+            </wp:cNvGraphicFramePr>
+            <a:graphic xmlns:a="http://schemas.openxmlformats.org/drawingml/2006/main">
+              <a:graphicData uri="http://schemas.openxmlformats.org/drawingml/2006/picture">
+                <pic:pic xmlns:pic="http://schemas.openxmlformats.org/drawingml/2006/picture">
+                  <pic:nvPicPr>
+                    <pic:cNvPr id="0" name="Picture 8"/>
+                    <pic:cNvPicPr>
+                      <a:picLocks noChangeAspect="1" noChangeArrowheads="1"/>
+                    </pic:cNvPicPr>
+                  </pic:nvPicPr>
+                  <pic:blipFill>
+                    <a:blip r:embed="rId26">
+                      <a:extLst>
+                        <a:ext uri="{28A0092B-C50C-407E-A947-70E740481C1C}">
+                          <a14:useLocalDpi xmlns:a14="http://schemas.microsoft.com/office/drawing/2010/main" val="0"/>
+                        </a:ext>
+                      </a:extLst>
+                    </a:blip>
+                    <a:srcRect/>
+                    <a:stretch>
+                      <a:fillRect/>
+                    </a:stretch>
+                  </pic:blipFill>
+                  <pic:spPr bwMode="auto">
+                    <a:xfrm>
+                      <a:off x="0" y="0"/>
+                      <a:ext cx="5753100" cy="561975"/>
+                    </a:xfrm>
+                    <a:prstGeom prst="rect">
+                      <a:avLst/>
+                    </a:prstGeom>
+                    <a:noFill/>
+                    <a:ln>
+                      <a:noFill/>
+                    </a:ln>
+                  </pic:spPr>
+                </pic:pic>
+              </a:graphicData>
+            </a:graphic>
+          </wp:inline>
+        </w:drawing>
+      </w:r>
+    </w:p>
+    <w:p>
+      <w:r>
+        <w:rPr>
+          <w:noProof/>
+        </w:rPr>
+        <w:drawing>
+          <wp:inline distT="0" distB="0" distL="0" distR="0" wp14:anchorId="4C7BC282" wp14:editId="6329A5CF">
+            <wp:extent cx="5753100" cy="3028950"/>
+            <wp:effectExtent l="0" t="0" r="0" b="0"/>
+            <wp:docPr id="17" name="Image 17"/>
+            <wp:cNvGraphicFramePr>
+              <a:graphicFrameLocks xmlns:a="http://schemas.openxmlformats.org/drawingml/2006/main" noChangeAspect="1"/>
+            </wp:cNvGraphicFramePr>
+            <a:graphic xmlns:a="http://schemas.openxmlformats.org/drawingml/2006/main">
+              <a:graphicData uri="http://schemas.openxmlformats.org/drawingml/2006/picture">
+                <pic:pic xmlns:pic="http://schemas.openxmlformats.org/drawingml/2006/picture">
+                  <pic:nvPicPr>
+                    <pic:cNvPr id="0" name="Picture 9"/>
+                    <pic:cNvPicPr>
+                      <a:picLocks noChangeAspect="1" noChangeArrowheads="1"/>
+                    </pic:cNvPicPr>
+                  </pic:nvPicPr>
+                  <pic:blipFill>
+                    <a:blip r:embed="rId27">
+                      <a:extLst>
+                        <a:ext uri="{28A0092B-C50C-407E-A947-70E740481C1C}">
+                          <a14:useLocalDpi xmlns:a14="http://schemas.microsoft.com/office/drawing/2010/main" val="0"/>
+                        </a:ext>
+                      </a:extLst>
+                    </a:blip>
+                    <a:srcRect/>
+                    <a:stretch>
+                      <a:fillRect/>
+                    </a:stretch>
+                  </pic:blipFill>
+                  <pic:spPr bwMode="auto">
+                    <a:xfrm>
+                      <a:off x="0" y="0"/>
+                      <a:ext cx="5753100" cy="3028950"/>
+                    </a:xfrm>
+                    <a:prstGeom prst="rect">
+                      <a:avLst/>
+                    </a:prstGeom>
+                    <a:noFill/>
+                    <a:ln>
+                      <a:noFill/>
+                    </a:ln>
+                  </pic:spPr>
+                </pic:pic>
+              </a:graphicData>
+            </a:graphic>
+          </wp:inline>
+        </w:drawing>
+      </w:r>
+    </w:p>
+    <w:p>
+      <w:r>
+        <w:rPr>
+          <w:noProof/>
+        </w:rPr>
+        <w:drawing>
+          <wp:inline distT="0" distB="0" distL="0" distR="0" wp14:anchorId="7867BD84" wp14:editId="55926ED5">
+            <wp:extent cx="5762625" cy="2790825"/>
+            <wp:effectExtent l="0" t="0" r="9525" b="9525"/>
+            <wp:docPr id="18" name="Image 18"/>
+            <wp:cNvGraphicFramePr>
+              <a:graphicFrameLocks xmlns:a="http://schemas.openxmlformats.org/drawingml/2006/main" noChangeAspect="1"/>
+            </wp:cNvGraphicFramePr>
+            <a:graphic xmlns:a="http://schemas.openxmlformats.org/drawingml/2006/main">
+              <a:graphicData uri="http://schemas.openxmlformats.org/drawingml/2006/picture">
+                <pic:pic xmlns:pic="http://schemas.openxmlformats.org/drawingml/2006/picture">
+                  <pic:nvPicPr>
+                    <pic:cNvPr id="0" name="Picture 10"/>
+                    <pic:cNvPicPr>
+                      <a:picLocks noChangeAspect="1" noChangeArrowheads="1"/>
+                    </pic:cNvPicPr>
+                  </pic:nvPicPr>
+                  <pic:blipFill>
+                    <a:blip r:embed="rId28">
+                      <a:extLst>
+                        <a:ext uri="{28A0092B-C50C-407E-A947-70E740481C1C}">
+                          <a14:useLocalDpi xmlns:a14="http://schemas.microsoft.com/office/drawing/2010/main" val="0"/>
+                        </a:ext>
+                      </a:extLst>
+                    </a:blip>
+                    <a:srcRect/>
+                    <a:stretch>
+                      <a:fillRect/>
+                    </a:stretch>
+                  </pic:blipFill>
+                  <pic:spPr bwMode="auto">
+                    <a:xfrm>
+                      <a:off x="0" y="0"/>
+                      <a:ext cx="5762625" cy="2790825"/>
+                    </a:xfrm>
+                    <a:prstGeom prst="rect">
+                      <a:avLst/>
+                    </a:prstGeom>
+                    <a:noFill/>
+                    <a:ln>
+                      <a:noFill/>
+                    </a:ln>
+                  </pic:spPr>
+                </pic:pic>
+              </a:graphicData>
+            </a:graphic>
+          </wp:inline>
+        </w:drawing>
+      </w:r>
+    </w:p>
+    <w:p/>
     <w:sectPr>
-      <w:footerReference w:type="default" r:id="rId8"/>
+      <w:footerReference w:type="default" r:id="rId29"/>
       <w:pgSz w:w="11906" w:h="16838"/>
       <w:pgMar w:top="1417" w:right="1417" w:bottom="1417" w:left="1417" w:header="708" w:footer="708" w:gutter="0"/>
       <w:cols w:space="708"/>
@@ -702,6 +4106,13 @@
       <w:r>
         <w:continuationSeparator/>
       </w:r>
+    </w:p>
+  </w:endnote>
+  <w:endnote w:type="continuationNotice" w:id="1">
+    <w:p>
+      <w:pPr>
+        <w:spacing w:after="0" w:line="240" w:lineRule="auto"/>
+      </w:pPr>
     </w:p>
   </w:endnote>
 </w:endnotes>
@@ -773,13 +4184,7 @@
           <w:t xml:space="preserve"> </w:t>
         </w:r>
         <w:r>
-          <w:t>SUBASIC</w:t>
-        </w:r>
-        <w:r>
-          <w:t xml:space="preserve"> </w:t>
-        </w:r>
-        <w:r>
-          <w:t>Jovan</w:t>
+          <w:t>SUBASIC Jovan</w:t>
         </w:r>
         <w:r>
           <w:tab/>
@@ -792,22 +4197,7 @@
         </w:pPr>
         <w:r>
           <w:tab/>
-          <w:t xml:space="preserve">                                                                                Version : 1.0</w:t>
-        </w:r>
-        <w:r>
-          <w:t xml:space="preserve"> - </w:t>
-        </w:r>
-        <w:r>
-          <w:t>Année :</w:t>
-        </w:r>
-        <w:r>
-          <w:t xml:space="preserve"> </w:t>
-        </w:r>
-        <w:r>
-          <w:t>2021</w:t>
-        </w:r>
-        <w:r>
-          <w:t xml:space="preserve">         </w:t>
+          <w:t xml:space="preserve">                                                                                Version : 1.0 - Année : 2021         </w:t>
         </w:r>
       </w:p>
       <w:p>
@@ -924,6 +4314,13 @@
       </w:r>
     </w:p>
   </w:footnote>
+  <w:footnote w:type="continuationNotice" w:id="1">
+    <w:p>
+      <w:pPr>
+        <w:spacing w:after="0" w:line="240" w:lineRule="auto"/>
+      </w:pPr>
+    </w:p>
+  </w:footnote>
 </w:footnotes>
 </file>
 
@@ -1501,6 +4898,118 @@
         </w:tabs>
         <w:ind w:left="6480" w:hanging="720"/>
       </w:pPr>
+    </w:lvl>
+  </w:abstractNum>
+  <w:abstractNum w:abstractNumId="6" w15:restartNumberingAfterBreak="0">
+    <w:nsid w:val="7C9D636E"/>
+    <w:multiLevelType w:val="hybridMultilevel"/>
+    <w:tmpl w:val="713EC312"/>
+    <w:lvl w:ilvl="0" w:tplc="D63C4F80">
+      <w:numFmt w:val="bullet"/>
+      <w:lvlText w:val="-"/>
+      <w:lvlJc w:val="left"/>
+      <w:pPr>
+        <w:ind w:left="1080" w:hanging="360"/>
+      </w:pPr>
+      <w:rPr>
+        <w:rFonts w:ascii="Times New Roman" w:eastAsiaTheme="minorHAnsi" w:hAnsi="Times New Roman" w:cs="Times New Roman" w:hint="default"/>
+      </w:rPr>
+    </w:lvl>
+    <w:lvl w:ilvl="1" w:tplc="040C0003" w:tentative="1">
+      <w:start w:val="1"/>
+      <w:numFmt w:val="bullet"/>
+      <w:lvlText w:val="o"/>
+      <w:lvlJc w:val="left"/>
+      <w:pPr>
+        <w:ind w:left="1800" w:hanging="360"/>
+      </w:pPr>
+      <w:rPr>
+        <w:rFonts w:ascii="Courier New" w:hAnsi="Courier New" w:cs="Courier New" w:hint="default"/>
+      </w:rPr>
+    </w:lvl>
+    <w:lvl w:ilvl="2" w:tplc="040C0005" w:tentative="1">
+      <w:start w:val="1"/>
+      <w:numFmt w:val="bullet"/>
+      <w:lvlText w:val=""/>
+      <w:lvlJc w:val="left"/>
+      <w:pPr>
+        <w:ind w:left="2520" w:hanging="360"/>
+      </w:pPr>
+      <w:rPr>
+        <w:rFonts w:ascii="Wingdings" w:hAnsi="Wingdings" w:hint="default"/>
+      </w:rPr>
+    </w:lvl>
+    <w:lvl w:ilvl="3" w:tplc="040C0001" w:tentative="1">
+      <w:start w:val="1"/>
+      <w:numFmt w:val="bullet"/>
+      <w:lvlText w:val=""/>
+      <w:lvlJc w:val="left"/>
+      <w:pPr>
+        <w:ind w:left="3240" w:hanging="360"/>
+      </w:pPr>
+      <w:rPr>
+        <w:rFonts w:ascii="Symbol" w:hAnsi="Symbol" w:hint="default"/>
+      </w:rPr>
+    </w:lvl>
+    <w:lvl w:ilvl="4" w:tplc="040C0003" w:tentative="1">
+      <w:start w:val="1"/>
+      <w:numFmt w:val="bullet"/>
+      <w:lvlText w:val="o"/>
+      <w:lvlJc w:val="left"/>
+      <w:pPr>
+        <w:ind w:left="3960" w:hanging="360"/>
+      </w:pPr>
+      <w:rPr>
+        <w:rFonts w:ascii="Courier New" w:hAnsi="Courier New" w:cs="Courier New" w:hint="default"/>
+      </w:rPr>
+    </w:lvl>
+    <w:lvl w:ilvl="5" w:tplc="040C0005" w:tentative="1">
+      <w:start w:val="1"/>
+      <w:numFmt w:val="bullet"/>
+      <w:lvlText w:val=""/>
+      <w:lvlJc w:val="left"/>
+      <w:pPr>
+        <w:ind w:left="4680" w:hanging="360"/>
+      </w:pPr>
+      <w:rPr>
+        <w:rFonts w:ascii="Wingdings" w:hAnsi="Wingdings" w:hint="default"/>
+      </w:rPr>
+    </w:lvl>
+    <w:lvl w:ilvl="6" w:tplc="040C0001" w:tentative="1">
+      <w:start w:val="1"/>
+      <w:numFmt w:val="bullet"/>
+      <w:lvlText w:val=""/>
+      <w:lvlJc w:val="left"/>
+      <w:pPr>
+        <w:ind w:left="5400" w:hanging="360"/>
+      </w:pPr>
+      <w:rPr>
+        <w:rFonts w:ascii="Symbol" w:hAnsi="Symbol" w:hint="default"/>
+      </w:rPr>
+    </w:lvl>
+    <w:lvl w:ilvl="7" w:tplc="040C0003" w:tentative="1">
+      <w:start w:val="1"/>
+      <w:numFmt w:val="bullet"/>
+      <w:lvlText w:val="o"/>
+      <w:lvlJc w:val="left"/>
+      <w:pPr>
+        <w:ind w:left="6120" w:hanging="360"/>
+      </w:pPr>
+      <w:rPr>
+        <w:rFonts w:ascii="Courier New" w:hAnsi="Courier New" w:cs="Courier New" w:hint="default"/>
+      </w:rPr>
+    </w:lvl>
+    <w:lvl w:ilvl="8" w:tplc="040C0005" w:tentative="1">
+      <w:start w:val="1"/>
+      <w:numFmt w:val="bullet"/>
+      <w:lvlText w:val=""/>
+      <w:lvlJc w:val="left"/>
+      <w:pPr>
+        <w:ind w:left="6840" w:hanging="360"/>
+      </w:pPr>
+      <w:rPr>
+        <w:rFonts w:ascii="Wingdings" w:hAnsi="Wingdings" w:hint="default"/>
+      </w:rPr>
     </w:lvl>
   </w:abstractNum>
   <w:num w:numId="1">
@@ -1523,6 +5032,45 @@
   </w:num>
   <w:num w:numId="7">
     <w:abstractNumId w:val="5"/>
+  </w:num>
+  <w:num w:numId="8">
+    <w:abstractNumId w:val="6"/>
+  </w:num>
+  <w:num w:numId="9">
+    <w:abstractNumId w:val="5"/>
+    <w:lvlOverride w:ilvl="0">
+      <w:startOverride w:val="1"/>
+    </w:lvlOverride>
+    <w:lvlOverride w:ilvl="1">
+      <w:startOverride w:val="1"/>
+    </w:lvlOverride>
+    <w:lvlOverride w:ilvl="2">
+      <w:startOverride w:val="1"/>
+    </w:lvlOverride>
+    <w:lvlOverride w:ilvl="3">
+      <w:startOverride w:val="1"/>
+    </w:lvlOverride>
+    <w:lvlOverride w:ilvl="4">
+      <w:startOverride w:val="1"/>
+    </w:lvlOverride>
+    <w:lvlOverride w:ilvl="5">
+      <w:startOverride w:val="1"/>
+    </w:lvlOverride>
+    <w:lvlOverride w:ilvl="6">
+      <w:startOverride w:val="1"/>
+    </w:lvlOverride>
+    <w:lvlOverride w:ilvl="7">
+      <w:startOverride w:val="1"/>
+    </w:lvlOverride>
+    <w:lvlOverride w:ilvl="8">
+      <w:startOverride w:val="1"/>
+    </w:lvlOverride>
+  </w:num>
+  <w:num w:numId="10">
+    <w:abstractNumId w:val="0"/>
+    <w:lvlOverride w:ilvl="0">
+      <w:startOverride w:val="1"/>
+    </w:lvlOverride>
   </w:num>
 </w:numbering>
 </file>
@@ -2268,6 +5816,19 @@
       <w:ind w:left="280"/>
     </w:pPr>
   </w:style>
+  <w:style w:type="paragraph" w:styleId="TM3">
+    <w:name w:val="toc 3"/>
+    <w:basedOn w:val="Normal"/>
+    <w:next w:val="Normal"/>
+    <w:autoRedefine/>
+    <w:uiPriority w:val="39"/>
+    <w:unhideWhenUsed/>
+    <w:rsid w:val="004B30CF"/>
+    <w:pPr>
+      <w:spacing w:after="100"/>
+      <w:ind w:left="560"/>
+    </w:pPr>
+  </w:style>
 </w:styles>
 </file>
 

</xml_diff>

<commit_message>
Mise a jour doc utilisateur et techinique
</commit_message>
<xml_diff>
--- a/document-annexe-consigne/Documentation Techinique/ASL - Documentation technique.docx
+++ b/document-annexe-consigne/Documentation Techinique/ASL - Documentation technique.docx
@@ -71,50 +71,6 @@
       </w:r>
     </w:p>
     <w:p/>
-    <w:p>
-      <w:pPr>
-        <w:pStyle w:val="En-ttedetabledesmatires"/>
-      </w:pPr>
-      <w:r>
-        <w:t xml:space="preserve">Version la plus actuelle </w:t>
-      </w:r>
-      <w:r>
-        <w:t>(One</w:t>
-      </w:r>
-      <w:r>
-        <w:t xml:space="preserve"> </w:t>
-      </w:r>
-      <w:proofErr w:type="gramStart"/>
-      <w:r>
-        <w:t>Drive )</w:t>
-      </w:r>
-      <w:proofErr w:type="gramEnd"/>
-      <w:r>
-        <w:t xml:space="preserve"> : </w:t>
-      </w:r>
-    </w:p>
-    <w:p>
-      <w:pPr>
-        <w:rPr>
-          <w:lang w:eastAsia="fr-FR"/>
-        </w:rPr>
-      </w:pPr>
-      <w:hyperlink r:id="rId8" w:history="1">
-        <w:r>
-          <w:rPr>
-            <w:rStyle w:val="Lienhypertexte"/>
-            <w:lang w:eastAsia="fr-FR"/>
-          </w:rPr>
-          <w:t>https://1drv.ms/w/s!Agh0kdKkjackg0OZNq2ju1N7_Qmo?e=Aca6E8</w:t>
-        </w:r>
-      </w:hyperlink>
-      <w:r>
-        <w:rPr>
-          <w:lang w:eastAsia="fr-FR"/>
-        </w:rPr>
-        <w:t xml:space="preserve"> </w:t>
-      </w:r>
-    </w:p>
     <w:sdt>
       <w:sdtPr>
         <w:rPr>
@@ -1800,6 +1756,218 @@
     </w:p>
     <w:p>
       <w:r>
+        <w:t xml:space="preserve">Il s’agit d’une application sous c# (client lourd) </w:t>
+      </w:r>
+    </w:p>
+    <w:p>
+      <w:r>
+        <w:t xml:space="preserve">L’application est </w:t>
+      </w:r>
+      <w:r>
+        <w:t>séparée</w:t>
+      </w:r>
+      <w:r>
+        <w:t xml:space="preserve"> entre 2 parties :</w:t>
+      </w:r>
+    </w:p>
+    <w:p>
+      <w:pPr>
+        <w:pStyle w:val="Titre3"/>
+      </w:pPr>
+      <w:r>
+        <w:t xml:space="preserve">Partie </w:t>
+      </w:r>
+      <w:r>
+        <w:t>Codage</w:t>
+      </w:r>
+      <w:r>
+        <w:t xml:space="preserve"> : </w:t>
+      </w:r>
+    </w:p>
+    <w:p>
+      <w:r>
+        <w:rPr>
+          <w:noProof/>
+        </w:rPr>
+        <w:drawing>
+          <wp:anchor distT="0" distB="0" distL="114300" distR="114300" simplePos="0" relativeHeight="251658240" behindDoc="1" locked="0" layoutInCell="1" allowOverlap="1" wp14:anchorId="0AB1284B" wp14:editId="3DCBD681">
+            <wp:simplePos x="0" y="0"/>
+            <wp:positionH relativeFrom="column">
+              <wp:posOffset>-4445</wp:posOffset>
+            </wp:positionH>
+            <wp:positionV relativeFrom="paragraph">
+              <wp:posOffset>-3810</wp:posOffset>
+            </wp:positionV>
+            <wp:extent cx="2466975" cy="3848100"/>
+            <wp:effectExtent l="0" t="0" r="9525" b="0"/>
+            <wp:wrapTight wrapText="bothSides">
+              <wp:wrapPolygon edited="0">
+                <wp:start x="0" y="0"/>
+                <wp:lineTo x="0" y="21458"/>
+                <wp:lineTo x="21515" y="21458"/>
+                <wp:lineTo x="21515" y="0"/>
+                <wp:lineTo x="0" y="0"/>
+              </wp:wrapPolygon>
+            </wp:wrapTight>
+            <wp:docPr id="31" name="Image 31"/>
+            <wp:cNvGraphicFramePr>
+              <a:graphicFrameLocks xmlns:a="http://schemas.openxmlformats.org/drawingml/2006/main" noChangeAspect="1"/>
+            </wp:cNvGraphicFramePr>
+            <a:graphic xmlns:a="http://schemas.openxmlformats.org/drawingml/2006/main">
+              <a:graphicData uri="http://schemas.openxmlformats.org/drawingml/2006/picture">
+                <pic:pic xmlns:pic="http://schemas.openxmlformats.org/drawingml/2006/picture">
+                  <pic:nvPicPr>
+                    <pic:cNvPr id="0" name="Picture 1"/>
+                    <pic:cNvPicPr>
+                      <a:picLocks noChangeAspect="1" noChangeArrowheads="1"/>
+                    </pic:cNvPicPr>
+                  </pic:nvPicPr>
+                  <pic:blipFill>
+                    <a:blip r:embed="rId8">
+                      <a:extLst>
+                        <a:ext uri="{28A0092B-C50C-407E-A947-70E740481C1C}">
+                          <a14:useLocalDpi xmlns:a14="http://schemas.microsoft.com/office/drawing/2010/main" val="0"/>
+                        </a:ext>
+                      </a:extLst>
+                    </a:blip>
+                    <a:srcRect/>
+                    <a:stretch>
+                      <a:fillRect/>
+                    </a:stretch>
+                  </pic:blipFill>
+                  <pic:spPr bwMode="auto">
+                    <a:xfrm>
+                      <a:off x="0" y="0"/>
+                      <a:ext cx="2466975" cy="3848100"/>
+                    </a:xfrm>
+                    <a:prstGeom prst="rect">
+                      <a:avLst/>
+                    </a:prstGeom>
+                    <a:noFill/>
+                    <a:ln>
+                      <a:noFill/>
+                    </a:ln>
+                  </pic:spPr>
+                </pic:pic>
+              </a:graphicData>
+            </a:graphic>
+            <wp14:sizeRelH relativeFrom="page">
+              <wp14:pctWidth>0</wp14:pctWidth>
+            </wp14:sizeRelH>
+            <wp14:sizeRelV relativeFrom="page">
+              <wp14:pctHeight>0</wp14:pctHeight>
+            </wp14:sizeRelV>
+          </wp:anchor>
+        </w:drawing>
+      </w:r>
+      <w:r>
+        <w:t xml:space="preserve">L’application est au format objet </w:t>
+      </w:r>
+    </w:p>
+    <w:p/>
+    <w:p>
+      <w:r>
+        <w:t xml:space="preserve">Les Class définisse les attribue constructeur et méthode </w:t>
+      </w:r>
+      <w:r>
+        <w:t xml:space="preserve">de chaque objet </w:t>
+      </w:r>
+    </w:p>
+    <w:p/>
+    <w:p>
+      <w:r>
+        <w:t xml:space="preserve">Les Class DAO </w:t>
+      </w:r>
+      <w:r>
+        <w:t xml:space="preserve">définisse </w:t>
+      </w:r>
+      <w:r>
+        <w:t xml:space="preserve">les méthodes qui effectue des requêtes destinées à la bdd « asl » de Sql Serveur. </w:t>
+      </w:r>
+    </w:p>
+    <w:p/>
+    <w:p/>
+    <w:p>
+      <w:pPr>
+        <w:pStyle w:val="Titre3"/>
+        <w:numPr>
+          <w:ilvl w:val="0"/>
+          <w:numId w:val="0"/>
+        </w:numPr>
+      </w:pPr>
+    </w:p>
+    <w:p/>
+    <w:p/>
+    <w:p/>
+    <w:p>
+      <w:pPr>
+        <w:pStyle w:val="Titre3"/>
+      </w:pPr>
+      <w:r>
+        <w:t>Partie Graphique</w:t>
+      </w:r>
+      <w:r>
+        <w:t> :</w:t>
+      </w:r>
+      <w:r>
+        <w:t xml:space="preserve"> </w:t>
+      </w:r>
+    </w:p>
+    <w:p>
+      <w:r>
+        <w:rPr>
+          <w:noProof/>
+        </w:rPr>
+        <w:drawing>
+          <wp:inline distT="0" distB="0" distL="0" distR="0" wp14:anchorId="217A1407" wp14:editId="2A4D4E52">
+            <wp:extent cx="3857625" cy="2231683"/>
+            <wp:effectExtent l="0" t="0" r="0" b="0"/>
+            <wp:docPr id="34" name="Image 34"/>
+            <wp:cNvGraphicFramePr>
+              <a:graphicFrameLocks xmlns:a="http://schemas.openxmlformats.org/drawingml/2006/main" noChangeAspect="1"/>
+            </wp:cNvGraphicFramePr>
+            <a:graphic xmlns:a="http://schemas.openxmlformats.org/drawingml/2006/main">
+              <a:graphicData uri="http://schemas.openxmlformats.org/drawingml/2006/picture">
+                <pic:pic xmlns:pic="http://schemas.openxmlformats.org/drawingml/2006/picture">
+                  <pic:nvPicPr>
+                    <pic:cNvPr id="0" name="Picture 3"/>
+                    <pic:cNvPicPr>
+                      <a:picLocks noChangeAspect="1" noChangeArrowheads="1"/>
+                    </pic:cNvPicPr>
+                  </pic:nvPicPr>
+                  <pic:blipFill>
+                    <a:blip r:embed="rId9">
+                      <a:extLst>
+                        <a:ext uri="{28A0092B-C50C-407E-A947-70E740481C1C}">
+                          <a14:useLocalDpi xmlns:a14="http://schemas.microsoft.com/office/drawing/2010/main" val="0"/>
+                        </a:ext>
+                      </a:extLst>
+                    </a:blip>
+                    <a:srcRect/>
+                    <a:stretch>
+                      <a:fillRect/>
+                    </a:stretch>
+                  </pic:blipFill>
+                  <pic:spPr bwMode="auto">
+                    <a:xfrm>
+                      <a:off x="0" y="0"/>
+                      <a:ext cx="3900819" cy="2256671"/>
+                    </a:xfrm>
+                    <a:prstGeom prst="rect">
+                      <a:avLst/>
+                    </a:prstGeom>
+                    <a:noFill/>
+                    <a:ln>
+                      <a:noFill/>
+                    </a:ln>
+                  </pic:spPr>
+                </pic:pic>
+              </a:graphicData>
+            </a:graphic>
+          </wp:inline>
+        </w:drawing>
+      </w:r>
+      <w:r>
         <w:br w:type="page"/>
       </w:r>
     </w:p>
@@ -1815,6 +1983,777 @@
       <w:bookmarkEnd w:id="3"/>
       <w:r>
         <w:t xml:space="preserve"> </w:t>
+      </w:r>
+    </w:p>
+    <w:p/>
+    <w:p>
+      <w:r>
+        <w:t xml:space="preserve">Il s’agit de la base de </w:t>
+      </w:r>
+      <w:r>
+        <w:t>données</w:t>
+      </w:r>
+      <w:r>
+        <w:t xml:space="preserve"> de l’application, elle est sous SQL Serveur</w:t>
+      </w:r>
+      <w:r>
+        <w:t> :</w:t>
+      </w:r>
+    </w:p>
+    <w:p>
+      <w:r>
+        <w:rPr>
+          <w:noProof/>
+        </w:rPr>
+        <w:drawing>
+          <wp:anchor distT="0" distB="0" distL="114300" distR="114300" simplePos="0" relativeHeight="251659264" behindDoc="1" locked="0" layoutInCell="1" allowOverlap="1" wp14:anchorId="7FC82647" wp14:editId="4F22DC15">
+            <wp:simplePos x="0" y="0"/>
+            <wp:positionH relativeFrom="column">
+              <wp:posOffset>-4445</wp:posOffset>
+            </wp:positionH>
+            <wp:positionV relativeFrom="paragraph">
+              <wp:posOffset>3810</wp:posOffset>
+            </wp:positionV>
+            <wp:extent cx="2286000" cy="4476750"/>
+            <wp:effectExtent l="0" t="0" r="0" b="0"/>
+            <wp:wrapTight wrapText="bothSides">
+              <wp:wrapPolygon edited="0">
+                <wp:start x="0" y="0"/>
+                <wp:lineTo x="0" y="21508"/>
+                <wp:lineTo x="21420" y="21508"/>
+                <wp:lineTo x="21420" y="0"/>
+                <wp:lineTo x="0" y="0"/>
+              </wp:wrapPolygon>
+            </wp:wrapTight>
+            <wp:docPr id="37" name="Image 37"/>
+            <wp:cNvGraphicFramePr>
+              <a:graphicFrameLocks xmlns:a="http://schemas.openxmlformats.org/drawingml/2006/main" noChangeAspect="1"/>
+            </wp:cNvGraphicFramePr>
+            <a:graphic xmlns:a="http://schemas.openxmlformats.org/drawingml/2006/main">
+              <a:graphicData uri="http://schemas.openxmlformats.org/drawingml/2006/picture">
+                <pic:pic xmlns:pic="http://schemas.openxmlformats.org/drawingml/2006/picture">
+                  <pic:nvPicPr>
+                    <pic:cNvPr id="0" name="Picture 6"/>
+                    <pic:cNvPicPr>
+                      <a:picLocks noChangeAspect="1" noChangeArrowheads="1"/>
+                    </pic:cNvPicPr>
+                  </pic:nvPicPr>
+                  <pic:blipFill>
+                    <a:blip r:embed="rId10">
+                      <a:extLst>
+                        <a:ext uri="{28A0092B-C50C-407E-A947-70E740481C1C}">
+                          <a14:useLocalDpi xmlns:a14="http://schemas.microsoft.com/office/drawing/2010/main" val="0"/>
+                        </a:ext>
+                      </a:extLst>
+                    </a:blip>
+                    <a:srcRect/>
+                    <a:stretch>
+                      <a:fillRect/>
+                    </a:stretch>
+                  </pic:blipFill>
+                  <pic:spPr bwMode="auto">
+                    <a:xfrm>
+                      <a:off x="0" y="0"/>
+                      <a:ext cx="2286000" cy="4476750"/>
+                    </a:xfrm>
+                    <a:prstGeom prst="rect">
+                      <a:avLst/>
+                    </a:prstGeom>
+                    <a:noFill/>
+                    <a:ln>
+                      <a:noFill/>
+                    </a:ln>
+                  </pic:spPr>
+                </pic:pic>
+              </a:graphicData>
+            </a:graphic>
+          </wp:anchor>
+        </w:drawing>
+      </w:r>
+    </w:p>
+    <w:p>
+      <w:r>
+        <w:t>Relations</w:t>
+      </w:r>
+      <w:r>
+        <w:t xml:space="preserve"> entre les tables : </w:t>
+      </w:r>
+    </w:p>
+    <w:p>
+      <w:r>
+        <w:rPr>
+          <w:noProof/>
+        </w:rPr>
+        <w:drawing>
+          <wp:inline distT="0" distB="0" distL="0" distR="0" wp14:anchorId="418BBF15" wp14:editId="7C89F5AC">
+            <wp:extent cx="1514475" cy="885825"/>
+            <wp:effectExtent l="0" t="0" r="9525" b="9525"/>
+            <wp:docPr id="39" name="Image 39"/>
+            <wp:cNvGraphicFramePr>
+              <a:graphicFrameLocks xmlns:a="http://schemas.openxmlformats.org/drawingml/2006/main" noChangeAspect="1"/>
+            </wp:cNvGraphicFramePr>
+            <a:graphic xmlns:a="http://schemas.openxmlformats.org/drawingml/2006/main">
+              <a:graphicData uri="http://schemas.openxmlformats.org/drawingml/2006/picture">
+                <pic:pic xmlns:pic="http://schemas.openxmlformats.org/drawingml/2006/picture">
+                  <pic:nvPicPr>
+                    <pic:cNvPr id="0" name="Picture 8"/>
+                    <pic:cNvPicPr>
+                      <a:picLocks noChangeAspect="1" noChangeArrowheads="1"/>
+                    </pic:cNvPicPr>
+                  </pic:nvPicPr>
+                  <pic:blipFill>
+                    <a:blip r:embed="rId11">
+                      <a:extLst>
+                        <a:ext uri="{28A0092B-C50C-407E-A947-70E740481C1C}">
+                          <a14:useLocalDpi xmlns:a14="http://schemas.microsoft.com/office/drawing/2010/main" val="0"/>
+                        </a:ext>
+                      </a:extLst>
+                    </a:blip>
+                    <a:srcRect/>
+                    <a:stretch>
+                      <a:fillRect/>
+                    </a:stretch>
+                  </pic:blipFill>
+                  <pic:spPr bwMode="auto">
+                    <a:xfrm>
+                      <a:off x="0" y="0"/>
+                      <a:ext cx="1514475" cy="885825"/>
+                    </a:xfrm>
+                    <a:prstGeom prst="rect">
+                      <a:avLst/>
+                    </a:prstGeom>
+                    <a:noFill/>
+                    <a:ln>
+                      <a:noFill/>
+                    </a:ln>
+                  </pic:spPr>
+                </pic:pic>
+              </a:graphicData>
+            </a:graphic>
+          </wp:inline>
+        </w:drawing>
+      </w:r>
+      <w:r>
+        <w:rPr>
+          <w:noProof/>
+        </w:rPr>
+        <w:drawing>
+          <wp:inline distT="0" distB="0" distL="0" distR="0" wp14:anchorId="4255E2C5" wp14:editId="3871169D">
+            <wp:extent cx="1876425" cy="857250"/>
+            <wp:effectExtent l="0" t="0" r="9525" b="0"/>
+            <wp:docPr id="38" name="Image 38"/>
+            <wp:cNvGraphicFramePr>
+              <a:graphicFrameLocks xmlns:a="http://schemas.openxmlformats.org/drawingml/2006/main" noChangeAspect="1"/>
+            </wp:cNvGraphicFramePr>
+            <a:graphic xmlns:a="http://schemas.openxmlformats.org/drawingml/2006/main">
+              <a:graphicData uri="http://schemas.openxmlformats.org/drawingml/2006/picture">
+                <pic:pic xmlns:pic="http://schemas.openxmlformats.org/drawingml/2006/picture">
+                  <pic:nvPicPr>
+                    <pic:cNvPr id="0" name="Picture 7"/>
+                    <pic:cNvPicPr>
+                      <a:picLocks noChangeAspect="1" noChangeArrowheads="1"/>
+                    </pic:cNvPicPr>
+                  </pic:nvPicPr>
+                  <pic:blipFill>
+                    <a:blip r:embed="rId12">
+                      <a:extLst>
+                        <a:ext uri="{28A0092B-C50C-407E-A947-70E740481C1C}">
+                          <a14:useLocalDpi xmlns:a14="http://schemas.microsoft.com/office/drawing/2010/main" val="0"/>
+                        </a:ext>
+                      </a:extLst>
+                    </a:blip>
+                    <a:srcRect/>
+                    <a:stretch>
+                      <a:fillRect/>
+                    </a:stretch>
+                  </pic:blipFill>
+                  <pic:spPr bwMode="auto">
+                    <a:xfrm>
+                      <a:off x="0" y="0"/>
+                      <a:ext cx="1876425" cy="857250"/>
+                    </a:xfrm>
+                    <a:prstGeom prst="rect">
+                      <a:avLst/>
+                    </a:prstGeom>
+                    <a:noFill/>
+                    <a:ln>
+                      <a:noFill/>
+                    </a:ln>
+                  </pic:spPr>
+                </pic:pic>
+              </a:graphicData>
+            </a:graphic>
+          </wp:inline>
+        </w:drawing>
+      </w:r>
+    </w:p>
+    <w:p>
+      <w:r>
+        <w:rPr>
+          <w:noProof/>
+        </w:rPr>
+        <w:drawing>
+          <wp:inline distT="0" distB="0" distL="0" distR="0" wp14:anchorId="2F9D65A2" wp14:editId="22BABFAC">
+            <wp:extent cx="1619250" cy="704850"/>
+            <wp:effectExtent l="0" t="0" r="0" b="0"/>
+            <wp:docPr id="40" name="Image 40"/>
+            <wp:cNvGraphicFramePr>
+              <a:graphicFrameLocks xmlns:a="http://schemas.openxmlformats.org/drawingml/2006/main" noChangeAspect="1"/>
+            </wp:cNvGraphicFramePr>
+            <a:graphic xmlns:a="http://schemas.openxmlformats.org/drawingml/2006/main">
+              <a:graphicData uri="http://schemas.openxmlformats.org/drawingml/2006/picture">
+                <pic:pic xmlns:pic="http://schemas.openxmlformats.org/drawingml/2006/picture">
+                  <pic:nvPicPr>
+                    <pic:cNvPr id="0" name="Picture 9"/>
+                    <pic:cNvPicPr>
+                      <a:picLocks noChangeAspect="1" noChangeArrowheads="1"/>
+                    </pic:cNvPicPr>
+                  </pic:nvPicPr>
+                  <pic:blipFill>
+                    <a:blip r:embed="rId13">
+                      <a:extLst>
+                        <a:ext uri="{28A0092B-C50C-407E-A947-70E740481C1C}">
+                          <a14:useLocalDpi xmlns:a14="http://schemas.microsoft.com/office/drawing/2010/main" val="0"/>
+                        </a:ext>
+                      </a:extLst>
+                    </a:blip>
+                    <a:srcRect/>
+                    <a:stretch>
+                      <a:fillRect/>
+                    </a:stretch>
+                  </pic:blipFill>
+                  <pic:spPr bwMode="auto">
+                    <a:xfrm>
+                      <a:off x="0" y="0"/>
+                      <a:ext cx="1619250" cy="704850"/>
+                    </a:xfrm>
+                    <a:prstGeom prst="rect">
+                      <a:avLst/>
+                    </a:prstGeom>
+                    <a:noFill/>
+                    <a:ln>
+                      <a:noFill/>
+                    </a:ln>
+                  </pic:spPr>
+                </pic:pic>
+              </a:graphicData>
+            </a:graphic>
+          </wp:inline>
+        </w:drawing>
+      </w:r>
+      <w:r>
+        <w:rPr>
+          <w:noProof/>
+        </w:rPr>
+        <w:drawing>
+          <wp:inline distT="0" distB="0" distL="0" distR="0" wp14:anchorId="751424D3" wp14:editId="046A694F">
+            <wp:extent cx="2105025" cy="1028700"/>
+            <wp:effectExtent l="0" t="0" r="9525" b="0"/>
+            <wp:docPr id="41" name="Image 41"/>
+            <wp:cNvGraphicFramePr>
+              <a:graphicFrameLocks xmlns:a="http://schemas.openxmlformats.org/drawingml/2006/main" noChangeAspect="1"/>
+            </wp:cNvGraphicFramePr>
+            <a:graphic xmlns:a="http://schemas.openxmlformats.org/drawingml/2006/main">
+              <a:graphicData uri="http://schemas.openxmlformats.org/drawingml/2006/picture">
+                <pic:pic xmlns:pic="http://schemas.openxmlformats.org/drawingml/2006/picture">
+                  <pic:nvPicPr>
+                    <pic:cNvPr id="0" name="Picture 10"/>
+                    <pic:cNvPicPr>
+                      <a:picLocks noChangeAspect="1" noChangeArrowheads="1"/>
+                    </pic:cNvPicPr>
+                  </pic:nvPicPr>
+                  <pic:blipFill>
+                    <a:blip r:embed="rId14">
+                      <a:extLst>
+                        <a:ext uri="{28A0092B-C50C-407E-A947-70E740481C1C}">
+                          <a14:useLocalDpi xmlns:a14="http://schemas.microsoft.com/office/drawing/2010/main" val="0"/>
+                        </a:ext>
+                      </a:extLst>
+                    </a:blip>
+                    <a:srcRect/>
+                    <a:stretch>
+                      <a:fillRect/>
+                    </a:stretch>
+                  </pic:blipFill>
+                  <pic:spPr bwMode="auto">
+                    <a:xfrm>
+                      <a:off x="0" y="0"/>
+                      <a:ext cx="2105025" cy="1028700"/>
+                    </a:xfrm>
+                    <a:prstGeom prst="rect">
+                      <a:avLst/>
+                    </a:prstGeom>
+                    <a:noFill/>
+                    <a:ln>
+                      <a:noFill/>
+                    </a:ln>
+                  </pic:spPr>
+                </pic:pic>
+              </a:graphicData>
+            </a:graphic>
+          </wp:inline>
+        </w:drawing>
+      </w:r>
+    </w:p>
+    <w:p/>
+    <w:p>
+      <w:r>
+        <w:t>(</w:t>
+      </w:r>
+      <w:r>
+        <w:t>Relations entre les tables </w:t>
+      </w:r>
+      <w:r>
+        <w:t xml:space="preserve">Suite : </w:t>
+      </w:r>
+      <w:r>
+        <w:t>)</w:t>
+      </w:r>
+    </w:p>
+    <w:p>
+      <w:r>
+        <w:rPr>
+          <w:noProof/>
+        </w:rPr>
+        <w:drawing>
+          <wp:inline distT="0" distB="0" distL="0" distR="0" wp14:anchorId="25C9F7FF" wp14:editId="168DE62A">
+            <wp:extent cx="1847850" cy="895350"/>
+            <wp:effectExtent l="0" t="0" r="0" b="0"/>
+            <wp:docPr id="43" name="Image 43"/>
+            <wp:cNvGraphicFramePr>
+              <a:graphicFrameLocks xmlns:a="http://schemas.openxmlformats.org/drawingml/2006/main" noChangeAspect="1"/>
+            </wp:cNvGraphicFramePr>
+            <a:graphic xmlns:a="http://schemas.openxmlformats.org/drawingml/2006/main">
+              <a:graphicData uri="http://schemas.openxmlformats.org/drawingml/2006/picture">
+                <pic:pic xmlns:pic="http://schemas.openxmlformats.org/drawingml/2006/picture">
+                  <pic:nvPicPr>
+                    <pic:cNvPr id="0" name="Picture 12"/>
+                    <pic:cNvPicPr>
+                      <a:picLocks noChangeAspect="1" noChangeArrowheads="1"/>
+                    </pic:cNvPicPr>
+                  </pic:nvPicPr>
+                  <pic:blipFill>
+                    <a:blip r:embed="rId15">
+                      <a:extLst>
+                        <a:ext uri="{28A0092B-C50C-407E-A947-70E740481C1C}">
+                          <a14:useLocalDpi xmlns:a14="http://schemas.microsoft.com/office/drawing/2010/main" val="0"/>
+                        </a:ext>
+                      </a:extLst>
+                    </a:blip>
+                    <a:srcRect/>
+                    <a:stretch>
+                      <a:fillRect/>
+                    </a:stretch>
+                  </pic:blipFill>
+                  <pic:spPr bwMode="auto">
+                    <a:xfrm>
+                      <a:off x="0" y="0"/>
+                      <a:ext cx="1847850" cy="895350"/>
+                    </a:xfrm>
+                    <a:prstGeom prst="rect">
+                      <a:avLst/>
+                    </a:prstGeom>
+                    <a:noFill/>
+                    <a:ln>
+                      <a:noFill/>
+                    </a:ln>
+                  </pic:spPr>
+                </pic:pic>
+              </a:graphicData>
+            </a:graphic>
+          </wp:inline>
+        </w:drawing>
+      </w:r>
+    </w:p>
+    <w:p>
+      <w:r>
+        <w:rPr>
+          <w:noProof/>
+        </w:rPr>
+        <w:drawing>
+          <wp:inline distT="0" distB="0" distL="0" distR="0" wp14:anchorId="7238790F" wp14:editId="6B16131C">
+            <wp:extent cx="2409825" cy="695325"/>
+            <wp:effectExtent l="0" t="0" r="9525" b="9525"/>
+            <wp:docPr id="44" name="Image 44"/>
+            <wp:cNvGraphicFramePr>
+              <a:graphicFrameLocks xmlns:a="http://schemas.openxmlformats.org/drawingml/2006/main" noChangeAspect="1"/>
+            </wp:cNvGraphicFramePr>
+            <a:graphic xmlns:a="http://schemas.openxmlformats.org/drawingml/2006/main">
+              <a:graphicData uri="http://schemas.openxmlformats.org/drawingml/2006/picture">
+                <pic:pic xmlns:pic="http://schemas.openxmlformats.org/drawingml/2006/picture">
+                  <pic:nvPicPr>
+                    <pic:cNvPr id="0" name="Picture 13"/>
+                    <pic:cNvPicPr>
+                      <a:picLocks noChangeAspect="1" noChangeArrowheads="1"/>
+                    </pic:cNvPicPr>
+                  </pic:nvPicPr>
+                  <pic:blipFill>
+                    <a:blip r:embed="rId16">
+                      <a:extLst>
+                        <a:ext uri="{28A0092B-C50C-407E-A947-70E740481C1C}">
+                          <a14:useLocalDpi xmlns:a14="http://schemas.microsoft.com/office/drawing/2010/main" val="0"/>
+                        </a:ext>
+                      </a:extLst>
+                    </a:blip>
+                    <a:srcRect/>
+                    <a:stretch>
+                      <a:fillRect/>
+                    </a:stretch>
+                  </pic:blipFill>
+                  <pic:spPr bwMode="auto">
+                    <a:xfrm>
+                      <a:off x="0" y="0"/>
+                      <a:ext cx="2409825" cy="695325"/>
+                    </a:xfrm>
+                    <a:prstGeom prst="rect">
+                      <a:avLst/>
+                    </a:prstGeom>
+                    <a:noFill/>
+                    <a:ln>
+                      <a:noFill/>
+                    </a:ln>
+                  </pic:spPr>
+                </pic:pic>
+              </a:graphicData>
+            </a:graphic>
+          </wp:inline>
+        </w:drawing>
+      </w:r>
+    </w:p>
+    <w:p>
+      <w:r>
+        <w:rPr>
+          <w:noProof/>
+        </w:rPr>
+        <w:drawing>
+          <wp:inline distT="0" distB="0" distL="0" distR="0" wp14:anchorId="3B39715C" wp14:editId="429A026C">
+            <wp:extent cx="1552575" cy="704850"/>
+            <wp:effectExtent l="0" t="0" r="9525" b="0"/>
+            <wp:docPr id="45" name="Image 45"/>
+            <wp:cNvGraphicFramePr>
+              <a:graphicFrameLocks xmlns:a="http://schemas.openxmlformats.org/drawingml/2006/main" noChangeAspect="1"/>
+            </wp:cNvGraphicFramePr>
+            <a:graphic xmlns:a="http://schemas.openxmlformats.org/drawingml/2006/main">
+              <a:graphicData uri="http://schemas.openxmlformats.org/drawingml/2006/picture">
+                <pic:pic xmlns:pic="http://schemas.openxmlformats.org/drawingml/2006/picture">
+                  <pic:nvPicPr>
+                    <pic:cNvPr id="0" name="Picture 14"/>
+                    <pic:cNvPicPr>
+                      <a:picLocks noChangeAspect="1" noChangeArrowheads="1"/>
+                    </pic:cNvPicPr>
+                  </pic:nvPicPr>
+                  <pic:blipFill>
+                    <a:blip r:embed="rId17">
+                      <a:extLst>
+                        <a:ext uri="{28A0092B-C50C-407E-A947-70E740481C1C}">
+                          <a14:useLocalDpi xmlns:a14="http://schemas.microsoft.com/office/drawing/2010/main" val="0"/>
+                        </a:ext>
+                      </a:extLst>
+                    </a:blip>
+                    <a:srcRect/>
+                    <a:stretch>
+                      <a:fillRect/>
+                    </a:stretch>
+                  </pic:blipFill>
+                  <pic:spPr bwMode="auto">
+                    <a:xfrm>
+                      <a:off x="0" y="0"/>
+                      <a:ext cx="1552575" cy="704850"/>
+                    </a:xfrm>
+                    <a:prstGeom prst="rect">
+                      <a:avLst/>
+                    </a:prstGeom>
+                    <a:noFill/>
+                    <a:ln>
+                      <a:noFill/>
+                    </a:ln>
+                  </pic:spPr>
+                </pic:pic>
+              </a:graphicData>
+            </a:graphic>
+          </wp:inline>
+        </w:drawing>
+      </w:r>
+    </w:p>
+    <w:p>
+      <w:r>
+        <w:rPr>
+          <w:noProof/>
+        </w:rPr>
+        <w:lastRenderedPageBreak/>
+        <w:drawing>
+          <wp:inline distT="0" distB="0" distL="0" distR="0" wp14:anchorId="6EEDF5BF" wp14:editId="65837923">
+            <wp:extent cx="2057400" cy="1019175"/>
+            <wp:effectExtent l="0" t="0" r="0" b="9525"/>
+            <wp:docPr id="47" name="Image 47"/>
+            <wp:cNvGraphicFramePr>
+              <a:graphicFrameLocks xmlns:a="http://schemas.openxmlformats.org/drawingml/2006/main" noChangeAspect="1"/>
+            </wp:cNvGraphicFramePr>
+            <a:graphic xmlns:a="http://schemas.openxmlformats.org/drawingml/2006/main">
+              <a:graphicData uri="http://schemas.openxmlformats.org/drawingml/2006/picture">
+                <pic:pic xmlns:pic="http://schemas.openxmlformats.org/drawingml/2006/picture">
+                  <pic:nvPicPr>
+                    <pic:cNvPr id="0" name="Picture 16"/>
+                    <pic:cNvPicPr>
+                      <a:picLocks noChangeAspect="1" noChangeArrowheads="1"/>
+                    </pic:cNvPicPr>
+                  </pic:nvPicPr>
+                  <pic:blipFill>
+                    <a:blip r:embed="rId18">
+                      <a:extLst>
+                        <a:ext uri="{28A0092B-C50C-407E-A947-70E740481C1C}">
+                          <a14:useLocalDpi xmlns:a14="http://schemas.microsoft.com/office/drawing/2010/main" val="0"/>
+                        </a:ext>
+                      </a:extLst>
+                    </a:blip>
+                    <a:srcRect/>
+                    <a:stretch>
+                      <a:fillRect/>
+                    </a:stretch>
+                  </pic:blipFill>
+                  <pic:spPr bwMode="auto">
+                    <a:xfrm>
+                      <a:off x="0" y="0"/>
+                      <a:ext cx="2057400" cy="1019175"/>
+                    </a:xfrm>
+                    <a:prstGeom prst="rect">
+                      <a:avLst/>
+                    </a:prstGeom>
+                    <a:noFill/>
+                    <a:ln>
+                      <a:noFill/>
+                    </a:ln>
+                  </pic:spPr>
+                </pic:pic>
+              </a:graphicData>
+            </a:graphic>
+          </wp:inline>
+        </w:drawing>
+      </w:r>
+    </w:p>
+    <w:p>
+      <w:r>
+        <w:rPr>
+          <w:noProof/>
+        </w:rPr>
+        <w:drawing>
+          <wp:inline distT="0" distB="0" distL="0" distR="0" wp14:anchorId="7B22D246" wp14:editId="47D622B2">
+            <wp:extent cx="2114550" cy="1019175"/>
+            <wp:effectExtent l="0" t="0" r="0" b="9525"/>
+            <wp:docPr id="48" name="Image 48"/>
+            <wp:cNvGraphicFramePr>
+              <a:graphicFrameLocks xmlns:a="http://schemas.openxmlformats.org/drawingml/2006/main" noChangeAspect="1"/>
+            </wp:cNvGraphicFramePr>
+            <a:graphic xmlns:a="http://schemas.openxmlformats.org/drawingml/2006/main">
+              <a:graphicData uri="http://schemas.openxmlformats.org/drawingml/2006/picture">
+                <pic:pic xmlns:pic="http://schemas.openxmlformats.org/drawingml/2006/picture">
+                  <pic:nvPicPr>
+                    <pic:cNvPr id="0" name="Picture 17"/>
+                    <pic:cNvPicPr>
+                      <a:picLocks noChangeAspect="1" noChangeArrowheads="1"/>
+                    </pic:cNvPicPr>
+                  </pic:nvPicPr>
+                  <pic:blipFill>
+                    <a:blip r:embed="rId19">
+                      <a:extLst>
+                        <a:ext uri="{28A0092B-C50C-407E-A947-70E740481C1C}">
+                          <a14:useLocalDpi xmlns:a14="http://schemas.microsoft.com/office/drawing/2010/main" val="0"/>
+                        </a:ext>
+                      </a:extLst>
+                    </a:blip>
+                    <a:srcRect/>
+                    <a:stretch>
+                      <a:fillRect/>
+                    </a:stretch>
+                  </pic:blipFill>
+                  <pic:spPr bwMode="auto">
+                    <a:xfrm>
+                      <a:off x="0" y="0"/>
+                      <a:ext cx="2114550" cy="1019175"/>
+                    </a:xfrm>
+                    <a:prstGeom prst="rect">
+                      <a:avLst/>
+                    </a:prstGeom>
+                    <a:noFill/>
+                    <a:ln>
+                      <a:noFill/>
+                    </a:ln>
+                  </pic:spPr>
+                </pic:pic>
+              </a:graphicData>
+            </a:graphic>
+          </wp:inline>
+        </w:drawing>
+      </w:r>
+    </w:p>
+    <w:p>
+      <w:r>
+        <w:rPr>
+          <w:noProof/>
+        </w:rPr>
+        <w:drawing>
+          <wp:inline distT="0" distB="0" distL="0" distR="0" wp14:anchorId="43EC22FA" wp14:editId="1F0D8644">
+            <wp:extent cx="1314450" cy="685800"/>
+            <wp:effectExtent l="0" t="0" r="0" b="0"/>
+            <wp:docPr id="49" name="Image 49"/>
+            <wp:cNvGraphicFramePr>
+              <a:graphicFrameLocks xmlns:a="http://schemas.openxmlformats.org/drawingml/2006/main" noChangeAspect="1"/>
+            </wp:cNvGraphicFramePr>
+            <a:graphic xmlns:a="http://schemas.openxmlformats.org/drawingml/2006/main">
+              <a:graphicData uri="http://schemas.openxmlformats.org/drawingml/2006/picture">
+                <pic:pic xmlns:pic="http://schemas.openxmlformats.org/drawingml/2006/picture">
+                  <pic:nvPicPr>
+                    <pic:cNvPr id="0" name="Picture 18"/>
+                    <pic:cNvPicPr>
+                      <a:picLocks noChangeAspect="1" noChangeArrowheads="1"/>
+                    </pic:cNvPicPr>
+                  </pic:nvPicPr>
+                  <pic:blipFill>
+                    <a:blip r:embed="rId20">
+                      <a:extLst>
+                        <a:ext uri="{28A0092B-C50C-407E-A947-70E740481C1C}">
+                          <a14:useLocalDpi xmlns:a14="http://schemas.microsoft.com/office/drawing/2010/main" val="0"/>
+                        </a:ext>
+                      </a:extLst>
+                    </a:blip>
+                    <a:srcRect/>
+                    <a:stretch>
+                      <a:fillRect/>
+                    </a:stretch>
+                  </pic:blipFill>
+                  <pic:spPr bwMode="auto">
+                    <a:xfrm>
+                      <a:off x="0" y="0"/>
+                      <a:ext cx="1314450" cy="685800"/>
+                    </a:xfrm>
+                    <a:prstGeom prst="rect">
+                      <a:avLst/>
+                    </a:prstGeom>
+                    <a:noFill/>
+                    <a:ln>
+                      <a:noFill/>
+                    </a:ln>
+                  </pic:spPr>
+                </pic:pic>
+              </a:graphicData>
+            </a:graphic>
+          </wp:inline>
+        </w:drawing>
+      </w:r>
+    </w:p>
+    <w:p>
+      <w:r>
+        <w:rPr>
+          <w:noProof/>
+        </w:rPr>
+        <w:drawing>
+          <wp:inline distT="0" distB="0" distL="0" distR="0" wp14:anchorId="246379D6" wp14:editId="6BC7FE6F">
+            <wp:extent cx="1666875" cy="847725"/>
+            <wp:effectExtent l="0" t="0" r="9525" b="9525"/>
+            <wp:docPr id="50" name="Image 50"/>
+            <wp:cNvGraphicFramePr>
+              <a:graphicFrameLocks xmlns:a="http://schemas.openxmlformats.org/drawingml/2006/main" noChangeAspect="1"/>
+            </wp:cNvGraphicFramePr>
+            <a:graphic xmlns:a="http://schemas.openxmlformats.org/drawingml/2006/main">
+              <a:graphicData uri="http://schemas.openxmlformats.org/drawingml/2006/picture">
+                <pic:pic xmlns:pic="http://schemas.openxmlformats.org/drawingml/2006/picture">
+                  <pic:nvPicPr>
+                    <pic:cNvPr id="0" name="Picture 19"/>
+                    <pic:cNvPicPr>
+                      <a:picLocks noChangeAspect="1" noChangeArrowheads="1"/>
+                    </pic:cNvPicPr>
+                  </pic:nvPicPr>
+                  <pic:blipFill>
+                    <a:blip r:embed="rId21">
+                      <a:extLst>
+                        <a:ext uri="{28A0092B-C50C-407E-A947-70E740481C1C}">
+                          <a14:useLocalDpi xmlns:a14="http://schemas.microsoft.com/office/drawing/2010/main" val="0"/>
+                        </a:ext>
+                      </a:extLst>
+                    </a:blip>
+                    <a:srcRect/>
+                    <a:stretch>
+                      <a:fillRect/>
+                    </a:stretch>
+                  </pic:blipFill>
+                  <pic:spPr bwMode="auto">
+                    <a:xfrm>
+                      <a:off x="0" y="0"/>
+                      <a:ext cx="1666875" cy="847725"/>
+                    </a:xfrm>
+                    <a:prstGeom prst="rect">
+                      <a:avLst/>
+                    </a:prstGeom>
+                    <a:noFill/>
+                    <a:ln>
+                      <a:noFill/>
+                    </a:ln>
+                  </pic:spPr>
+                </pic:pic>
+              </a:graphicData>
+            </a:graphic>
+          </wp:inline>
+        </w:drawing>
+      </w:r>
+    </w:p>
+    <w:p>
+      <w:r>
+        <w:rPr>
+          <w:noProof/>
+        </w:rPr>
+        <w:drawing>
+          <wp:inline distT="0" distB="0" distL="0" distR="0" wp14:anchorId="0544DDA0" wp14:editId="3858113C">
+            <wp:extent cx="2447925" cy="657225"/>
+            <wp:effectExtent l="0" t="0" r="9525" b="9525"/>
+            <wp:docPr id="51" name="Image 51"/>
+            <wp:cNvGraphicFramePr>
+              <a:graphicFrameLocks xmlns:a="http://schemas.openxmlformats.org/drawingml/2006/main" noChangeAspect="1"/>
+            </wp:cNvGraphicFramePr>
+            <a:graphic xmlns:a="http://schemas.openxmlformats.org/drawingml/2006/main">
+              <a:graphicData uri="http://schemas.openxmlformats.org/drawingml/2006/picture">
+                <pic:pic xmlns:pic="http://schemas.openxmlformats.org/drawingml/2006/picture">
+                  <pic:nvPicPr>
+                    <pic:cNvPr id="0" name="Picture 20"/>
+                    <pic:cNvPicPr>
+                      <a:picLocks noChangeAspect="1" noChangeArrowheads="1"/>
+                    </pic:cNvPicPr>
+                  </pic:nvPicPr>
+                  <pic:blipFill>
+                    <a:blip r:embed="rId22">
+                      <a:extLst>
+                        <a:ext uri="{28A0092B-C50C-407E-A947-70E740481C1C}">
+                          <a14:useLocalDpi xmlns:a14="http://schemas.microsoft.com/office/drawing/2010/main" val="0"/>
+                        </a:ext>
+                      </a:extLst>
+                    </a:blip>
+                    <a:srcRect/>
+                    <a:stretch>
+                      <a:fillRect/>
+                    </a:stretch>
+                  </pic:blipFill>
+                  <pic:spPr bwMode="auto">
+                    <a:xfrm>
+                      <a:off x="0" y="0"/>
+                      <a:ext cx="2447925" cy="657225"/>
+                    </a:xfrm>
+                    <a:prstGeom prst="rect">
+                      <a:avLst/>
+                    </a:prstGeom>
+                    <a:noFill/>
+                    <a:ln>
+                      <a:noFill/>
+                    </a:ln>
+                  </pic:spPr>
+                </pic:pic>
+              </a:graphicData>
+            </a:graphic>
+          </wp:inline>
+        </w:drawing>
+      </w:r>
+    </w:p>
+    <w:p>
+      <w:r>
+        <w:br w:type="page"/>
       </w:r>
     </w:p>
     <w:p>
@@ -1828,9 +2767,6 @@
           <w:u w:val="single"/>
         </w:rPr>
       </w:pPr>
-      <w:r>
-        <w:br w:type="page"/>
-      </w:r>
     </w:p>
     <w:p>
       <w:pPr>
@@ -1838,15 +2774,9 @@
       </w:pPr>
       <w:bookmarkStart w:id="4" w:name="_Toc72811800"/>
       <w:r>
-        <w:lastRenderedPageBreak/>
-        <w:t xml:space="preserve">C# DAO Main </w:t>
-      </w:r>
-      <w:proofErr w:type="spellStart"/>
-      <w:r>
-        <w:t>activity</w:t>
+        <w:t>C# DAO Main activity</w:t>
       </w:r>
       <w:bookmarkEnd w:id="4"/>
-      <w:proofErr w:type="spellEnd"/>
       <w:r>
         <w:t xml:space="preserve">       </w:t>
       </w:r>
@@ -1864,6 +2794,9 @@
     </w:p>
     <w:p>
       <w:r>
+        <w:rPr>
+          <w:noProof/>
+        </w:rPr>
         <w:drawing>
           <wp:inline distT="0" distB="0" distL="0" distR="0" wp14:anchorId="158BD50B" wp14:editId="3078C3D7">
             <wp:extent cx="5172797" cy="4401164"/>
@@ -1880,7 +2813,7 @@
                     <pic:cNvPicPr/>
                   </pic:nvPicPr>
                   <pic:blipFill>
-                    <a:blip r:embed="rId9"/>
+                    <a:blip r:embed="rId23"/>
                     <a:stretch>
                       <a:fillRect/>
                     </a:stretch>
@@ -1903,15 +2836,7 @@
     </w:p>
     <w:p>
       <w:r>
-        <w:t xml:space="preserve">Lorsque l’on entre dans la page Atelier, les données seront </w:t>
-      </w:r>
-      <w:proofErr w:type="gramStart"/>
-      <w:r>
-        <w:t>rentrée</w:t>
-      </w:r>
-      <w:proofErr w:type="gramEnd"/>
-      <w:r>
-        <w:t xml:space="preserve"> automatiquement, il faut néanmoins préparer une condition où les données ne se répètent pas en boucle.</w:t>
+        <w:t>Lorsque l’on entre dans la page Atelier, les données seront rentrée automatiquement, il faut néanmoins préparer une condition où les données ne se répètent pas en boucle.</w:t>
       </w:r>
     </w:p>
     <w:p>
@@ -1921,6 +2846,9 @@
     </w:p>
     <w:p>
       <w:r>
+        <w:rPr>
+          <w:noProof/>
+        </w:rPr>
         <w:drawing>
           <wp:inline distT="0" distB="0" distL="0" distR="0" wp14:anchorId="67E223AF" wp14:editId="697FE6CF">
             <wp:extent cx="2486372" cy="790685"/>
@@ -1937,7 +2865,7 @@
                     <pic:cNvPicPr/>
                   </pic:nvPicPr>
                   <pic:blipFill>
-                    <a:blip r:embed="rId10"/>
+                    <a:blip r:embed="rId24"/>
                     <a:stretch>
                       <a:fillRect/>
                     </a:stretch>
@@ -1963,19 +2891,14 @@
     </w:p>
     <w:p>
       <w:r>
-        <w:t xml:space="preserve">Lorsque l’utilisateur clique dessus, il se déclenchera plusieurs </w:t>
-      </w:r>
-      <w:proofErr w:type="spellStart"/>
-      <w:r>
-        <w:t>évenements</w:t>
-      </w:r>
-      <w:proofErr w:type="spellEnd"/>
-      <w:r>
-        <w:t> :</w:t>
-      </w:r>
-    </w:p>
-    <w:p>
-      <w:r>
+        <w:t>Lorsque l’utilisateur clique dessus, il se déclenchera plusieurs évenements :</w:t>
+      </w:r>
+    </w:p>
+    <w:p>
+      <w:r>
+        <w:rPr>
+          <w:noProof/>
+        </w:rPr>
         <w:drawing>
           <wp:inline distT="0" distB="0" distL="0" distR="0" wp14:anchorId="49EF54F0" wp14:editId="7D9A686E">
             <wp:extent cx="5106113" cy="228632"/>
@@ -1992,7 +2915,7 @@
                     <pic:cNvPicPr/>
                   </pic:nvPicPr>
                   <pic:blipFill>
-                    <a:blip r:embed="rId11"/>
+                    <a:blip r:embed="rId25"/>
                     <a:stretch>
                       <a:fillRect/>
                     </a:stretch>
@@ -2017,12 +2940,14 @@
     <w:p/>
     <w:p>
       <w:r>
-        <w:lastRenderedPageBreak/>
         <w:t>-On vérifie qu’un atelier est choisi</w:t>
       </w:r>
     </w:p>
     <w:p>
       <w:r>
+        <w:rPr>
+          <w:noProof/>
+        </w:rPr>
         <w:drawing>
           <wp:inline distT="0" distB="0" distL="0" distR="0" wp14:anchorId="31A2E368" wp14:editId="50FACC3F">
             <wp:extent cx="5468113" cy="790685"/>
@@ -2039,7 +2964,7 @@
                     <pic:cNvPicPr/>
                   </pic:nvPicPr>
                   <pic:blipFill>
-                    <a:blip r:embed="rId12"/>
+                    <a:blip r:embed="rId26"/>
                     <a:stretch>
                       <a:fillRect/>
                     </a:stretch>
@@ -2076,6 +3001,9 @@
         <w:t xml:space="preserve"> </w:t>
       </w:r>
       <w:r>
+        <w:rPr>
+          <w:noProof/>
+        </w:rPr>
         <w:drawing>
           <wp:inline distT="0" distB="0" distL="0" distR="0" wp14:anchorId="03B75FF3" wp14:editId="7051A1F5">
             <wp:extent cx="5760720" cy="1660525"/>
@@ -2092,7 +3020,7 @@
                     <pic:cNvPicPr/>
                   </pic:nvPicPr>
                   <pic:blipFill>
-                    <a:blip r:embed="rId13"/>
+                    <a:blip r:embed="rId27"/>
                     <a:stretch>
                       <a:fillRect/>
                     </a:stretch>
@@ -2147,10 +3075,135 @@
     <w:p/>
     <w:p>
       <w:pPr>
+        <w:rPr>
+          <w:lang w:val="en-US"/>
+        </w:rPr>
+      </w:pPr>
+      <w:r>
+        <w:rPr>
+          <w:lang w:val="en-US"/>
+        </w:rPr>
+        <w:t>private void Btn_creationStand_Click(object sender, EventArgs e)</w:t>
+      </w:r>
+    </w:p>
+    <w:p>
+      <w:pPr>
+        <w:rPr>
+          <w:rFonts w:eastAsia="Calibri"/>
+          <w:color w:val="000000" w:themeColor="text1"/>
+          <w:szCs w:val="28"/>
+        </w:rPr>
+      </w:pPr>
+      <w:r>
+        <w:rPr>
+          <w:rFonts w:eastAsia="Calibri"/>
+          <w:color w:val="000000" w:themeColor="text1"/>
+          <w:szCs w:val="28"/>
+        </w:rPr>
+        <w:t>Cette fonction permet de créer un Stand dès que l’on clique sur le bouton.</w:t>
+      </w:r>
+    </w:p>
+    <w:p>
+      <w:pPr>
+        <w:rPr>
+          <w:rFonts w:eastAsia="Calibri"/>
+          <w:szCs w:val="28"/>
+        </w:rPr>
+      </w:pPr>
+    </w:p>
+    <w:p>
+      <w:pPr>
+        <w:rPr>
+          <w:rFonts w:eastAsia="Calibri"/>
+          <w:szCs w:val="28"/>
+          <w:lang w:val="en-US"/>
+        </w:rPr>
+      </w:pPr>
+      <w:r>
+        <w:rPr>
+          <w:rFonts w:eastAsia="Calibri"/>
+          <w:szCs w:val="28"/>
+          <w:lang w:val="en-US"/>
+        </w:rPr>
+        <w:t>private void txt_Nalle_KeyPress(object sender, KeyPressEventArgs e)</w:t>
+      </w:r>
+    </w:p>
+    <w:p>
+      <w:pPr>
+        <w:rPr>
+          <w:rFonts w:eastAsia="Calibri"/>
+          <w:szCs w:val="28"/>
+          <w:lang w:val="en-US"/>
+        </w:rPr>
+      </w:pPr>
+      <w:r>
+        <w:rPr>
+          <w:rFonts w:eastAsia="Calibri"/>
+          <w:szCs w:val="28"/>
+          <w:lang w:val="en-US"/>
+        </w:rPr>
+        <w:t>private void txt_Nordre_KeyPress(object sender, KeyPressEventArgs e)</w:t>
+      </w:r>
+    </w:p>
+    <w:p>
+      <w:pPr>
+        <w:rPr>
+          <w:rFonts w:eastAsia="Calibri"/>
+          <w:szCs w:val="28"/>
+          <w:lang w:val="en-US"/>
+        </w:rPr>
+      </w:pPr>
+      <w:r>
+        <w:rPr>
+          <w:rFonts w:eastAsia="Calibri"/>
+          <w:szCs w:val="28"/>
+          <w:lang w:val="en-US"/>
+        </w:rPr>
+        <w:t>private void txt_surface_KeyPress(object sender, KeyPressEventArgs e)</w:t>
+      </w:r>
+    </w:p>
+    <w:p>
+      <w:pPr>
+        <w:rPr>
+          <w:rFonts w:eastAsia="Calibri"/>
+          <w:szCs w:val="28"/>
+          <w:lang w:val="en-US"/>
+        </w:rPr>
+      </w:pPr>
+      <w:r>
+        <w:rPr>
+          <w:rFonts w:eastAsia="Calibri"/>
+          <w:szCs w:val="28"/>
+          <w:lang w:val="en-US"/>
+        </w:rPr>
+        <w:t>private void tbx_nbrSiege_KeyPress(object sender, KeyPressEventArgs e)</w:t>
+      </w:r>
+    </w:p>
+    <w:p>
+      <w:pPr>
+        <w:rPr>
+          <w:rFonts w:eastAsia="Calibri"/>
+          <w:color w:val="auto"/>
+          <w:szCs w:val="28"/>
+        </w:rPr>
+      </w:pPr>
+      <w:r>
+        <w:rPr>
+          <w:rFonts w:eastAsia="Calibri"/>
+          <w:color w:val="auto"/>
+          <w:szCs w:val="28"/>
+        </w:rPr>
+        <w:t>Ces fonctions permettent à l’utilisateur de l’application de ne pas entrer autre chose que des caractères numériques dans les textbox, txt_Nalle, txt_Nordre, txt_surface, tbx_nbrSiege</w:t>
+      </w:r>
+    </w:p>
+    <w:p/>
+    <w:p>
+      <w:pPr>
         <w:pStyle w:val="Titre3"/>
       </w:pPr>
       <w:bookmarkStart w:id="7" w:name="_Toc72811803"/>
       <w:r>
+        <w:lastRenderedPageBreak/>
         <w:t>Inscription</w:t>
       </w:r>
       <w:bookmarkEnd w:id="7"/>
@@ -2179,7 +3232,7 @@
                     <pic:cNvPicPr/>
                   </pic:nvPicPr>
                   <pic:blipFill>
-                    <a:blip r:embed="rId14"/>
+                    <a:blip r:embed="rId28"/>
                     <a:stretch>
                       <a:fillRect/>
                     </a:stretch>
@@ -2201,18 +3254,8 @@
       </w:r>
     </w:p>
     <w:p>
-      <w:proofErr w:type="spellStart"/>
-      <w:proofErr w:type="gramStart"/>
-      <w:r>
-        <w:t>tabPageInscription</w:t>
-      </w:r>
-      <w:proofErr w:type="gramEnd"/>
-      <w:r>
-        <w:t>_Enter</w:t>
-      </w:r>
-      <w:proofErr w:type="spellEnd"/>
-      <w:r>
-        <w:t>(…) : s’active</w:t>
+      <w:r>
+        <w:t>tabPageInscription_Enter(…) : s’active</w:t>
       </w:r>
       <w:r>
         <w:t xml:space="preserve"> en entrant dans la page du formulaire</w:t>
@@ -2267,7 +3310,7 @@
                     </pic:cNvPicPr>
                   </pic:nvPicPr>
                   <pic:blipFill>
-                    <a:blip r:embed="rId15">
+                    <a:blip r:embed="rId29">
                       <a:extLst>
                         <a:ext uri="{28A0092B-C50C-407E-A947-70E740481C1C}">
                           <a14:useLocalDpi xmlns:a14="http://schemas.microsoft.com/office/drawing/2010/main" val="0"/>
@@ -2300,21 +3343,8 @@
       </w:r>
     </w:p>
     <w:p>
-      <w:proofErr w:type="spellStart"/>
-      <w:r>
-        <w:t>Btn_inscriptionModifier_</w:t>
-      </w:r>
-      <w:proofErr w:type="gramStart"/>
-      <w:r>
-        <w:t>Click</w:t>
-      </w:r>
-      <w:proofErr w:type="spellEnd"/>
-      <w:r>
-        <w:t>( …</w:t>
-      </w:r>
-      <w:proofErr w:type="gramEnd"/>
-      <w:r>
-        <w:t xml:space="preserve"> ) : </w:t>
+      <w:r>
+        <w:t xml:space="preserve">Btn_inscriptionModifier_Click( … ) : </w:t>
       </w:r>
       <w:r>
         <w:t>s’active au</w:t>
@@ -2355,21 +3385,11 @@
     </w:p>
     <w:p/>
     <w:p>
-      <w:proofErr w:type="spellStart"/>
-      <w:r>
-        <w:t>Cbx_inscriptionModifNom_</w:t>
-      </w:r>
-      <w:proofErr w:type="gramStart"/>
-      <w:r>
-        <w:t>SelectedIndexChanged</w:t>
-      </w:r>
-      <w:proofErr w:type="spellEnd"/>
-      <w:r>
-        <w:t>(</w:t>
-      </w:r>
-      <w:proofErr w:type="gramEnd"/>
-      <w:r>
-        <w:t>…)</w:t>
+      <w:r>
+        <w:t>Cbx_inscriptionModifNom_SelectedIndexChanged</w:t>
+      </w:r>
+      <w:r>
+        <w:t>(…)</w:t>
       </w:r>
       <w:r>
         <w:t xml:space="preserve"> : </w:t>
@@ -2395,16 +3415,9 @@
     </w:p>
     <w:p/>
     <w:p>
-      <w:proofErr w:type="spellStart"/>
-      <w:proofErr w:type="gramStart"/>
-      <w:r>
-        <w:t>cbx</w:t>
-      </w:r>
-      <w:proofErr w:type="gramEnd"/>
-      <w:r>
-        <w:t>_modifInscreptionType_SelectedIndexChanged</w:t>
-      </w:r>
-      <w:proofErr w:type="spellEnd"/>
+      <w:r>
+        <w:t>cbx_modifInscreptionType_SelectedIndexChanged</w:t>
+      </w:r>
       <w:r>
         <w:t xml:space="preserve">(…) ; s’active au changement d’indexe. Est utilisé pour savoir </w:t>
       </w:r>
@@ -2455,7 +3468,7 @@
                     </pic:cNvPicPr>
                   </pic:nvPicPr>
                   <pic:blipFill>
-                    <a:blip r:embed="rId16">
+                    <a:blip r:embed="rId30">
                       <a:extLst>
                         <a:ext uri="{28A0092B-C50C-407E-A947-70E740481C1C}">
                           <a14:useLocalDpi xmlns:a14="http://schemas.microsoft.com/office/drawing/2010/main" val="0"/>
@@ -2488,18 +3501,9 @@
       </w:r>
     </w:p>
     <w:p>
-      <w:proofErr w:type="spellStart"/>
-      <w:proofErr w:type="gramStart"/>
-      <w:r>
-        <w:t>tabPageListeParticipant</w:t>
-      </w:r>
-      <w:proofErr w:type="gramEnd"/>
-      <w:r>
-        <w:t>_Enter</w:t>
-      </w:r>
-      <w:proofErr w:type="spellEnd"/>
-      <w:r>
-        <w:t>(</w:t>
+      <w:r>
+        <w:lastRenderedPageBreak/>
+        <w:t>tabPageListeParticipant_Enter(</w:t>
       </w:r>
       <w:r>
         <w:t>…</w:t>
@@ -2520,15 +3524,7 @@
         <w:t>élect</w:t>
       </w:r>
       <w:r>
-        <w:t xml:space="preserve"> « </w:t>
-      </w:r>
-      <w:proofErr w:type="spellStart"/>
-      <w:r>
-        <w:t>cbx_choix_liste_Participant</w:t>
-      </w:r>
-      <w:proofErr w:type="spellEnd"/>
-      <w:r>
-        <w:t xml:space="preserve"> » </w:t>
+        <w:t xml:space="preserve"> « cbx_choix_liste_Participant » </w:t>
       </w:r>
       <w:r>
         <w:t>dès l’entrée dans la page.</w:t>
@@ -2536,18 +3532,8 @@
     </w:p>
     <w:p/>
     <w:p>
-      <w:proofErr w:type="spellStart"/>
-      <w:proofErr w:type="gramStart"/>
-      <w:r>
-        <w:t>tabPageListeParticipant</w:t>
-      </w:r>
-      <w:proofErr w:type="gramEnd"/>
-      <w:r>
-        <w:t>_Click</w:t>
-      </w:r>
-      <w:proofErr w:type="spellEnd"/>
-      <w:r>
-        <w:t>(</w:t>
+      <w:r>
+        <w:t>tabPageListeParticipant_Click(</w:t>
       </w:r>
       <w:r>
         <w:t>…</w:t>
@@ -2563,18 +3549,8 @@
       </w:r>
     </w:p>
     <w:p>
-      <w:proofErr w:type="spellStart"/>
-      <w:proofErr w:type="gramStart"/>
-      <w:r>
-        <w:t>cbx</w:t>
-      </w:r>
-      <w:proofErr w:type="gramEnd"/>
-      <w:r>
-        <w:t>_choix_liste_Participant_SelectedIndexChanged</w:t>
-      </w:r>
-      <w:proofErr w:type="spellEnd"/>
-      <w:r>
-        <w:t>(</w:t>
+      <w:r>
+        <w:t>cbx_choix_liste_Participant_SelectedIndexChanged(</w:t>
       </w:r>
       <w:r>
         <w:t>…</w:t>
@@ -2604,21 +3580,11 @@
         <w:t xml:space="preserve"> le</w:t>
       </w:r>
       <w:r>
-        <w:t xml:space="preserve"> Data Gris </w:t>
-      </w:r>
-      <w:proofErr w:type="spellStart"/>
-      <w:r>
-        <w:t>View</w:t>
-      </w:r>
-      <w:proofErr w:type="spellEnd"/>
-      <w:r>
-        <w:t xml:space="preserve"> (</w:t>
-      </w:r>
-      <w:proofErr w:type="spellStart"/>
+        <w:t xml:space="preserve"> Data Gris View (</w:t>
+      </w:r>
       <w:r>
         <w:t>DGV_ListeParticipant</w:t>
       </w:r>
-      <w:proofErr w:type="spellEnd"/>
       <w:r>
         <w:t>)</w:t>
       </w:r>
@@ -2690,6 +3656,9 @@
     </w:p>
     <w:p>
       <w:r>
+        <w:rPr>
+          <w:noProof/>
+        </w:rPr>
         <w:drawing>
           <wp:inline distT="0" distB="0" distL="0" distR="0" wp14:anchorId="2B62D9F5" wp14:editId="0A504999">
             <wp:extent cx="2962688" cy="924054"/>
@@ -2706,7 +3675,7 @@
                     <pic:cNvPicPr/>
                   </pic:nvPicPr>
                   <pic:blipFill>
-                    <a:blip r:embed="rId17"/>
+                    <a:blip r:embed="rId31"/>
                     <a:stretch>
                       <a:fillRect/>
                     </a:stretch>
@@ -2743,6 +3712,9 @@
         <w:t xml:space="preserve"> </w:t>
       </w:r>
       <w:r>
+        <w:rPr>
+          <w:noProof/>
+        </w:rPr>
         <w:drawing>
           <wp:inline distT="0" distB="0" distL="0" distR="0" wp14:anchorId="5C41E5E7" wp14:editId="0FE9DAA5">
             <wp:extent cx="5760720" cy="2820670"/>
@@ -2759,7 +3731,7 @@
                     <pic:cNvPicPr/>
                   </pic:nvPicPr>
                   <pic:blipFill>
-                    <a:blip r:embed="rId18"/>
+                    <a:blip r:embed="rId32"/>
                     <a:stretch>
                       <a:fillRect/>
                     </a:stretch>
@@ -2794,8 +3766,6 @@
           <w:szCs w:val="19"/>
         </w:rPr>
       </w:pPr>
-      <w:proofErr w:type="spellStart"/>
-      <w:proofErr w:type="gramStart"/>
       <w:r>
         <w:rPr>
           <w:rFonts w:ascii="Consolas" w:hAnsi="Consolas" w:cs="Consolas"/>
@@ -2803,9 +3773,27 @@
           <w:sz w:val="19"/>
           <w:szCs w:val="19"/>
         </w:rPr>
-        <w:t>ajouterParticipant</w:t>
-      </w:r>
-      <w:proofErr w:type="spellEnd"/>
+        <w:t>ajouterParticipant(Participant participant) </w:t>
+      </w:r>
+      <w:r>
+        <w:rPr>
+          <w:rFonts w:ascii="Consolas" w:hAnsi="Consolas" w:cs="Consolas"/>
+          <w:color w:val="000000"/>
+          <w:sz w:val="19"/>
+          <w:szCs w:val="19"/>
+        </w:rPr>
+        <w:t>: ajoute un objet Participant dans la liste des participants</w:t>
+      </w:r>
+    </w:p>
+    <w:p>
+      <w:pPr>
+        <w:rPr>
+          <w:rFonts w:ascii="Consolas" w:hAnsi="Consolas" w:cs="Consolas"/>
+          <w:color w:val="000000"/>
+          <w:sz w:val="19"/>
+          <w:szCs w:val="19"/>
+        </w:rPr>
+      </w:pPr>
       <w:r>
         <w:rPr>
           <w:rFonts w:ascii="Consolas" w:hAnsi="Consolas" w:cs="Consolas"/>
@@ -2813,9 +3801,37 @@
           <w:sz w:val="19"/>
           <w:szCs w:val="19"/>
         </w:rPr>
-        <w:t>(</w:t>
-      </w:r>
-      <w:proofErr w:type="gramEnd"/>
+        <w:t>supprimerParticipant(Participant participant) </w:t>
+      </w:r>
+      <w:r>
+        <w:rPr>
+          <w:rFonts w:ascii="Consolas" w:hAnsi="Consolas" w:cs="Consolas"/>
+          <w:color w:val="000000"/>
+          <w:sz w:val="19"/>
+          <w:szCs w:val="19"/>
+        </w:rPr>
+        <w:t>: supprime un objet Participant dans la liste des participants</w:t>
+      </w:r>
+    </w:p>
+    <w:p>
+      <w:pPr>
+        <w:rPr>
+          <w:rFonts w:ascii="Consolas" w:hAnsi="Consolas" w:cs="Consolas"/>
+          <w:color w:val="000000"/>
+          <w:sz w:val="19"/>
+          <w:szCs w:val="19"/>
+        </w:rPr>
+      </w:pPr>
+    </w:p>
+    <w:p>
+      <w:pPr>
+        <w:rPr>
+          <w:rFonts w:ascii="Consolas" w:hAnsi="Consolas" w:cs="Consolas"/>
+          <w:color w:val="000000"/>
+          <w:sz w:val="19"/>
+          <w:szCs w:val="19"/>
+        </w:rPr>
+      </w:pPr>
       <w:r>
         <w:rPr>
           <w:rFonts w:ascii="Consolas" w:hAnsi="Consolas" w:cs="Consolas"/>
@@ -2823,8 +3839,37 @@
           <w:sz w:val="19"/>
           <w:szCs w:val="19"/>
         </w:rPr>
-        <w:t>Participant participant)</w:t>
-      </w:r>
+        <w:t>allAteliers() </w:t>
+      </w:r>
+      <w:r>
+        <w:rPr>
+          <w:rFonts w:ascii="Consolas" w:hAnsi="Consolas" w:cs="Consolas"/>
+          <w:color w:val="000000"/>
+          <w:sz w:val="19"/>
+          <w:szCs w:val="19"/>
+        </w:rPr>
+        <w:t xml:space="preserve">: </w:t>
+      </w:r>
+      <w:r>
+        <w:rPr>
+          <w:rFonts w:ascii="Consolas" w:hAnsi="Consolas" w:cs="Consolas"/>
+          <w:color w:val="000000"/>
+          <w:sz w:val="19"/>
+          <w:szCs w:val="19"/>
+        </w:rPr>
+        <w:t>récupère</w:t>
+      </w:r>
+      <w:r>
+        <w:rPr>
+          <w:rFonts w:ascii="Consolas" w:hAnsi="Consolas" w:cs="Consolas"/>
+          <w:color w:val="000000"/>
+          <w:sz w:val="19"/>
+          <w:szCs w:val="19"/>
+        </w:rPr>
+        <w:t xml:space="preserve"> touts les ateliers en une liste formé par la requête de la                 Base de donnée de DAOAtelier</w:t>
+      </w:r>
+    </w:p>
+    <w:p>
       <w:r>
         <w:rPr>
           <w:rFonts w:ascii="Consolas" w:hAnsi="Consolas" w:cs="Consolas"/>
@@ -2832,7 +3877,7 @@
           <w:sz w:val="19"/>
           <w:szCs w:val="19"/>
         </w:rPr>
-        <w:t> </w:t>
+        <w:t>participe() </w:t>
       </w:r>
       <w:r>
         <w:rPr>
@@ -2841,277 +3886,23 @@
           <w:sz w:val="19"/>
           <w:szCs w:val="19"/>
         </w:rPr>
-        <w:t>: ajoute un objet Participant dans la liste des participants</w:t>
-      </w:r>
-    </w:p>
-    <w:p>
-      <w:pPr>
+        <w:t>: Récupère le résultat de la requête inner join de DAOAtelier</w:t>
+      </w:r>
+      <w:r>
         <w:rPr>
           <w:rFonts w:ascii="Consolas" w:hAnsi="Consolas" w:cs="Consolas"/>
           <w:color w:val="000000"/>
           <w:sz w:val="19"/>
           <w:szCs w:val="19"/>
         </w:rPr>
-      </w:pPr>
-      <w:proofErr w:type="spellStart"/>
-      <w:proofErr w:type="gramStart"/>
-      <w:r>
-        <w:rPr>
-          <w:rFonts w:ascii="Consolas" w:hAnsi="Consolas" w:cs="Consolas"/>
-          <w:color w:val="FF0000"/>
-          <w:sz w:val="19"/>
-          <w:szCs w:val="19"/>
-        </w:rPr>
-        <w:t>supprimerParticipant</w:t>
-      </w:r>
-      <w:proofErr w:type="spellEnd"/>
-      <w:r>
-        <w:rPr>
-          <w:rFonts w:ascii="Consolas" w:hAnsi="Consolas" w:cs="Consolas"/>
-          <w:color w:val="FF0000"/>
-          <w:sz w:val="19"/>
-          <w:szCs w:val="19"/>
-        </w:rPr>
-        <w:t>(</w:t>
-      </w:r>
-      <w:proofErr w:type="gramEnd"/>
-      <w:r>
-        <w:rPr>
-          <w:rFonts w:ascii="Consolas" w:hAnsi="Consolas" w:cs="Consolas"/>
-          <w:color w:val="FF0000"/>
-          <w:sz w:val="19"/>
-          <w:szCs w:val="19"/>
-        </w:rPr>
-        <w:t>Participant participant)</w:t>
-      </w:r>
-      <w:r>
-        <w:rPr>
-          <w:rFonts w:ascii="Consolas" w:hAnsi="Consolas" w:cs="Consolas"/>
-          <w:color w:val="FF0000"/>
-          <w:sz w:val="19"/>
-          <w:szCs w:val="19"/>
-        </w:rPr>
-        <w:t> </w:t>
-      </w:r>
-      <w:r>
-        <w:rPr>
-          <w:rFonts w:ascii="Consolas" w:hAnsi="Consolas" w:cs="Consolas"/>
-          <w:color w:val="000000"/>
-          <w:sz w:val="19"/>
-          <w:szCs w:val="19"/>
-        </w:rPr>
-        <w:t>: supprime</w:t>
-      </w:r>
-      <w:r>
-        <w:rPr>
-          <w:rFonts w:ascii="Consolas" w:hAnsi="Consolas" w:cs="Consolas"/>
-          <w:color w:val="000000"/>
-          <w:sz w:val="19"/>
-          <w:szCs w:val="19"/>
-        </w:rPr>
-        <w:t xml:space="preserve"> un objet Participant dans la liste des participants</w:t>
-      </w:r>
-    </w:p>
-    <w:p>
-      <w:pPr>
-        <w:rPr>
-          <w:rFonts w:ascii="Consolas" w:hAnsi="Consolas" w:cs="Consolas"/>
-          <w:color w:val="000000"/>
-          <w:sz w:val="19"/>
-          <w:szCs w:val="19"/>
-        </w:rPr>
-      </w:pPr>
-    </w:p>
-    <w:p>
-      <w:pPr>
-        <w:rPr>
-          <w:rFonts w:ascii="Consolas" w:hAnsi="Consolas" w:cs="Consolas"/>
-          <w:color w:val="000000"/>
-          <w:sz w:val="19"/>
-          <w:szCs w:val="19"/>
-        </w:rPr>
-      </w:pPr>
-      <w:proofErr w:type="spellStart"/>
-      <w:proofErr w:type="gramStart"/>
-      <w:r>
-        <w:rPr>
-          <w:rFonts w:ascii="Consolas" w:hAnsi="Consolas" w:cs="Consolas"/>
-          <w:color w:val="FF0000"/>
-          <w:sz w:val="19"/>
-          <w:szCs w:val="19"/>
-        </w:rPr>
-        <w:t>allAteliers</w:t>
-      </w:r>
-      <w:proofErr w:type="spellEnd"/>
-      <w:r>
-        <w:rPr>
-          <w:rFonts w:ascii="Consolas" w:hAnsi="Consolas" w:cs="Consolas"/>
-          <w:color w:val="FF0000"/>
-          <w:sz w:val="19"/>
-          <w:szCs w:val="19"/>
-        </w:rPr>
-        <w:t>(</w:t>
-      </w:r>
-      <w:proofErr w:type="gramEnd"/>
-      <w:r>
-        <w:rPr>
-          <w:rFonts w:ascii="Consolas" w:hAnsi="Consolas" w:cs="Consolas"/>
-          <w:color w:val="FF0000"/>
-          <w:sz w:val="19"/>
-          <w:szCs w:val="19"/>
-        </w:rPr>
-        <w:t>)</w:t>
-      </w:r>
-      <w:r>
-        <w:rPr>
-          <w:rFonts w:ascii="Consolas" w:hAnsi="Consolas" w:cs="Consolas"/>
-          <w:color w:val="FF0000"/>
-          <w:sz w:val="19"/>
-          <w:szCs w:val="19"/>
-        </w:rPr>
-        <w:t> </w:t>
-      </w:r>
-      <w:r>
-        <w:rPr>
-          <w:rFonts w:ascii="Consolas" w:hAnsi="Consolas" w:cs="Consolas"/>
-          <w:color w:val="000000"/>
-          <w:sz w:val="19"/>
-          <w:szCs w:val="19"/>
-        </w:rPr>
-        <w:t xml:space="preserve">: </w:t>
-      </w:r>
-      <w:r>
-        <w:rPr>
-          <w:rFonts w:ascii="Consolas" w:hAnsi="Consolas" w:cs="Consolas"/>
-          <w:color w:val="000000"/>
-          <w:sz w:val="19"/>
-          <w:szCs w:val="19"/>
-        </w:rPr>
-        <w:t>récupère</w:t>
-      </w:r>
-      <w:r>
-        <w:rPr>
-          <w:rFonts w:ascii="Consolas" w:hAnsi="Consolas" w:cs="Consolas"/>
-          <w:color w:val="000000"/>
-          <w:sz w:val="19"/>
-          <w:szCs w:val="19"/>
-        </w:rPr>
-        <w:t xml:space="preserve"> touts les ateliers en une liste formé par la requête de la                 Base de donnée de </w:t>
-      </w:r>
-      <w:proofErr w:type="spellStart"/>
-      <w:r>
-        <w:rPr>
-          <w:rFonts w:ascii="Consolas" w:hAnsi="Consolas" w:cs="Consolas"/>
-          <w:color w:val="000000"/>
-          <w:sz w:val="19"/>
-          <w:szCs w:val="19"/>
-        </w:rPr>
-        <w:t>DAOAtelier</w:t>
-      </w:r>
-      <w:proofErr w:type="spellEnd"/>
-    </w:p>
-    <w:p>
-      <w:proofErr w:type="gramStart"/>
-      <w:r>
-        <w:rPr>
-          <w:rFonts w:ascii="Consolas" w:hAnsi="Consolas" w:cs="Consolas"/>
-          <w:color w:val="FF0000"/>
-          <w:sz w:val="19"/>
-          <w:szCs w:val="19"/>
-        </w:rPr>
-        <w:t>participe(</w:t>
-      </w:r>
-      <w:proofErr w:type="gramEnd"/>
-      <w:r>
-        <w:rPr>
-          <w:rFonts w:ascii="Consolas" w:hAnsi="Consolas" w:cs="Consolas"/>
-          <w:color w:val="FF0000"/>
-          <w:sz w:val="19"/>
-          <w:szCs w:val="19"/>
-        </w:rPr>
-        <w:t>)</w:t>
-      </w:r>
-      <w:r>
-        <w:rPr>
-          <w:rFonts w:ascii="Consolas" w:hAnsi="Consolas" w:cs="Consolas"/>
-          <w:color w:val="FF0000"/>
-          <w:sz w:val="19"/>
-          <w:szCs w:val="19"/>
-        </w:rPr>
-        <w:t> </w:t>
-      </w:r>
-      <w:r>
-        <w:rPr>
-          <w:rFonts w:ascii="Consolas" w:hAnsi="Consolas" w:cs="Consolas"/>
-          <w:color w:val="000000"/>
-          <w:sz w:val="19"/>
-          <w:szCs w:val="19"/>
-        </w:rPr>
-        <w:t xml:space="preserve">: Récupère le résultat de la requête </w:t>
-      </w:r>
-      <w:proofErr w:type="spellStart"/>
-      <w:r>
-        <w:rPr>
-          <w:rFonts w:ascii="Consolas" w:hAnsi="Consolas" w:cs="Consolas"/>
-          <w:color w:val="000000"/>
-          <w:sz w:val="19"/>
-          <w:szCs w:val="19"/>
-        </w:rPr>
-        <w:t>inner</w:t>
-      </w:r>
-      <w:proofErr w:type="spellEnd"/>
-      <w:r>
-        <w:rPr>
-          <w:rFonts w:ascii="Consolas" w:hAnsi="Consolas" w:cs="Consolas"/>
-          <w:color w:val="000000"/>
-          <w:sz w:val="19"/>
-          <w:szCs w:val="19"/>
-        </w:rPr>
-        <w:t xml:space="preserve"> </w:t>
-      </w:r>
-      <w:proofErr w:type="spellStart"/>
-      <w:r>
-        <w:rPr>
-          <w:rFonts w:ascii="Consolas" w:hAnsi="Consolas" w:cs="Consolas"/>
-          <w:color w:val="000000"/>
-          <w:sz w:val="19"/>
-          <w:szCs w:val="19"/>
-        </w:rPr>
-        <w:t>join</w:t>
-      </w:r>
-      <w:proofErr w:type="spellEnd"/>
-      <w:r>
-        <w:rPr>
-          <w:rFonts w:ascii="Consolas" w:hAnsi="Consolas" w:cs="Consolas"/>
-          <w:color w:val="000000"/>
-          <w:sz w:val="19"/>
-          <w:szCs w:val="19"/>
-        </w:rPr>
-        <w:t xml:space="preserve"> de </w:t>
-      </w:r>
-      <w:proofErr w:type="spellStart"/>
-      <w:r>
-        <w:rPr>
-          <w:rFonts w:ascii="Consolas" w:hAnsi="Consolas" w:cs="Consolas"/>
-          <w:color w:val="000000"/>
-          <w:sz w:val="19"/>
-          <w:szCs w:val="19"/>
-        </w:rPr>
-        <w:t>DAOAtelier</w:t>
-      </w:r>
-      <w:proofErr w:type="spellEnd"/>
-      <w:r>
-        <w:rPr>
-          <w:rFonts w:ascii="Consolas" w:hAnsi="Consolas" w:cs="Consolas"/>
-          <w:color w:val="000000"/>
-          <w:sz w:val="19"/>
-          <w:szCs w:val="19"/>
-        </w:rPr>
         <w:t xml:space="preserve"> pour avoir la liste des participants d’un atelier</w:t>
       </w:r>
     </w:p>
     <w:p>
       <w:r>
+        <w:rPr>
+          <w:noProof/>
+        </w:rPr>
         <w:lastRenderedPageBreak/>
         <w:drawing>
           <wp:inline distT="0" distB="0" distL="0" distR="0" wp14:anchorId="000C46B8" wp14:editId="64B24208">
@@ -3129,7 +3920,7 @@
                     <pic:cNvPicPr/>
                   </pic:nvPicPr>
                   <pic:blipFill>
-                    <a:blip r:embed="rId19"/>
+                    <a:blip r:embed="rId33"/>
                     <a:stretch>
                       <a:fillRect/>
                     </a:stretch>
@@ -3162,6 +3953,247 @@
     </w:p>
     <w:p/>
     <w:p>
+      <w:r>
+        <w:t>Attribue :</w:t>
+      </w:r>
+    </w:p>
+    <w:p>
+      <w:r>
+        <w:rPr>
+          <w:noProof/>
+        </w:rPr>
+        <w:drawing>
+          <wp:inline distT="0" distB="0" distL="0" distR="0" wp14:anchorId="06E332FF" wp14:editId="01CA2DEC">
+            <wp:extent cx="2819400" cy="1647825"/>
+            <wp:effectExtent l="0" t="0" r="0" b="9525"/>
+            <wp:docPr id="29" name="Image 29"/>
+            <wp:cNvGraphicFramePr>
+              <a:graphicFrameLocks xmlns:a="http://schemas.openxmlformats.org/drawingml/2006/main" noChangeAspect="1"/>
+            </wp:cNvGraphicFramePr>
+            <a:graphic xmlns:a="http://schemas.openxmlformats.org/drawingml/2006/main">
+              <a:graphicData uri="http://schemas.openxmlformats.org/drawingml/2006/picture">
+                <pic:pic xmlns:pic="http://schemas.openxmlformats.org/drawingml/2006/picture">
+                  <pic:nvPicPr>
+                    <pic:cNvPr id="0" name="Image 807748441"/>
+                    <pic:cNvPicPr>
+                      <a:picLocks noChangeAspect="1" noChangeArrowheads="1"/>
+                    </pic:cNvPicPr>
+                  </pic:nvPicPr>
+                  <pic:blipFill>
+                    <a:blip r:embed="rId34">
+                      <a:extLst>
+                        <a:ext uri="{28A0092B-C50C-407E-A947-70E740481C1C}">
+                          <a14:useLocalDpi xmlns:a14="http://schemas.microsoft.com/office/drawing/2010/main" val="0"/>
+                        </a:ext>
+                      </a:extLst>
+                    </a:blip>
+                    <a:srcRect/>
+                    <a:stretch>
+                      <a:fillRect/>
+                    </a:stretch>
+                  </pic:blipFill>
+                  <pic:spPr bwMode="auto">
+                    <a:xfrm>
+                      <a:off x="0" y="0"/>
+                      <a:ext cx="2819400" cy="1647825"/>
+                    </a:xfrm>
+                    <a:prstGeom prst="rect">
+                      <a:avLst/>
+                    </a:prstGeom>
+                    <a:noFill/>
+                    <a:ln>
+                      <a:noFill/>
+                    </a:ln>
+                  </pic:spPr>
+                </pic:pic>
+              </a:graphicData>
+            </a:graphic>
+          </wp:inline>
+        </w:drawing>
+      </w:r>
+    </w:p>
+    <w:p>
+      <w:pPr>
+        <w:rPr>
+          <w:rFonts w:eastAsia="Calibri"/>
+          <w:szCs w:val="28"/>
+        </w:rPr>
+      </w:pPr>
+    </w:p>
+    <w:p>
+      <w:r>
+        <w:t>Constructeur :</w:t>
+      </w:r>
+    </w:p>
+    <w:p>
+      <w:r>
+        <w:rPr>
+          <w:noProof/>
+        </w:rPr>
+        <w:lastRenderedPageBreak/>
+        <w:drawing>
+          <wp:inline distT="0" distB="0" distL="0" distR="0" wp14:anchorId="55281935" wp14:editId="3ACF725F">
+            <wp:extent cx="5753100" cy="1114425"/>
+            <wp:effectExtent l="0" t="0" r="0" b="9525"/>
+            <wp:docPr id="25" name="Image 25"/>
+            <wp:cNvGraphicFramePr>
+              <a:graphicFrameLocks xmlns:a="http://schemas.openxmlformats.org/drawingml/2006/main" noChangeAspect="1"/>
+            </wp:cNvGraphicFramePr>
+            <a:graphic xmlns:a="http://schemas.openxmlformats.org/drawingml/2006/main">
+              <a:graphicData uri="http://schemas.openxmlformats.org/drawingml/2006/picture">
+                <pic:pic xmlns:pic="http://schemas.openxmlformats.org/drawingml/2006/picture">
+                  <pic:nvPicPr>
+                    <pic:cNvPr id="0" name="Image 526029327"/>
+                    <pic:cNvPicPr>
+                      <a:picLocks noChangeAspect="1" noChangeArrowheads="1"/>
+                    </pic:cNvPicPr>
+                  </pic:nvPicPr>
+                  <pic:blipFill>
+                    <a:blip r:embed="rId35">
+                      <a:extLst>
+                        <a:ext uri="{28A0092B-C50C-407E-A947-70E740481C1C}">
+                          <a14:useLocalDpi xmlns:a14="http://schemas.microsoft.com/office/drawing/2010/main" val="0"/>
+                        </a:ext>
+                      </a:extLst>
+                    </a:blip>
+                    <a:srcRect/>
+                    <a:stretch>
+                      <a:fillRect/>
+                    </a:stretch>
+                  </pic:blipFill>
+                  <pic:spPr bwMode="auto">
+                    <a:xfrm>
+                      <a:off x="0" y="0"/>
+                      <a:ext cx="5753100" cy="1114425"/>
+                    </a:xfrm>
+                    <a:prstGeom prst="rect">
+                      <a:avLst/>
+                    </a:prstGeom>
+                    <a:noFill/>
+                    <a:ln>
+                      <a:noFill/>
+                    </a:ln>
+                  </pic:spPr>
+                </pic:pic>
+              </a:graphicData>
+            </a:graphic>
+          </wp:inline>
+        </w:drawing>
+      </w:r>
+    </w:p>
+    <w:p/>
+    <w:p>
+      <w:pPr>
+        <w:rPr>
+          <w:rFonts w:eastAsia="Calibri"/>
+          <w:szCs w:val="28"/>
+        </w:rPr>
+      </w:pPr>
+      <w:r>
+        <w:rPr>
+          <w:rFonts w:eastAsia="Calibri"/>
+          <w:szCs w:val="28"/>
+        </w:rPr>
+        <w:t>Getter, setter (Permet de lire ou écrire les données des attributs) :</w:t>
+      </w:r>
+    </w:p>
+    <w:p>
+      <w:pPr>
+        <w:rPr>
+          <w:rFonts w:eastAsia="Calibri"/>
+          <w:szCs w:val="28"/>
+        </w:rPr>
+      </w:pPr>
+    </w:p>
+    <w:p>
+      <w:r>
+        <w:rPr>
+          <w:noProof/>
+        </w:rPr>
+        <w:drawing>
+          <wp:inline distT="0" distB="0" distL="0" distR="0" wp14:anchorId="7E5BE569" wp14:editId="6CCBA843">
+            <wp:extent cx="2733675" cy="3181350"/>
+            <wp:effectExtent l="0" t="0" r="9525" b="0"/>
+            <wp:docPr id="11" name="Image 11"/>
+            <wp:cNvGraphicFramePr>
+              <a:graphicFrameLocks xmlns:a="http://schemas.openxmlformats.org/drawingml/2006/main" noChangeAspect="1"/>
+            </wp:cNvGraphicFramePr>
+            <a:graphic xmlns:a="http://schemas.openxmlformats.org/drawingml/2006/main">
+              <a:graphicData uri="http://schemas.openxmlformats.org/drawingml/2006/picture">
+                <pic:pic xmlns:pic="http://schemas.openxmlformats.org/drawingml/2006/picture">
+                  <pic:nvPicPr>
+                    <pic:cNvPr id="0" name="Image 1542196617"/>
+                    <pic:cNvPicPr>
+                      <a:picLocks noChangeAspect="1" noChangeArrowheads="1"/>
+                    </pic:cNvPicPr>
+                  </pic:nvPicPr>
+                  <pic:blipFill>
+                    <a:blip r:embed="rId36">
+                      <a:extLst>
+                        <a:ext uri="{28A0092B-C50C-407E-A947-70E740481C1C}">
+                          <a14:useLocalDpi xmlns:a14="http://schemas.microsoft.com/office/drawing/2010/main" val="0"/>
+                        </a:ext>
+                      </a:extLst>
+                    </a:blip>
+                    <a:srcRect/>
+                    <a:stretch>
+                      <a:fillRect/>
+                    </a:stretch>
+                  </pic:blipFill>
+                  <pic:spPr bwMode="auto">
+                    <a:xfrm>
+                      <a:off x="0" y="0"/>
+                      <a:ext cx="2733675" cy="3181350"/>
+                    </a:xfrm>
+                    <a:prstGeom prst="rect">
+                      <a:avLst/>
+                    </a:prstGeom>
+                    <a:noFill/>
+                    <a:ln>
+                      <a:noFill/>
+                    </a:ln>
+                  </pic:spPr>
+                </pic:pic>
+              </a:graphicData>
+            </a:graphic>
+          </wp:inline>
+        </w:drawing>
+      </w:r>
+    </w:p>
+    <w:p>
+      <w:pPr>
+        <w:rPr>
+          <w:rFonts w:eastAsia="Calibri"/>
+          <w:szCs w:val="28"/>
+        </w:rPr>
+      </w:pPr>
+      <w:r>
+        <w:rPr>
+          <w:rFonts w:eastAsia="Calibri"/>
+          <w:szCs w:val="28"/>
+        </w:rPr>
+        <w:t xml:space="preserve"> public void ajoutdbStand()</w:t>
+      </w:r>
+    </w:p>
+    <w:p>
+      <w:pPr>
+        <w:rPr>
+          <w:rFonts w:eastAsia="Calibri"/>
+          <w:color w:val="auto"/>
+          <w:szCs w:val="28"/>
+        </w:rPr>
+      </w:pPr>
+      <w:r>
+        <w:rPr>
+          <w:rFonts w:eastAsia="Calibri"/>
+          <w:color w:val="auto"/>
+          <w:szCs w:val="28"/>
+        </w:rPr>
+        <w:t>Permet d’ajouter un Stand</w:t>
+      </w:r>
+    </w:p>
+    <w:p/>
+    <w:p>
       <w:pPr>
         <w:pStyle w:val="Titre3"/>
       </w:pPr>
@@ -3184,6 +4216,7 @@
         <w:rPr>
           <w:noProof/>
         </w:rPr>
+        <w:lastRenderedPageBreak/>
         <w:drawing>
           <wp:inline distT="0" distB="0" distL="0" distR="0" wp14:anchorId="221F94D7" wp14:editId="435D033A">
             <wp:extent cx="5572125" cy="1934124"/>
@@ -3202,7 +4235,7 @@
                     </pic:cNvPicPr>
                   </pic:nvPicPr>
                   <pic:blipFill>
-                    <a:blip r:embed="rId20">
+                    <a:blip r:embed="rId37">
                       <a:extLst>
                         <a:ext uri="{28A0092B-C50C-407E-A947-70E740481C1C}">
                           <a14:useLocalDpi xmlns:a14="http://schemas.microsoft.com/office/drawing/2010/main" val="0"/>
@@ -3270,7 +4303,6 @@
         <w:rPr>
           <w:noProof/>
         </w:rPr>
-        <w:lastRenderedPageBreak/>
         <w:drawing>
           <wp:inline distT="0" distB="0" distL="0" distR="0" wp14:anchorId="01C467E1" wp14:editId="79926B49">
             <wp:extent cx="5753100" cy="933450"/>
@@ -3289,7 +4321,7 @@
                     </pic:cNvPicPr>
                   </pic:nvPicPr>
                   <pic:blipFill>
-                    <a:blip r:embed="rId21">
+                    <a:blip r:embed="rId38">
                       <a:extLst>
                         <a:ext uri="{28A0092B-C50C-407E-A947-70E740481C1C}">
                           <a14:useLocalDpi xmlns:a14="http://schemas.microsoft.com/office/drawing/2010/main" val="0"/>
@@ -3332,15 +4364,7 @@
         <w:t>,</w:t>
       </w:r>
       <w:r>
-        <w:t xml:space="preserve"> car </w:t>
-      </w:r>
-      <w:proofErr w:type="spellStart"/>
-      <w:r>
-        <w:t>nbParticipant</w:t>
-      </w:r>
-      <w:proofErr w:type="spellEnd"/>
-      <w:r>
-        <w:t xml:space="preserve"> n’est pas utilis</w:t>
+        <w:t xml:space="preserve"> car nbParticipant n’est pas utilis</w:t>
       </w:r>
       <w:r>
         <w:t>é</w:t>
@@ -3371,6 +4395,7 @@
         <w:rPr>
           <w:noProof/>
         </w:rPr>
+        <w:lastRenderedPageBreak/>
         <w:drawing>
           <wp:inline distT="0" distB="0" distL="0" distR="0" wp14:anchorId="670A14E8" wp14:editId="7D7FF38B">
             <wp:extent cx="5753100" cy="2681612"/>
@@ -3389,7 +4414,7 @@
                     </pic:cNvPicPr>
                   </pic:nvPicPr>
                   <pic:blipFill>
-                    <a:blip r:embed="rId22">
+                    <a:blip r:embed="rId39">
                       <a:extLst>
                         <a:ext uri="{28A0092B-C50C-407E-A947-70E740481C1C}">
                           <a14:useLocalDpi xmlns:a14="http://schemas.microsoft.com/office/drawing/2010/main" val="0"/>
@@ -3458,7 +4483,6 @@
         <w:rPr>
           <w:noProof/>
         </w:rPr>
-        <w:lastRenderedPageBreak/>
         <w:drawing>
           <wp:inline distT="0" distB="0" distL="0" distR="0" wp14:anchorId="1C87A691" wp14:editId="0BB036ED">
             <wp:extent cx="5724525" cy="3174461"/>
@@ -3477,7 +4501,7 @@
                     </pic:cNvPicPr>
                   </pic:nvPicPr>
                   <pic:blipFill rotWithShape="1">
-                    <a:blip r:embed="rId23">
+                    <a:blip r:embed="rId40">
                       <a:extLst>
                         <a:ext uri="{28A0092B-C50C-407E-A947-70E740481C1C}">
                           <a14:useLocalDpi xmlns:a14="http://schemas.microsoft.com/office/drawing/2010/main" val="0"/>
@@ -3516,18 +4540,8 @@
       </w:r>
     </w:p>
     <w:p>
-      <w:proofErr w:type="spellStart"/>
-      <w:proofErr w:type="gramStart"/>
-      <w:r>
-        <w:t>participantAtelier</w:t>
-      </w:r>
-      <w:proofErr w:type="spellEnd"/>
-      <w:r>
-        <w:t>(</w:t>
-      </w:r>
-      <w:proofErr w:type="gramEnd"/>
-      <w:r>
-        <w:t>)</w:t>
+      <w:r>
+        <w:t>participantAtelier()</w:t>
       </w:r>
       <w:r>
         <w:t xml:space="preserve"> : le participant </w:t>
@@ -3552,18 +4566,8 @@
       </w:r>
     </w:p>
     <w:p>
-      <w:proofErr w:type="spellStart"/>
-      <w:proofErr w:type="gramStart"/>
-      <w:r>
-        <w:t>ajouterAtelier</w:t>
-      </w:r>
-      <w:proofErr w:type="spellEnd"/>
-      <w:r>
-        <w:t>(</w:t>
-      </w:r>
-      <w:proofErr w:type="gramEnd"/>
-      <w:r>
-        <w:t>)</w:t>
+      <w:r>
+        <w:t>ajouterAtelier()</w:t>
       </w:r>
       <w:r>
         <w:t xml:space="preserve"> : </w:t>
@@ -3575,44 +4579,18 @@
         <w:t>à</w:t>
       </w:r>
       <w:r>
-        <w:t xml:space="preserve"> la collection « </w:t>
-      </w:r>
-      <w:proofErr w:type="spellStart"/>
-      <w:r>
-        <w:t>lesAtelier</w:t>
-      </w:r>
-      <w:proofErr w:type="spellEnd"/>
-      <w:r>
-        <w:t xml:space="preserve"> ». </w:t>
-      </w:r>
-    </w:p>
-    <w:p>
-      <w:proofErr w:type="spellStart"/>
-      <w:proofErr w:type="gramStart"/>
-      <w:r>
-        <w:t>supprimerAtelier</w:t>
-      </w:r>
-      <w:proofErr w:type="spellEnd"/>
-      <w:r>
-        <w:t>(</w:t>
-      </w:r>
-      <w:proofErr w:type="gramEnd"/>
-      <w:r>
-        <w:t>)</w:t>
+        <w:t xml:space="preserve"> la collection « lesAtelier ». </w:t>
+      </w:r>
+    </w:p>
+    <w:p>
+      <w:r>
+        <w:t>supprimerAtelier()</w:t>
       </w:r>
       <w:r>
         <w:t xml:space="preserve"> : </w:t>
       </w:r>
       <w:r>
-        <w:t>on supprime un atelier de la collection « </w:t>
-      </w:r>
-      <w:proofErr w:type="spellStart"/>
-      <w:r>
-        <w:t>lesAtelier</w:t>
-      </w:r>
-      <w:proofErr w:type="spellEnd"/>
-      <w:r>
-        <w:t> ».</w:t>
+        <w:t>on supprime un atelier de la collection « lesAtelier ».</w:t>
       </w:r>
     </w:p>
     <w:p>
@@ -3620,6 +4598,7 @@
         <w:rPr>
           <w:noProof/>
         </w:rPr>
+        <w:lastRenderedPageBreak/>
         <w:drawing>
           <wp:inline distT="0" distB="0" distL="0" distR="0" wp14:anchorId="5A99BB65" wp14:editId="698E1B56">
             <wp:extent cx="5753100" cy="714375"/>
@@ -3638,7 +4617,7 @@
                     </pic:cNvPicPr>
                   </pic:nvPicPr>
                   <pic:blipFill>
-                    <a:blip r:embed="rId24">
+                    <a:blip r:embed="rId41">
                       <a:extLst>
                         <a:ext uri="{28A0092B-C50C-407E-A947-70E740481C1C}">
                           <a14:useLocalDpi xmlns:a14="http://schemas.microsoft.com/office/drawing/2010/main" val="0"/>
@@ -3694,7 +4673,7 @@
                     </pic:cNvPicPr>
                   </pic:nvPicPr>
                   <pic:blipFill>
-                    <a:blip r:embed="rId25">
+                    <a:blip r:embed="rId42">
                       <a:extLst>
                         <a:ext uri="{28A0092B-C50C-407E-A947-70E740481C1C}">
                           <a14:useLocalDpi xmlns:a14="http://schemas.microsoft.com/office/drawing/2010/main" val="0"/>
@@ -3727,26 +4706,8 @@
       </w:r>
     </w:p>
     <w:p>
-      <w:proofErr w:type="spellStart"/>
-      <w:proofErr w:type="gramStart"/>
-      <w:r>
-        <w:t>allParticipant</w:t>
-      </w:r>
-      <w:proofErr w:type="spellEnd"/>
-      <w:r>
-        <w:t>(</w:t>
-      </w:r>
-      <w:proofErr w:type="gramEnd"/>
-      <w:r>
-        <w:t xml:space="preserve">) : récupère la collection de tous les participants existant en </w:t>
-      </w:r>
-      <w:proofErr w:type="spellStart"/>
-      <w:r>
-        <w:t>bdd</w:t>
-      </w:r>
-      <w:proofErr w:type="spellEnd"/>
-      <w:r>
-        <w:t xml:space="preserve">. </w:t>
+      <w:r>
+        <w:t xml:space="preserve">allParticipant() : récupère la collection de tous les participants existant en bdd. </w:t>
       </w:r>
     </w:p>
     <w:p/>
@@ -3755,7 +4716,6 @@
         <w:rPr>
           <w:noProof/>
         </w:rPr>
-        <w:lastRenderedPageBreak/>
         <w:drawing>
           <wp:inline distT="0" distB="0" distL="0" distR="0" wp14:anchorId="5F301B26" wp14:editId="0F4126D0">
             <wp:extent cx="4486275" cy="2487327"/>
@@ -3774,7 +4734,7 @@
                     </pic:cNvPicPr>
                   </pic:nvPicPr>
                   <pic:blipFill rotWithShape="1">
-                    <a:blip r:embed="rId26">
+                    <a:blip r:embed="rId43">
                       <a:extLst>
                         <a:ext uri="{28A0092B-C50C-407E-A947-70E740481C1C}">
                           <a14:useLocalDpi xmlns:a14="http://schemas.microsoft.com/office/drawing/2010/main" val="0"/>
@@ -3810,27 +4770,12 @@
       </w:r>
     </w:p>
     <w:p>
-      <w:proofErr w:type="spellStart"/>
-      <w:proofErr w:type="gramStart"/>
-      <w:r>
-        <w:t>ajoutdbParticipant</w:t>
-      </w:r>
-      <w:proofErr w:type="spellEnd"/>
-      <w:r>
-        <w:t>(</w:t>
-      </w:r>
-      <w:proofErr w:type="gramEnd"/>
-      <w:r>
-        <w:t xml:space="preserve">) : </w:t>
-      </w:r>
-      <w:r>
-        <w:t xml:space="preserve">appel une fonction de </w:t>
-      </w:r>
-      <w:proofErr w:type="spellStart"/>
-      <w:r>
-        <w:t>DAOParticipant</w:t>
-      </w:r>
-      <w:proofErr w:type="spellEnd"/>
+      <w:r>
+        <w:t xml:space="preserve">ajoutdbParticipant() : </w:t>
+      </w:r>
+      <w:r>
+        <w:t>appel une fonction de DAOParticipant</w:t>
+      </w:r>
       <w:r>
         <w:t xml:space="preserve"> pour ajouter une occurrence a la table </w:t>
       </w:r>
@@ -3866,50 +4811,8 @@
       </w:r>
     </w:p>
     <w:p>
-      <w:proofErr w:type="spellStart"/>
-      <w:proofErr w:type="gramStart"/>
-      <w:r>
-        <w:t>updateID</w:t>
-      </w:r>
-      <w:proofErr w:type="spellEnd"/>
-      <w:r>
-        <w:t>(</w:t>
-      </w:r>
-      <w:proofErr w:type="gramEnd"/>
-      <w:r>
-        <w:t xml:space="preserve">) : update </w:t>
-      </w:r>
-      <w:proofErr w:type="spellStart"/>
-      <w:r>
-        <w:t>l’id</w:t>
-      </w:r>
-      <w:proofErr w:type="spellEnd"/>
-      <w:r>
-        <w:t xml:space="preserve"> local du dernier inscrit pour qu’il correspondant </w:t>
-      </w:r>
-      <w:proofErr w:type="spellStart"/>
-      <w:r>
-        <w:t>a</w:t>
-      </w:r>
-      <w:proofErr w:type="spellEnd"/>
-      <w:r>
-        <w:t xml:space="preserve"> </w:t>
-      </w:r>
-      <w:proofErr w:type="spellStart"/>
-      <w:r>
-        <w:t>l’id</w:t>
-      </w:r>
-      <w:proofErr w:type="spellEnd"/>
-      <w:r>
-        <w:t xml:space="preserve"> en </w:t>
-      </w:r>
-      <w:proofErr w:type="spellStart"/>
-      <w:r>
-        <w:t>bdd</w:t>
-      </w:r>
-      <w:proofErr w:type="spellEnd"/>
-      <w:r>
-        <w:t xml:space="preserve">. </w:t>
+      <w:r>
+        <w:t xml:space="preserve">updateID() : update l’id local du dernier inscrit pour qu’il correspondant a l’id en bdd. </w:t>
       </w:r>
     </w:p>
     <w:p>
@@ -3941,7 +4844,7 @@
                     </pic:cNvPicPr>
                   </pic:nvPicPr>
                   <pic:blipFill rotWithShape="1">
-                    <a:blip r:embed="rId27">
+                    <a:blip r:embed="rId44">
                       <a:extLst>
                         <a:ext uri="{28A0092B-C50C-407E-A947-70E740481C1C}">
                           <a14:useLocalDpi xmlns:a14="http://schemas.microsoft.com/office/drawing/2010/main" val="0"/>
@@ -3977,18 +4880,8 @@
       </w:r>
     </w:p>
     <w:p>
-      <w:proofErr w:type="spellStart"/>
-      <w:proofErr w:type="gramStart"/>
-      <w:r>
-        <w:t>modifParticipant</w:t>
-      </w:r>
-      <w:proofErr w:type="spellEnd"/>
-      <w:r>
-        <w:t>(</w:t>
-      </w:r>
-      <w:proofErr w:type="gramEnd"/>
-      <w:r>
-        <w:t xml:space="preserve">) : </w:t>
+      <w:r>
+        <w:t xml:space="preserve">modifParticipant() : </w:t>
       </w:r>
       <w:r>
         <w:t>appel</w:t>
@@ -3997,29 +4890,8 @@
         <w:t>le</w:t>
       </w:r>
       <w:r>
-        <w:t xml:space="preserve"> une fonction de </w:t>
-      </w:r>
-      <w:proofErr w:type="spellStart"/>
-      <w:r>
-        <w:t>DAOParticipant</w:t>
-      </w:r>
-      <w:proofErr w:type="spellEnd"/>
-      <w:r>
-        <w:t xml:space="preserve"> pour modifier (update) une occurrence d’un participant ( ou </w:t>
-      </w:r>
-      <w:proofErr w:type="spellStart"/>
-      <w:r>
-        <w:t>benevole</w:t>
-      </w:r>
-      <w:proofErr w:type="spellEnd"/>
-      <w:r>
-        <w:t xml:space="preserve"> ou intervenant) en </w:t>
-      </w:r>
-      <w:proofErr w:type="spellStart"/>
-      <w:r>
-        <w:t>bdd</w:t>
-      </w:r>
-      <w:proofErr w:type="spellEnd"/>
+        <w:t xml:space="preserve"> une fonction de DAOParticipant pour modifier (update) une occurrence d’un participant ( ou benevole ou intervenant) en bdd</w:t>
+      </w:r>
       <w:r>
         <w:t xml:space="preserve"> (table participants)</w:t>
       </w:r>
@@ -4050,7 +4922,7 @@
                     </pic:cNvPicPr>
                   </pic:nvPicPr>
                   <pic:blipFill rotWithShape="1">
-                    <a:blip r:embed="rId28">
+                    <a:blip r:embed="rId45">
                       <a:extLst>
                         <a:ext uri="{28A0092B-C50C-407E-A947-70E740481C1C}">
                           <a14:useLocalDpi xmlns:a14="http://schemas.microsoft.com/office/drawing/2010/main" val="0"/>
@@ -4086,32 +4958,14 @@
       </w:r>
     </w:p>
     <w:p>
-      <w:proofErr w:type="spellStart"/>
-      <w:proofErr w:type="gramStart"/>
-      <w:r>
-        <w:t>dbParticipe</w:t>
-      </w:r>
-      <w:proofErr w:type="spellEnd"/>
-      <w:r>
-        <w:t>(</w:t>
-      </w:r>
-      <w:proofErr w:type="gramEnd"/>
-      <w:r>
-        <w:t xml:space="preserve">) : appel une fonction de </w:t>
-      </w:r>
-      <w:proofErr w:type="spellStart"/>
-      <w:r>
-        <w:t>DAO</w:t>
+      <w:r>
+        <w:t>dbParticipe() : appel une fonction de DAO</w:t>
       </w:r>
       <w:r>
         <w:t>P</w:t>
       </w:r>
       <w:r>
-        <w:t>articipant</w:t>
-      </w:r>
-      <w:proofErr w:type="spellEnd"/>
-      <w:r>
-        <w:t xml:space="preserve"> pour modifier</w:t>
+        <w:t>articipant pour modifier</w:t>
       </w:r>
       <w:r>
         <w:t>, supprimé</w:t>
@@ -4179,7 +5033,7 @@
                     </pic:cNvPicPr>
                   </pic:nvPicPr>
                   <pic:blipFill>
-                    <a:blip r:embed="rId29">
+                    <a:blip r:embed="rId46">
                       <a:extLst>
                         <a:ext uri="{28A0092B-C50C-407E-A947-70E740481C1C}">
                           <a14:useLocalDpi xmlns:a14="http://schemas.microsoft.com/office/drawing/2010/main" val="0"/>
@@ -4234,7 +5088,7 @@
                     </pic:cNvPicPr>
                   </pic:nvPicPr>
                   <pic:blipFill>
-                    <a:blip r:embed="rId30">
+                    <a:blip r:embed="rId47">
                       <a:extLst>
                         <a:ext uri="{28A0092B-C50C-407E-A947-70E740481C1C}">
                           <a14:useLocalDpi xmlns:a14="http://schemas.microsoft.com/office/drawing/2010/main" val="0"/>
@@ -4366,7 +5220,7 @@
                     </pic:cNvPicPr>
                   </pic:nvPicPr>
                   <pic:blipFill>
-                    <a:blip r:embed="rId31">
+                    <a:blip r:embed="rId48">
                       <a:extLst>
                         <a:ext uri="{28A0092B-C50C-407E-A947-70E740481C1C}">
                           <a14:useLocalDpi xmlns:a14="http://schemas.microsoft.com/office/drawing/2010/main" val="0"/>
@@ -4411,7 +5265,6 @@
       <w:r>
         <w:t xml:space="preserve">observer la valeur de </w:t>
       </w:r>
-      <w:proofErr w:type="gramStart"/>
       <w:r>
         <w:t>« </w:t>
       </w:r>
@@ -4421,7 +5274,6 @@
       <w:r>
         <w:t> »</w:t>
       </w:r>
-      <w:proofErr w:type="gramEnd"/>
       <w:r>
         <w:t xml:space="preserve">. </w:t>
       </w:r>
@@ -4458,7 +5310,6 @@
         </w:numPr>
       </w:pPr>
       <w:bookmarkStart w:id="16" w:name="_Toc72811812"/>
-      <w:proofErr w:type="spellStart"/>
       <w:r>
         <w:t>DAO</w:t>
       </w:r>
@@ -4466,7 +5317,6 @@
         <w:t>Atelier</w:t>
       </w:r>
       <w:bookmarkEnd w:id="16"/>
-      <w:proofErr w:type="spellEnd"/>
     </w:p>
     <w:p>
       <w:r>
@@ -4491,7 +5341,7 @@
                     </pic:cNvPicPr>
                   </pic:nvPicPr>
                   <pic:blipFill>
-                    <a:blip r:embed="rId32">
+                    <a:blip r:embed="rId49">
                       <a:extLst>
                         <a:ext uri="{28A0092B-C50C-407E-A947-70E740481C1C}">
                           <a14:useLocalDpi xmlns:a14="http://schemas.microsoft.com/office/drawing/2010/main" val="0"/>
@@ -4546,7 +5396,7 @@
                     </pic:cNvPicPr>
                   </pic:nvPicPr>
                   <pic:blipFill>
-                    <a:blip r:embed="rId33">
+                    <a:blip r:embed="rId50">
                       <a:extLst>
                         <a:ext uri="{28A0092B-C50C-407E-A947-70E740481C1C}">
                           <a14:useLocalDpi xmlns:a14="http://schemas.microsoft.com/office/drawing/2010/main" val="0"/>
@@ -4583,7 +5433,6 @@
         <w:pStyle w:val="Titre3"/>
       </w:pPr>
       <w:bookmarkStart w:id="17" w:name="_Toc72811813"/>
-      <w:proofErr w:type="spellStart"/>
       <w:r>
         <w:t>DAO</w:t>
       </w:r>
@@ -4591,28 +5440,260 @@
         <w:t>Stand</w:t>
       </w:r>
       <w:bookmarkEnd w:id="17"/>
-      <w:proofErr w:type="spellEnd"/>
-    </w:p>
-    <w:p>
-      <w:r>
-        <w:br w:type="page"/>
-      </w:r>
     </w:p>
     <w:p/>
     <w:p>
       <w:pPr>
+        <w:rPr>
+          <w:rFonts w:eastAsia="Calibri"/>
+          <w:szCs w:val="28"/>
+          <w:lang w:val="en-US"/>
+        </w:rPr>
+      </w:pPr>
+      <w:r>
+        <w:rPr>
+          <w:rFonts w:eastAsia="Calibri"/>
+          <w:szCs w:val="28"/>
+          <w:lang w:val="en-US"/>
+        </w:rPr>
+        <w:t>public void AjouterStand(Stand unStand )</w:t>
+      </w:r>
+    </w:p>
+    <w:p>
+      <w:pPr>
+        <w:rPr>
+          <w:rFonts w:eastAsia="Calibri"/>
+          <w:color w:val="auto"/>
+          <w:szCs w:val="28"/>
+        </w:rPr>
+      </w:pPr>
+      <w:r>
+        <w:rPr>
+          <w:rFonts w:eastAsia="Calibri"/>
+          <w:color w:val="auto"/>
+          <w:szCs w:val="28"/>
+        </w:rPr>
+        <w:t>Insère un stand dans la BDD.</w:t>
+      </w:r>
+    </w:p>
+    <w:p>
+      <w:pPr>
+        <w:rPr>
+          <w:rFonts w:eastAsia="Calibri"/>
+          <w:szCs w:val="28"/>
+        </w:rPr>
+      </w:pPr>
+    </w:p>
+    <w:p>
+      <w:pPr>
+        <w:rPr>
+          <w:rFonts w:eastAsia="Calibri"/>
+          <w:szCs w:val="28"/>
+        </w:rPr>
+      </w:pPr>
+      <w:r>
+        <w:rPr>
+          <w:rFonts w:eastAsia="Calibri"/>
+          <w:szCs w:val="28"/>
+        </w:rPr>
+        <w:t>public void ModifierStand(int id_partenaire , String montant, int idStand)</w:t>
+      </w:r>
+    </w:p>
+    <w:p>
+      <w:pPr>
+        <w:rPr>
+          <w:rFonts w:eastAsia="Calibri"/>
+          <w:color w:val="auto"/>
+          <w:szCs w:val="28"/>
+        </w:rPr>
+      </w:pPr>
+      <w:r>
+        <w:rPr>
+          <w:rFonts w:eastAsia="Calibri"/>
+          <w:color w:val="auto"/>
+          <w:szCs w:val="28"/>
+        </w:rPr>
+        <w:t>Modifie l’id_partenaire et le montant facturé dans la BDD.</w:t>
+      </w:r>
+    </w:p>
+    <w:p>
+      <w:pPr>
+        <w:rPr>
+          <w:rFonts w:eastAsia="Calibri"/>
+          <w:szCs w:val="28"/>
+        </w:rPr>
+      </w:pPr>
+    </w:p>
+    <w:p>
+      <w:pPr>
+        <w:rPr>
+          <w:rFonts w:eastAsia="Calibri"/>
+          <w:szCs w:val="28"/>
+        </w:rPr>
+      </w:pPr>
+      <w:r>
+        <w:rPr>
+          <w:rFonts w:eastAsia="Calibri"/>
+          <w:szCs w:val="28"/>
+        </w:rPr>
+        <w:t>public int bddUpdateID()</w:t>
+      </w:r>
+    </w:p>
+    <w:p>
+      <w:pPr>
+        <w:rPr>
+          <w:rFonts w:eastAsia="Calibri"/>
+          <w:color w:val="auto"/>
+          <w:szCs w:val="28"/>
+        </w:rPr>
+      </w:pPr>
+      <w:r>
+        <w:rPr>
+          <w:rFonts w:eastAsia="Calibri"/>
+          <w:color w:val="auto"/>
+          <w:szCs w:val="28"/>
+        </w:rPr>
+        <w:t>Prend l’id max de la table équipement.</w:t>
+      </w:r>
+    </w:p>
+    <w:p>
+      <w:pPr>
+        <w:rPr>
+          <w:rFonts w:eastAsia="Calibri"/>
+          <w:szCs w:val="28"/>
+        </w:rPr>
+      </w:pPr>
+    </w:p>
+    <w:p>
+      <w:pPr>
+        <w:rPr>
+          <w:rFonts w:eastAsia="Calibri"/>
+          <w:szCs w:val="28"/>
+        </w:rPr>
+      </w:pPr>
+      <w:r>
+        <w:rPr>
+          <w:rFonts w:eastAsia="Calibri"/>
+          <w:szCs w:val="28"/>
+        </w:rPr>
+        <w:t>public List&lt;Stand&gt; listeStand()</w:t>
+      </w:r>
+    </w:p>
+    <w:p>
+      <w:pPr>
+        <w:rPr>
+          <w:rFonts w:eastAsia="Calibri"/>
+          <w:color w:val="auto"/>
+          <w:szCs w:val="28"/>
+        </w:rPr>
+      </w:pPr>
+      <w:r>
+        <w:rPr>
+          <w:rFonts w:eastAsia="Calibri"/>
+          <w:color w:val="auto"/>
+          <w:szCs w:val="28"/>
+        </w:rPr>
+        <w:t>Cette fonction retourne la liste des stands.</w:t>
+      </w:r>
+    </w:p>
+    <w:p>
+      <w:pPr>
+        <w:rPr>
+          <w:rFonts w:eastAsia="Calibri"/>
+          <w:szCs w:val="28"/>
+        </w:rPr>
+      </w:pPr>
+    </w:p>
+    <w:p>
+      <w:pPr>
+        <w:rPr>
+          <w:rFonts w:eastAsia="Calibri"/>
+          <w:szCs w:val="28"/>
+          <w:lang w:val="en-US"/>
+        </w:rPr>
+      </w:pPr>
+      <w:r>
+        <w:rPr>
+          <w:rFonts w:eastAsia="Calibri"/>
+          <w:szCs w:val="28"/>
+          <w:lang w:val="en-US"/>
+        </w:rPr>
+        <w:t>public int getIdStand(string type)</w:t>
+      </w:r>
+    </w:p>
+    <w:p>
+      <w:pPr>
+        <w:rPr>
+          <w:rFonts w:eastAsia="Calibri"/>
+          <w:color w:val="auto"/>
+          <w:szCs w:val="28"/>
+        </w:rPr>
+      </w:pPr>
+      <w:r>
+        <w:rPr>
+          <w:rFonts w:eastAsia="Calibri"/>
+          <w:color w:val="auto"/>
+          <w:szCs w:val="28"/>
+        </w:rPr>
+        <w:t>Cette fonction retourne l’id stands.</w:t>
+      </w:r>
+    </w:p>
+    <w:p>
+      <w:pPr>
+        <w:rPr>
+          <w:rFonts w:eastAsia="Calibri"/>
+          <w:color w:val="auto"/>
+          <w:szCs w:val="28"/>
+        </w:rPr>
+      </w:pPr>
+    </w:p>
+    <w:p>
+      <w:pPr>
+        <w:rPr>
+          <w:rFonts w:eastAsia="Calibri"/>
+          <w:szCs w:val="28"/>
+          <w:lang w:val="en-US"/>
+        </w:rPr>
+      </w:pPr>
+      <w:r>
+        <w:rPr>
+          <w:rFonts w:eastAsia="Calibri"/>
+          <w:szCs w:val="28"/>
+          <w:lang w:val="en-US"/>
+        </w:rPr>
+        <w:t>public String getMontantStand(string type)</w:t>
+      </w:r>
+    </w:p>
+    <w:p>
+      <w:pPr>
+        <w:rPr>
+          <w:rFonts w:eastAsia="Calibri"/>
+          <w:color w:val="auto"/>
+          <w:szCs w:val="28"/>
+        </w:rPr>
+      </w:pPr>
+      <w:r>
+        <w:rPr>
+          <w:rFonts w:eastAsia="Calibri"/>
+          <w:color w:val="auto"/>
+          <w:szCs w:val="28"/>
+        </w:rPr>
+        <w:t>Cette fonction retourne le montant facturé</w:t>
+      </w:r>
+    </w:p>
+    <w:p>
+      <w:pPr>
         <w:pStyle w:val="Titre3"/>
       </w:pPr>
       <w:bookmarkStart w:id="18" w:name="_Toc72811814"/>
-      <w:proofErr w:type="spellStart"/>
-      <w:r>
+      <w:r>
+        <w:lastRenderedPageBreak/>
         <w:t>DAO</w:t>
       </w:r>
       <w:r>
         <w:t>Participant</w:t>
       </w:r>
       <w:bookmarkEnd w:id="18"/>
-      <w:proofErr w:type="spellEnd"/>
       <w:r>
         <w:t xml:space="preserve"> </w:t>
       </w:r>
@@ -4640,7 +5721,7 @@
                     </pic:cNvPicPr>
                   </pic:nvPicPr>
                   <pic:blipFill>
-                    <a:blip r:embed="rId34">
+                    <a:blip r:embed="rId51">
                       <a:extLst>
                         <a:ext uri="{28A0092B-C50C-407E-A947-70E740481C1C}">
                           <a14:useLocalDpi xmlns:a14="http://schemas.microsoft.com/office/drawing/2010/main" val="0"/>
@@ -4695,7 +5776,7 @@
                     </pic:cNvPicPr>
                   </pic:nvPicPr>
                   <pic:blipFill>
-                    <a:blip r:embed="rId35">
+                    <a:blip r:embed="rId52">
                       <a:extLst>
                         <a:ext uri="{28A0092B-C50C-407E-A947-70E740481C1C}">
                           <a14:useLocalDpi xmlns:a14="http://schemas.microsoft.com/office/drawing/2010/main" val="0"/>
@@ -4750,7 +5831,7 @@
                     </pic:cNvPicPr>
                   </pic:nvPicPr>
                   <pic:blipFill>
-                    <a:blip r:embed="rId36">
+                    <a:blip r:embed="rId53">
                       <a:extLst>
                         <a:ext uri="{28A0092B-C50C-407E-A947-70E740481C1C}">
                           <a14:useLocalDpi xmlns:a14="http://schemas.microsoft.com/office/drawing/2010/main" val="0"/>
@@ -4784,7 +5865,7 @@
     </w:p>
     <w:p/>
     <w:sectPr>
-      <w:footerReference w:type="default" r:id="rId37"/>
+      <w:footerReference w:type="default" r:id="rId54"/>
       <w:pgSz w:w="11906" w:h="16838"/>
       <w:pgMar w:top="1417" w:right="1417" w:bottom="1417" w:left="1417" w:header="708" w:footer="708" w:gutter="0"/>
       <w:cols w:space="708"/>

</xml_diff>